<commit_message>
Fixed indentation with magic end of line info copied from one that was right to those that were wrong.
git-svn-id: svn://136.177.114.72/svn_GW/WPhast/trunk@5588 1feff8c3-07ed-0310-ac33-dd36852eb9cd
</commit_message>
<xml_diff>
--- a/src/res/Missing resource files.docx
+++ b/src/res/Missing resource files.docx
@@ -223,6 +223,34 @@
     <w:p>
       <w:pPr>
         <w:pStyle w:val="NoSpacing"/>
+      </w:pPr>
+      <w:r>
+        <w:t>***</w:t>
+      </w:r>
+      <w:r>
+        <w:t>thickness desc</w:t>
+      </w:r>
+      <w:r>
+        <w:t>ription should be BC_LEAKY_HYD_COND.rtf.</w:t>
+      </w:r>
+    </w:p>
+    <w:p>
+      <w:pPr>
+        <w:pStyle w:val="NoSpacing"/>
+      </w:pPr>
+      <w:r>
+        <w:t>***</w:t>
+      </w:r>
+      <w:r>
+        <w:t xml:space="preserve">Hydraulic conductivity description </w:t>
+      </w:r>
+      <w:r>
+        <w:t>should be BC_LEAKY_THICKNESS.rtf.</w:t>
+      </w:r>
+    </w:p>
+    <w:p>
+      <w:pPr>
+        <w:pStyle w:val="NoSpacing"/>
         <w:rPr>
           <w:i/>
         </w:rPr>
@@ -541,6 +569,7 @@
     </w:p>
     <w:p>
       <w:pPr>
+        <w:pStyle w:val="NoSpacing"/>
         <w:rPr>
           <w:rStyle w:val="Bold"/>
           <w:b w:val="0"/>
@@ -565,6 +594,31 @@
     </w:p>
     <w:p>
       <w:pPr>
+        <w:pStyle w:val="NoSpacing"/>
+        <w:rPr>
+          <w:rStyle w:val="Bold"/>
+          <w:b w:val="0"/>
+        </w:rPr>
+      </w:pPr>
+      <w:r>
+        <w:rPr>
+          <w:rStyle w:val="Bold"/>
+          <w:b w:val="0"/>
+        </w:rPr>
+        <w:t>***When you click on a check box, it should probably display the appropriate file description.</w:t>
+      </w:r>
+    </w:p>
+    <w:p>
+      <w:pPr>
+        <w:pStyle w:val="NoSpacing"/>
+        <w:rPr>
+          <w:rStyle w:val="Bold"/>
+          <w:b w:val="0"/>
+        </w:rPr>
+      </w:pPr>
+    </w:p>
+    <w:p>
+      <w:pPr>
         <w:rPr>
           <w:rStyle w:val="Bold"/>
         </w:rPr>
@@ -607,6 +661,7 @@
         <w:rPr>
           <w:rStyle w:val="Bold"/>
         </w:rPr>
+        <w:lastRenderedPageBreak/>
         <w:t>RIVER:</w:t>
       </w:r>
     </w:p>
@@ -691,7 +746,6 @@
           <w:rStyle w:val="Bold"/>
           <w:b w:val="0"/>
         </w:rPr>
-        <w:lastRenderedPageBreak/>
         <w:t>***</w:t>
       </w:r>
       <w:r>
@@ -876,6 +930,38 @@
           <w:rStyle w:val="Bold"/>
         </w:rPr>
         <w:t>WELL:</w:t>
+      </w:r>
+    </w:p>
+    <w:p>
+      <w:pPr>
+        <w:pStyle w:val="NoSpacing"/>
+        <w:rPr>
+          <w:rStyle w:val="Bold"/>
+          <w:b w:val="0"/>
+        </w:rPr>
+      </w:pPr>
+      <w:r>
+        <w:rPr>
+          <w:rStyle w:val="Bold"/>
+          <w:b w:val="0"/>
+        </w:rPr>
+        <w:t xml:space="preserve">***When bottom elevation, top elevation get focus in grid, should display -elevation description </w:t>
+      </w:r>
+    </w:p>
+    <w:p>
+      <w:pPr>
+        <w:pStyle w:val="NoSpacing"/>
+        <w:rPr>
+          <w:rStyle w:val="Bold"/>
+          <w:b w:val="0"/>
+        </w:rPr>
+      </w:pPr>
+      <w:r>
+        <w:rPr>
+          <w:rStyle w:val="Bold"/>
+          <w:b w:val="0"/>
+        </w:rPr>
+        <w:t>***Same when Depth if selected, should show -depth.</w:t>
       </w:r>
     </w:p>
     <w:p>

</xml_diff>

<commit_message>
Had wrong information about well. Don't think changes are necessary.
git-svn-id: svn://136.177.114.72/svn_GW/WPhast/trunk@5591 1feff8c3-07ed-0310-ac33-dd36852eb9cd
</commit_message>
<xml_diff>
--- a/src/res/Missing resource files.docx
+++ b/src/res/Missing resource files.docx
@@ -1756,13 +1756,73 @@
           <w:b w:val="0"/>
         </w:rPr>
       </w:pPr>
+      <w:r>
+        <w:rPr>
+          <w:rStyle w:val="Bold"/>
+          <w:b w:val="0"/>
+        </w:rPr>
+        <w:t>Currently works as it should.</w:t>
+      </w:r>
+    </w:p>
+    <w:p>
+      <w:pPr>
+        <w:pStyle w:val="NoSpacing"/>
+        <w:rPr>
+          <w:rStyle w:val="Bold"/>
+          <w:b w:val="0"/>
+        </w:rPr>
+      </w:pPr>
+      <w:r>
+        <w:rPr>
+          <w:rStyle w:val="Bold"/>
+          <w:b w:val="0"/>
+        </w:rPr>
+        <w:tab/>
+      </w:r>
+      <w:r>
+        <w:rPr>
+          <w:rStyle w:val="Bold"/>
+          <w:b w:val="0"/>
+        </w:rPr>
+        <w:t>Selecting Depth radio bu</w:t>
+      </w:r>
+      <w:r>
+        <w:rPr>
+          <w:rStyle w:val="Bold"/>
+          <w:b w:val="0"/>
+        </w:rPr>
+        <w:t xml:space="preserve">tton enables Land surface datum </w:t>
+      </w:r>
+    </w:p>
+    <w:p>
+      <w:pPr>
+        <w:pStyle w:val="NoSpacing"/>
+        <w:rPr>
+          <w:rStyle w:val="Bold"/>
+          <w:b w:val="0"/>
+        </w:rPr>
+      </w:pPr>
+      <w:r>
+        <w:rPr>
+          <w:rStyle w:val="Bold"/>
+          <w:b w:val="0"/>
+        </w:rPr>
+        <w:tab/>
+      </w:r>
+      <w:r>
+        <w:rPr>
+          <w:rStyle w:val="Bold"/>
+          <w:b w:val="0"/>
+        </w:rPr>
+        <w:t xml:space="preserve">Selecting Elevation disables Land surface </w:t>
+      </w:r>
       <w:proofErr w:type="spellStart"/>
       <w:r>
         <w:rPr>
           <w:rStyle w:val="Bold"/>
           <w:b w:val="0"/>
         </w:rPr>
-        <w:t>ToDo</w:t>
+        <w:t>datam</w:t>
       </w:r>
       <w:proofErr w:type="spellEnd"/>
       <w:r>
@@ -1770,93 +1830,48 @@
           <w:rStyle w:val="Bold"/>
           <w:b w:val="0"/>
         </w:rPr>
-        <w:t>:</w:t>
-      </w:r>
-    </w:p>
-    <w:p>
-      <w:pPr>
-        <w:pStyle w:val="NoSpacing"/>
-        <w:rPr>
-          <w:rStyle w:val="Bold"/>
-          <w:b w:val="0"/>
-        </w:rPr>
-      </w:pPr>
-      <w:r>
-        <w:rPr>
-          <w:rStyle w:val="Bold"/>
-          <w:b w:val="0"/>
-        </w:rPr>
-        <w:tab/>
-        <w:t>Switch Elevation and Depth buttons?</w:t>
-      </w:r>
-    </w:p>
-    <w:p>
-      <w:pPr>
-        <w:pStyle w:val="NoSpacing"/>
-        <w:rPr>
-          <w:rStyle w:val="Bold"/>
-          <w:b w:val="0"/>
-        </w:rPr>
-      </w:pPr>
-      <w:r>
-        <w:rPr>
-          <w:rStyle w:val="Bold"/>
-          <w:b w:val="0"/>
-        </w:rPr>
-        <w:tab/>
-      </w:r>
-      <w:r>
-        <w:rPr>
-          <w:rStyle w:val="Bold"/>
-          <w:b w:val="0"/>
-        </w:rPr>
-        <w:t>With Depth, LSD and Use Map coordinates are disabled.</w:t>
-      </w:r>
-    </w:p>
-    <w:p>
-      <w:pPr>
-        <w:pStyle w:val="NoSpacing"/>
-        <w:rPr>
-          <w:rStyle w:val="Bold"/>
-          <w:b w:val="0"/>
-        </w:rPr>
-      </w:pPr>
-      <w:r>
-        <w:rPr>
-          <w:rStyle w:val="Bold"/>
-          <w:b w:val="0"/>
-        </w:rPr>
-        <w:tab/>
-      </w:r>
-      <w:r>
-        <w:rPr>
-          <w:rStyle w:val="Bold"/>
-          <w:b w:val="0"/>
-        </w:rPr>
-        <w:t>With Elevation, LSD and Use Map coordinates are enabled.</w:t>
-      </w:r>
-    </w:p>
-    <w:p>
-      <w:pPr>
-        <w:pStyle w:val="NoSpacing"/>
-        <w:rPr>
-          <w:rStyle w:val="Bold"/>
-          <w:b w:val="0"/>
-        </w:rPr>
-      </w:pPr>
-      <w:r>
-        <w:rPr>
-          <w:rStyle w:val="Bold"/>
-          <w:b w:val="0"/>
-        </w:rPr>
-        <w:tab/>
-      </w:r>
-      <w:r>
-        <w:rPr>
-          <w:rStyle w:val="Bold"/>
-          <w:b w:val="0"/>
-        </w:rPr>
-        <w:t>Move Use Map coordinates on line with LSD.</w:t>
+        <w:t>.</w:t>
+      </w:r>
+    </w:p>
+    <w:p>
+      <w:pPr>
+        <w:pStyle w:val="NoSpacing"/>
+        <w:rPr>
+          <w:rStyle w:val="Bold"/>
+          <w:b w:val="0"/>
+        </w:rPr>
+      </w:pPr>
+      <w:r>
+        <w:rPr>
+          <w:rStyle w:val="Bold"/>
+          <w:b w:val="0"/>
+        </w:rPr>
+        <w:tab/>
+        <w:t>Use map coordinates applies to both Elevation (elevations are in map/grid) and</w:t>
+      </w:r>
+    </w:p>
+    <w:p>
+      <w:pPr>
+        <w:pStyle w:val="NoSpacing"/>
+        <w:rPr>
+          <w:rStyle w:val="Bold"/>
+          <w:b w:val="0"/>
+        </w:rPr>
+      </w:pPr>
+      <w:r>
+        <w:rPr>
+          <w:rStyle w:val="Bold"/>
+          <w:b w:val="0"/>
+        </w:rPr>
+        <w:tab/>
+      </w:r>
+      <w:r>
+        <w:rPr>
+          <w:rStyle w:val="Bold"/>
+          <w:b w:val="0"/>
+        </w:rPr>
+        <w:tab/>
+        <w:t>depth (LSD is in Map/Grid) and depth is in the same units.</w:t>
       </w:r>
     </w:p>
     <w:p>

</xml_diff>

<commit_message>
Added elevation and new descriptions to LEAKY_BC
git-svn-id: svn://136.177.114.72/svn_GW/WPhast/trunk@5606 1feff8c3-07ed-0310-ac33-dd36852eb9cd
</commit_message>
<xml_diff>
--- a/src/res/Missing resource files.docx
+++ b/src/res/Missing resource files.docx
@@ -203,435 +203,456 @@
         </w:rPr>
         <w:t>xy_coordinate_system</w:t>
       </w:r>
+      <w:proofErr w:type="spellEnd"/>
+    </w:p>
+    <w:p>
+      <w:pPr>
+        <w:pStyle w:val="NoSpacing"/>
+      </w:pPr>
+      <w:proofErr w:type="gramStart"/>
+      <w:r>
+        <w:t>width</w:t>
+      </w:r>
+      <w:proofErr w:type="gramEnd"/>
+      <w:r>
+        <w:tab/>
+      </w:r>
+      <w:r>
+        <w:tab/>
+      </w:r>
+      <w:r>
+        <w:tab/>
+      </w:r>
+      <w:r>
+        <w:tab/>
+      </w:r>
+      <w:r>
+        <w:tab/>
+      </w:r>
+      <w:r>
+        <w:t>DRAIN_WIDTH.rtf</w:t>
+      </w:r>
+    </w:p>
+    <w:p>
+      <w:pPr>
+        <w:pStyle w:val="NoSpacing"/>
+      </w:pPr>
+      <w:proofErr w:type="gramStart"/>
+      <w:r>
+        <w:t>hydraulic</w:t>
+      </w:r>
+      <w:proofErr w:type="gramEnd"/>
+      <w:r>
+        <w:t xml:space="preserve"> conductivity</w:t>
+      </w:r>
+      <w:r>
+        <w:tab/>
+      </w:r>
+      <w:r>
+        <w:tab/>
+      </w:r>
+      <w:r>
+        <w:tab/>
+      </w:r>
+      <w:r>
+        <w:t>DRAIN_HYD_COND.rtf</w:t>
+      </w:r>
+    </w:p>
+    <w:p>
+      <w:pPr>
+        <w:pStyle w:val="NoSpacing"/>
+      </w:pPr>
+      <w:proofErr w:type="gramStart"/>
+      <w:r>
+        <w:t>thickness</w:t>
+      </w:r>
+      <w:proofErr w:type="gramEnd"/>
+      <w:r>
+        <w:tab/>
+      </w:r>
+      <w:r>
+        <w:tab/>
+      </w:r>
+      <w:r>
+        <w:tab/>
+      </w:r>
+      <w:r>
+        <w:tab/>
+      </w:r>
+      <w:r>
+        <w:t>DRAIN_THICK.rtf</w:t>
+      </w:r>
+    </w:p>
+    <w:p>
+      <w:pPr>
+        <w:pStyle w:val="NoSpacing"/>
+      </w:pPr>
+      <w:r>
+        <w:t>Z</w:t>
+      </w:r>
+      <w:r>
+        <w:tab/>
+      </w:r>
+      <w:r>
+        <w:tab/>
+      </w:r>
+      <w:r>
+        <w:tab/>
+      </w:r>
+      <w:r>
+        <w:tab/>
+      </w:r>
+      <w:r>
+        <w:tab/>
+      </w:r>
+      <w:r>
+        <w:t>DRAIN_Z.rtf</w:t>
+      </w:r>
+    </w:p>
+    <w:p>
+      <w:pPr>
+        <w:pStyle w:val="NoSpacing"/>
+        <w:rPr>
+          <w:rStyle w:val="Bold"/>
+          <w:b w:val="0"/>
+        </w:rPr>
+      </w:pPr>
+      <w:r>
+        <w:rPr>
+          <w:rStyle w:val="Bold"/>
+          <w:b w:val="0"/>
+        </w:rPr>
+        <w:t xml:space="preserve">***use map coordinates </w:t>
+      </w:r>
+      <w:r>
+        <w:rPr>
+          <w:rStyle w:val="Bold"/>
+          <w:b w:val="0"/>
+        </w:rPr>
+        <w:tab/>
+      </w:r>
+      <w:r>
+        <w:rPr>
+          <w:rStyle w:val="Bold"/>
+          <w:b w:val="0"/>
+        </w:rPr>
+        <w:tab/>
+      </w:r>
+      <w:r>
+        <w:rPr>
+          <w:rStyle w:val="Bold"/>
+          <w:b w:val="0"/>
+        </w:rPr>
+        <w:t>DRAIN_USE_MAP_Z.rtf</w:t>
+      </w:r>
+    </w:p>
+    <w:p>
+      <w:pPr>
+        <w:pStyle w:val="NoSpacing"/>
+        <w:rPr>
+          <w:b/>
+        </w:rPr>
+      </w:pPr>
+      <w:r>
+        <w:rPr>
+          <w:rStyle w:val="Bold"/>
+          <w:b w:val="0"/>
+        </w:rPr>
+        <w:tab/>
+      </w:r>
+      <w:r>
+        <w:rPr>
+          <w:rStyle w:val="Bold"/>
+          <w:b w:val="0"/>
+        </w:rPr>
+        <w:t>-</w:t>
+      </w:r>
+      <w:proofErr w:type="spellStart"/>
+      <w:r>
+        <w:rPr>
+          <w:rStyle w:val="Bold"/>
+          <w:b w:val="0"/>
+        </w:rPr>
+        <w:t>z_coordinate_system</w:t>
+      </w:r>
+      <w:proofErr w:type="spellEnd"/>
+      <w:r>
+        <w:rPr>
+          <w:rStyle w:val="Bold"/>
+          <w:b w:val="0"/>
+        </w:rPr>
+        <w:tab/>
+      </w:r>
+      <w:r>
+        <w:rPr>
+          <w:rStyle w:val="Bold"/>
+          <w:b w:val="0"/>
+        </w:rPr>
+        <w:tab/>
+      </w:r>
+    </w:p>
+    <w:p>
+      <w:pPr>
+        <w:pStyle w:val="NoSpacing"/>
+      </w:pPr>
+    </w:p>
+    <w:p>
+      <w:pPr>
+        <w:rPr>
+          <w:b/>
+        </w:rPr>
+      </w:pPr>
+      <w:r>
+        <w:rPr>
+          <w:b/>
+        </w:rPr>
+        <w:t>GRID:</w:t>
+      </w:r>
+      <w:r>
+        <w:rPr>
+          <w:b/>
+        </w:rPr>
+        <w:t xml:space="preserve"> </w:t>
+      </w:r>
+      <w:r>
+        <w:rPr>
+          <w:b/>
+        </w:rPr>
+        <w:t>(XXX--</w:t>
+      </w:r>
+      <w:r>
+        <w:rPr>
+          <w:b/>
+        </w:rPr>
+        <w:t>IDD_</w:t>
+      </w:r>
+      <w:r>
+        <w:rPr>
+          <w:b/>
+        </w:rPr>
+        <w:t>XXX)</w:t>
+      </w:r>
+    </w:p>
+    <w:p>
+      <w:pPr>
+        <w:pStyle w:val="NoSpacing"/>
+      </w:pPr>
+      <w:r>
+        <w:t>***</w:t>
+      </w:r>
+      <w:r>
+        <w:t>Grid origin (add to screen, new tab?)</w:t>
+      </w:r>
+      <w:r>
+        <w:tab/>
+      </w:r>
+      <w:r>
+        <w:t>GRID_ORIGIN.rtf</w:t>
+      </w:r>
+    </w:p>
+    <w:p>
+      <w:pPr>
+        <w:pStyle w:val="NoSpacing"/>
+      </w:pPr>
+      <w:r>
+        <w:t>***</w:t>
+      </w:r>
+      <w:r>
+        <w:t>Grid angle (add to screen)</w:t>
+      </w:r>
+      <w:r>
+        <w:tab/>
+      </w:r>
+      <w:r>
+        <w:tab/>
+      </w:r>
+      <w:r>
+        <w:tab/>
+      </w:r>
+      <w:r>
+        <w:t>GRID_ANGLE.rtf</w:t>
+      </w:r>
+    </w:p>
+    <w:p>
+      <w:pPr>
+        <w:pStyle w:val="NoSpacing"/>
+      </w:pPr>
+    </w:p>
+    <w:p>
+      <w:pPr>
+        <w:rPr>
+          <w:b/>
+        </w:rPr>
+      </w:pPr>
+      <w:r>
+        <w:rPr>
+          <w:b/>
+        </w:rPr>
+        <w:t>LEAKY_BC</w:t>
+      </w:r>
+      <w:r>
+        <w:rPr>
+          <w:b/>
+        </w:rPr>
+        <w:t>:</w:t>
+      </w:r>
+      <w:r>
+        <w:rPr>
+          <w:b/>
+        </w:rPr>
+        <w:t xml:space="preserve"> </w:t>
+      </w:r>
+      <w:r>
+        <w:rPr>
+          <w:b/>
+        </w:rPr>
+        <w:t>(</w:t>
+      </w:r>
+      <w:proofErr w:type="spellStart"/>
+      <w:r>
+        <w:rPr>
+          <w:b/>
+        </w:rPr>
+        <w:t>CLeakyPropsPage</w:t>
+      </w:r>
+      <w:proofErr w:type="spellEnd"/>
+      <w:r>
+        <w:rPr>
+          <w:b/>
+        </w:rPr>
+        <w:t>--</w:t>
+      </w:r>
+      <w:r>
+        <w:rPr>
+          <w:b/>
+        </w:rPr>
+        <w:t>IDD_PROPS_LEAKY</w:t>
+      </w:r>
+      <w:r>
+        <w:rPr>
+          <w:b/>
+        </w:rPr>
+        <w:t>)</w:t>
+      </w:r>
+    </w:p>
+    <w:p>
+      <w:pPr>
+        <w:pStyle w:val="NoSpacing"/>
+      </w:pPr>
+      <w:proofErr w:type="gramStart"/>
+      <w:r>
+        <w:t>thickness</w:t>
+      </w:r>
+      <w:proofErr w:type="gramEnd"/>
+      <w:r>
+        <w:t xml:space="preserve"> desc</w:t>
+      </w:r>
+      <w:r>
+        <w:t xml:space="preserve">ription should be </w:t>
+      </w:r>
+      <w:r>
+        <w:tab/>
+      </w:r>
+      <w:r>
+        <w:tab/>
+      </w:r>
+      <w:r>
+        <w:tab/>
+      </w:r>
+      <w:r>
+        <w:t>BC_LEAKY_HYD_COND.rtf.</w:t>
+      </w:r>
+    </w:p>
+    <w:p>
+      <w:pPr>
+        <w:pStyle w:val="NoSpacing"/>
+      </w:pPr>
+      <w:r>
+        <w:t xml:space="preserve">Hydraulic conductivity description </w:t>
+      </w:r>
+      <w:r>
+        <w:t xml:space="preserve">should be </w:t>
+      </w:r>
+      <w:r>
+        <w:tab/>
+      </w:r>
+      <w:r>
+        <w:t>BC_LEAKY_THICKNESS.rtf.</w:t>
+      </w:r>
+    </w:p>
+    <w:p>
+      <w:pPr>
+        <w:pStyle w:val="NoSpacing"/>
+      </w:pPr>
+      <w:r>
+        <w:t>@@@</w:t>
+      </w:r>
+      <w:r>
+        <w:t>-elevation</w:t>
+      </w:r>
+      <w:r>
+        <w:rPr>
+          <w:b/>
+        </w:rPr>
+        <w:t xml:space="preserve"> </w:t>
+      </w:r>
+      <w:r>
+        <w:rPr>
+          <w:i/>
+        </w:rPr>
+        <w:t>property</w:t>
+      </w:r>
+      <w:r>
+        <w:rPr>
+          <w:i/>
+        </w:rPr>
+        <w:tab/>
+      </w:r>
+      <w:r>
+        <w:rPr>
+          <w:i/>
+        </w:rPr>
+        <w:tab/>
+      </w:r>
+      <w:r>
+        <w:rPr>
+          <w:i/>
+        </w:rPr>
+        <w:tab/>
+      </w:r>
+      <w:r>
+        <w:rPr>
+          <w:i/>
+        </w:rPr>
+        <w:tab/>
+      </w:r>
+      <w:r>
+        <w:t>BC_LEAKY_ELEV.rtf</w:t>
+      </w:r>
+    </w:p>
+    <w:p>
+      <w:pPr>
+        <w:pStyle w:val="NoSpacing"/>
+        <w:rPr>
+          <w:rStyle w:val="Bold"/>
+          <w:b w:val="0"/>
+        </w:rPr>
+      </w:pPr>
+      <w:r>
+        <w:rPr>
+          <w:rStyle w:val="Bold"/>
+          <w:b w:val="0"/>
+        </w:rPr>
+        <w:t>@@@</w:t>
+      </w:r>
       <w:bookmarkStart w:id="0" w:name="_GoBack"/>
       <w:bookmarkEnd w:id="0"/>
-      <w:proofErr w:type="spellEnd"/>
-    </w:p>
-    <w:p>
-      <w:pPr>
-        <w:pStyle w:val="NoSpacing"/>
-      </w:pPr>
-      <w:proofErr w:type="gramStart"/>
-      <w:r>
-        <w:t>width</w:t>
-      </w:r>
-      <w:proofErr w:type="gramEnd"/>
-      <w:r>
-        <w:tab/>
-      </w:r>
-      <w:r>
-        <w:tab/>
-      </w:r>
-      <w:r>
-        <w:tab/>
-      </w:r>
-      <w:r>
-        <w:tab/>
-      </w:r>
-      <w:r>
-        <w:tab/>
-      </w:r>
-      <w:r>
-        <w:t>DRAIN_WIDTH.rtf</w:t>
-      </w:r>
-    </w:p>
-    <w:p>
-      <w:pPr>
-        <w:pStyle w:val="NoSpacing"/>
-      </w:pPr>
-      <w:proofErr w:type="gramStart"/>
-      <w:r>
-        <w:t>hydraulic</w:t>
-      </w:r>
-      <w:proofErr w:type="gramEnd"/>
-      <w:r>
-        <w:t xml:space="preserve"> conductivity</w:t>
-      </w:r>
-      <w:r>
-        <w:tab/>
-      </w:r>
-      <w:r>
-        <w:tab/>
-      </w:r>
-      <w:r>
-        <w:tab/>
-      </w:r>
-      <w:r>
-        <w:t>DRAIN_HYD_COND.rtf</w:t>
-      </w:r>
-    </w:p>
-    <w:p>
-      <w:pPr>
-        <w:pStyle w:val="NoSpacing"/>
-      </w:pPr>
-      <w:proofErr w:type="gramStart"/>
-      <w:r>
-        <w:t>thickness</w:t>
-      </w:r>
-      <w:proofErr w:type="gramEnd"/>
-      <w:r>
-        <w:tab/>
-      </w:r>
-      <w:r>
-        <w:tab/>
-      </w:r>
-      <w:r>
-        <w:tab/>
-      </w:r>
-      <w:r>
-        <w:tab/>
-      </w:r>
-      <w:r>
-        <w:t>DRAIN_THICK.rtf</w:t>
-      </w:r>
-    </w:p>
-    <w:p>
-      <w:pPr>
-        <w:pStyle w:val="NoSpacing"/>
-      </w:pPr>
-      <w:r>
-        <w:t>Z</w:t>
-      </w:r>
-      <w:r>
-        <w:tab/>
-      </w:r>
-      <w:r>
-        <w:tab/>
-      </w:r>
-      <w:r>
-        <w:tab/>
-      </w:r>
-      <w:r>
-        <w:tab/>
-      </w:r>
-      <w:r>
-        <w:tab/>
-      </w:r>
-      <w:r>
-        <w:t>DRAIN_Z.rtf</w:t>
-      </w:r>
-    </w:p>
-    <w:p>
-      <w:pPr>
-        <w:pStyle w:val="NoSpacing"/>
-        <w:rPr>
-          <w:rStyle w:val="Bold"/>
-          <w:b w:val="0"/>
-        </w:rPr>
-      </w:pPr>
-      <w:r>
-        <w:rPr>
-          <w:rStyle w:val="Bold"/>
-          <w:b w:val="0"/>
-        </w:rPr>
-        <w:t xml:space="preserve">***use map coordinates </w:t>
-      </w:r>
-      <w:r>
-        <w:rPr>
-          <w:rStyle w:val="Bold"/>
-          <w:b w:val="0"/>
-        </w:rPr>
-        <w:tab/>
-      </w:r>
-      <w:r>
-        <w:rPr>
-          <w:rStyle w:val="Bold"/>
-          <w:b w:val="0"/>
-        </w:rPr>
-        <w:tab/>
-      </w:r>
-      <w:r>
-        <w:rPr>
-          <w:rStyle w:val="Bold"/>
-          <w:b w:val="0"/>
-        </w:rPr>
-        <w:t>DRAIN_USE_MAP_Z.rtf</w:t>
-      </w:r>
-    </w:p>
-    <w:p>
-      <w:pPr>
-        <w:pStyle w:val="NoSpacing"/>
-        <w:rPr>
-          <w:b/>
-        </w:rPr>
-      </w:pPr>
-      <w:r>
-        <w:rPr>
-          <w:rStyle w:val="Bold"/>
-          <w:b w:val="0"/>
-        </w:rPr>
-        <w:tab/>
-      </w:r>
-      <w:r>
-        <w:rPr>
-          <w:rStyle w:val="Bold"/>
-          <w:b w:val="0"/>
-        </w:rPr>
-        <w:t>-</w:t>
-      </w:r>
-      <w:proofErr w:type="spellStart"/>
-      <w:r>
-        <w:rPr>
-          <w:rStyle w:val="Bold"/>
-          <w:b w:val="0"/>
-        </w:rPr>
-        <w:t>z_coordinate_system</w:t>
-      </w:r>
-      <w:proofErr w:type="spellEnd"/>
-      <w:r>
-        <w:rPr>
-          <w:rStyle w:val="Bold"/>
-          <w:b w:val="0"/>
-        </w:rPr>
-        <w:tab/>
-      </w:r>
-      <w:r>
-        <w:rPr>
-          <w:rStyle w:val="Bold"/>
-          <w:b w:val="0"/>
-        </w:rPr>
-        <w:tab/>
-      </w:r>
-    </w:p>
-    <w:p>
-      <w:pPr>
-        <w:pStyle w:val="NoSpacing"/>
-      </w:pPr>
-    </w:p>
-    <w:p>
-      <w:pPr>
-        <w:rPr>
-          <w:b/>
-        </w:rPr>
-      </w:pPr>
-      <w:r>
-        <w:rPr>
-          <w:b/>
-        </w:rPr>
-        <w:t>GRID:</w:t>
-      </w:r>
-      <w:r>
-        <w:rPr>
-          <w:b/>
-        </w:rPr>
-        <w:t xml:space="preserve"> </w:t>
-      </w:r>
-      <w:r>
-        <w:rPr>
-          <w:b/>
-        </w:rPr>
-        <w:t>(XXX--</w:t>
-      </w:r>
-      <w:r>
-        <w:rPr>
-          <w:b/>
-        </w:rPr>
-        <w:t>IDD_</w:t>
-      </w:r>
-      <w:r>
-        <w:rPr>
-          <w:b/>
-        </w:rPr>
-        <w:t>XXX)</w:t>
-      </w:r>
-    </w:p>
-    <w:p>
-      <w:pPr>
-        <w:pStyle w:val="NoSpacing"/>
-      </w:pPr>
-      <w:r>
-        <w:t>***</w:t>
-      </w:r>
-      <w:r>
-        <w:t>Grid origin (add to screen, new tab?)</w:t>
-      </w:r>
-      <w:r>
-        <w:tab/>
-      </w:r>
-      <w:r>
-        <w:t>GRID_ORIGIN.rtf</w:t>
-      </w:r>
-    </w:p>
-    <w:p>
-      <w:pPr>
-        <w:pStyle w:val="NoSpacing"/>
-      </w:pPr>
-      <w:r>
-        <w:t>***</w:t>
-      </w:r>
-      <w:r>
-        <w:t>Grid angle (add to screen)</w:t>
-      </w:r>
-      <w:r>
-        <w:tab/>
-      </w:r>
-      <w:r>
-        <w:tab/>
-      </w:r>
-      <w:r>
-        <w:tab/>
-      </w:r>
-      <w:r>
-        <w:t>GRID_ANGLE.rtf</w:t>
-      </w:r>
-    </w:p>
-    <w:p>
-      <w:pPr>
-        <w:pStyle w:val="NoSpacing"/>
-      </w:pPr>
-    </w:p>
-    <w:p>
-      <w:pPr>
-        <w:rPr>
-          <w:b/>
-        </w:rPr>
-      </w:pPr>
-      <w:r>
-        <w:rPr>
-          <w:b/>
-        </w:rPr>
-        <w:t>LEAKY_BC</w:t>
-      </w:r>
-      <w:r>
-        <w:rPr>
-          <w:b/>
-        </w:rPr>
-        <w:t>:</w:t>
-      </w:r>
-      <w:r>
-        <w:rPr>
-          <w:b/>
-        </w:rPr>
-        <w:t xml:space="preserve"> </w:t>
-      </w:r>
-      <w:r>
-        <w:rPr>
-          <w:b/>
-        </w:rPr>
-        <w:t>(XXX--</w:t>
-      </w:r>
-      <w:r>
-        <w:rPr>
-          <w:b/>
-        </w:rPr>
-        <w:t>IDD_</w:t>
-      </w:r>
-      <w:r>
-        <w:rPr>
-          <w:b/>
-        </w:rPr>
-        <w:t>XXX)</w:t>
-      </w:r>
-    </w:p>
-    <w:p>
-      <w:pPr>
-        <w:pStyle w:val="NoSpacing"/>
-      </w:pPr>
-      <w:proofErr w:type="gramStart"/>
-      <w:r>
-        <w:t>thickness</w:t>
-      </w:r>
-      <w:proofErr w:type="gramEnd"/>
-      <w:r>
-        <w:t xml:space="preserve"> desc</w:t>
-      </w:r>
-      <w:r>
-        <w:t xml:space="preserve">ription should be </w:t>
-      </w:r>
-      <w:r>
-        <w:tab/>
-      </w:r>
-      <w:r>
-        <w:tab/>
-      </w:r>
-      <w:r>
-        <w:tab/>
-      </w:r>
-      <w:r>
-        <w:t>BC_LEAKY_HYD_COND.rtf.</w:t>
-      </w:r>
-    </w:p>
-    <w:p>
-      <w:pPr>
-        <w:pStyle w:val="NoSpacing"/>
-      </w:pPr>
-      <w:r>
-        <w:t xml:space="preserve">Hydraulic conductivity description </w:t>
-      </w:r>
-      <w:r>
-        <w:t xml:space="preserve">should be </w:t>
-      </w:r>
-      <w:r>
-        <w:tab/>
-      </w:r>
-      <w:r>
-        <w:t>BC_LEAKY_THICKNESS.rtf.</w:t>
-      </w:r>
-    </w:p>
-    <w:p>
-      <w:pPr>
-        <w:pStyle w:val="NoSpacing"/>
-      </w:pPr>
-      <w:r>
-        <w:t>***</w:t>
-      </w:r>
-      <w:r>
-        <w:t>-elevation</w:t>
-      </w:r>
-      <w:r>
-        <w:rPr>
-          <w:b/>
-        </w:rPr>
-        <w:t xml:space="preserve"> </w:t>
-      </w:r>
-      <w:r>
-        <w:rPr>
-          <w:i/>
-        </w:rPr>
-        <w:t>property</w:t>
-      </w:r>
-      <w:r>
-        <w:rPr>
-          <w:i/>
-        </w:rPr>
-        <w:tab/>
-      </w:r>
-      <w:r>
-        <w:rPr>
-          <w:i/>
-        </w:rPr>
-        <w:tab/>
-      </w:r>
-      <w:r>
-        <w:rPr>
-          <w:i/>
-        </w:rPr>
-        <w:tab/>
-      </w:r>
-      <w:r>
-        <w:rPr>
-          <w:i/>
-        </w:rPr>
-        <w:tab/>
-      </w:r>
-      <w:r>
-        <w:t>BC_LEAKY_ELEV.rtf</w:t>
-      </w:r>
-    </w:p>
-    <w:p>
-      <w:pPr>
-        <w:pStyle w:val="NoSpacing"/>
-        <w:rPr>
-          <w:rStyle w:val="Bold"/>
-          <w:b w:val="0"/>
-        </w:rPr>
-      </w:pPr>
-      <w:r>
-        <w:rPr>
-          <w:rStyle w:val="Bold"/>
-          <w:b w:val="0"/>
-        </w:rPr>
-        <w:t xml:space="preserve">***use map coordinates </w:t>
+      <w:r>
+        <w:rPr>
+          <w:rStyle w:val="Bold"/>
+          <w:b w:val="0"/>
+        </w:rPr>
+        <w:t xml:space="preserve">use map coordinates </w:t>
       </w:r>
       <w:r>
         <w:rPr>
@@ -854,19 +875,7 @@
         <w:rPr>
           <w:b/>
         </w:rPr>
-        <w:t>(</w:t>
-      </w:r>
-      <w:r>
-        <w:rPr>
-          <w:b/>
-        </w:rPr>
-        <w:t>XXX</w:t>
-      </w:r>
-      <w:r>
-        <w:rPr>
-          <w:b/>
-        </w:rPr>
-        <w:t>--</w:t>
+        <w:t>(XXX--</w:t>
       </w:r>
       <w:r>
         <w:rPr>
@@ -878,13 +887,7 @@
         <w:rPr>
           <w:b/>
         </w:rPr>
-        <w:t>XXX</w:t>
-      </w:r>
-      <w:r>
-        <w:rPr>
-          <w:b/>
-        </w:rPr>
-        <w:t>)</w:t>
+        <w:t>XXX)</w:t>
       </w:r>
     </w:p>
     <w:p>

</xml_diff>

<commit_message>
added z_coordinate_system to drain dialog
git-svn-id: svn://136.177.114.72/svn_GW/WPhast/trunk@5613 1feff8c3-07ed-0310-ac33-dd36852eb9cd
</commit_message>
<xml_diff>
--- a/src/res/Missing resource files.docx
+++ b/src/res/Missing resource files.docx
@@ -322,331 +322,344 @@
           <w:rStyle w:val="Bold"/>
           <w:b w:val="0"/>
         </w:rPr>
-        <w:t xml:space="preserve">***use map coordinates </w:t>
-      </w:r>
-      <w:r>
-        <w:rPr>
-          <w:rStyle w:val="Bold"/>
-          <w:b w:val="0"/>
-        </w:rPr>
-        <w:tab/>
-      </w:r>
-      <w:r>
-        <w:rPr>
-          <w:rStyle w:val="Bold"/>
-          <w:b w:val="0"/>
-        </w:rPr>
-        <w:tab/>
-      </w:r>
-      <w:r>
-        <w:rPr>
-          <w:rStyle w:val="Bold"/>
-          <w:b w:val="0"/>
-        </w:rPr>
-        <w:t>DRAIN_USE_MAP_Z.rtf</w:t>
-      </w:r>
-    </w:p>
-    <w:p>
-      <w:pPr>
-        <w:pStyle w:val="NoSpacing"/>
-        <w:rPr>
-          <w:b/>
-        </w:rPr>
-      </w:pPr>
-      <w:r>
-        <w:rPr>
-          <w:rStyle w:val="Bold"/>
-          <w:b w:val="0"/>
-        </w:rPr>
-        <w:tab/>
-      </w:r>
-      <w:r>
-        <w:rPr>
-          <w:rStyle w:val="Bold"/>
-          <w:b w:val="0"/>
-        </w:rPr>
-        <w:t>-</w:t>
-      </w:r>
-      <w:proofErr w:type="spellStart"/>
-      <w:r>
-        <w:rPr>
-          <w:rStyle w:val="Bold"/>
-          <w:b w:val="0"/>
-        </w:rPr>
-        <w:t>z_coordinate_system</w:t>
-      </w:r>
-      <w:proofErr w:type="spellEnd"/>
-      <w:r>
-        <w:rPr>
-          <w:rStyle w:val="Bold"/>
-          <w:b w:val="0"/>
-        </w:rPr>
-        <w:tab/>
-      </w:r>
-      <w:r>
-        <w:rPr>
-          <w:rStyle w:val="Bold"/>
-          <w:b w:val="0"/>
-        </w:rPr>
-        <w:tab/>
-      </w:r>
-    </w:p>
-    <w:p>
-      <w:pPr>
-        <w:pStyle w:val="NoSpacing"/>
-      </w:pPr>
-    </w:p>
-    <w:p>
-      <w:pPr>
-        <w:rPr>
-          <w:b/>
-        </w:rPr>
-      </w:pPr>
-      <w:r>
-        <w:rPr>
-          <w:b/>
-        </w:rPr>
-        <w:t>GRID:</w:t>
-      </w:r>
-      <w:r>
-        <w:rPr>
-          <w:b/>
-        </w:rPr>
-        <w:t xml:space="preserve"> </w:t>
-      </w:r>
-      <w:r>
-        <w:rPr>
-          <w:b/>
-        </w:rPr>
-        <w:t>(XXX--</w:t>
-      </w:r>
-      <w:r>
-        <w:rPr>
-          <w:b/>
-        </w:rPr>
-        <w:t>IDD_</w:t>
-      </w:r>
-      <w:r>
-        <w:rPr>
-          <w:b/>
-        </w:rPr>
-        <w:t>XXX)</w:t>
-      </w:r>
-    </w:p>
-    <w:p>
-      <w:pPr>
-        <w:pStyle w:val="NoSpacing"/>
-      </w:pPr>
-      <w:r>
-        <w:t>***</w:t>
-      </w:r>
-      <w:r>
-        <w:t>Grid origin (add to screen, new tab?)</w:t>
-      </w:r>
-      <w:r>
-        <w:tab/>
-      </w:r>
-      <w:r>
-        <w:t>GRID_ORIGIN.rtf</w:t>
-      </w:r>
-    </w:p>
-    <w:p>
-      <w:pPr>
-        <w:pStyle w:val="NoSpacing"/>
-      </w:pPr>
-      <w:r>
-        <w:t>***</w:t>
-      </w:r>
-      <w:r>
-        <w:t>Grid angle (add to screen)</w:t>
-      </w:r>
-      <w:r>
-        <w:tab/>
-      </w:r>
-      <w:r>
-        <w:tab/>
-      </w:r>
-      <w:r>
-        <w:tab/>
-      </w:r>
-      <w:r>
-        <w:t>GRID_ANGLE.rtf</w:t>
-      </w:r>
-    </w:p>
-    <w:p>
-      <w:pPr>
-        <w:pStyle w:val="NoSpacing"/>
-      </w:pPr>
-    </w:p>
-    <w:p>
-      <w:pPr>
-        <w:rPr>
-          <w:b/>
-        </w:rPr>
-      </w:pPr>
-      <w:r>
-        <w:rPr>
-          <w:b/>
-        </w:rPr>
-        <w:t>LEAKY_BC</w:t>
-      </w:r>
-      <w:r>
-        <w:rPr>
-          <w:b/>
-        </w:rPr>
-        <w:t>:</w:t>
-      </w:r>
-      <w:r>
-        <w:rPr>
-          <w:b/>
-        </w:rPr>
-        <w:t xml:space="preserve"> </w:t>
-      </w:r>
-      <w:r>
-        <w:rPr>
-          <w:b/>
-        </w:rPr>
-        <w:t>(</w:t>
-      </w:r>
-      <w:proofErr w:type="spellStart"/>
-      <w:r>
-        <w:rPr>
-          <w:b/>
-        </w:rPr>
-        <w:t>CLeakyPropsPage</w:t>
-      </w:r>
-      <w:proofErr w:type="spellEnd"/>
-      <w:r>
-        <w:rPr>
-          <w:b/>
-        </w:rPr>
-        <w:t>--</w:t>
-      </w:r>
-      <w:r>
-        <w:rPr>
-          <w:b/>
-        </w:rPr>
-        <w:t>IDD_PROPS_LEAKY</w:t>
-      </w:r>
-      <w:r>
-        <w:rPr>
-          <w:b/>
-        </w:rPr>
-        <w:t>)</w:t>
-      </w:r>
-    </w:p>
-    <w:p>
-      <w:pPr>
-        <w:pStyle w:val="NoSpacing"/>
-      </w:pPr>
-      <w:proofErr w:type="gramStart"/>
-      <w:r>
-        <w:t>thickness</w:t>
-      </w:r>
-      <w:proofErr w:type="gramEnd"/>
-      <w:r>
-        <w:t xml:space="preserve"> desc</w:t>
-      </w:r>
-      <w:r>
-        <w:t xml:space="preserve">ription should be </w:t>
-      </w:r>
-      <w:r>
-        <w:tab/>
-      </w:r>
-      <w:r>
-        <w:tab/>
-      </w:r>
-      <w:r>
-        <w:tab/>
-      </w:r>
-      <w:r>
-        <w:t>BC_LEAKY_HYD_COND.rtf.</w:t>
-      </w:r>
-    </w:p>
-    <w:p>
-      <w:pPr>
-        <w:pStyle w:val="NoSpacing"/>
-      </w:pPr>
-      <w:r>
-        <w:t xml:space="preserve">Hydraulic conductivity description </w:t>
-      </w:r>
-      <w:r>
-        <w:t xml:space="preserve">should be </w:t>
-      </w:r>
-      <w:r>
-        <w:tab/>
-      </w:r>
-      <w:r>
-        <w:t>BC_LEAKY_THICKNESS.rtf.</w:t>
-      </w:r>
-    </w:p>
-    <w:p>
-      <w:pPr>
-        <w:pStyle w:val="NoSpacing"/>
-      </w:pPr>
-      <w:r>
-        <w:t>@@@</w:t>
-      </w:r>
-      <w:r>
-        <w:t>-elevation</w:t>
-      </w:r>
-      <w:r>
-        <w:rPr>
-          <w:b/>
-        </w:rPr>
-        <w:t xml:space="preserve"> </w:t>
-      </w:r>
-      <w:r>
-        <w:rPr>
-          <w:i/>
-        </w:rPr>
-        <w:t>property</w:t>
-      </w:r>
-      <w:r>
-        <w:rPr>
-          <w:i/>
-        </w:rPr>
-        <w:tab/>
-      </w:r>
-      <w:r>
-        <w:rPr>
-          <w:i/>
-        </w:rPr>
-        <w:tab/>
-      </w:r>
-      <w:r>
-        <w:rPr>
-          <w:i/>
-        </w:rPr>
-        <w:tab/>
-      </w:r>
-      <w:r>
-        <w:rPr>
-          <w:i/>
-        </w:rPr>
-        <w:tab/>
-      </w:r>
-      <w:r>
-        <w:t>BC_LEAKY_ELEV.rtf</w:t>
-      </w:r>
-    </w:p>
-    <w:p>
-      <w:pPr>
-        <w:pStyle w:val="NoSpacing"/>
-        <w:rPr>
-          <w:rStyle w:val="Bold"/>
-          <w:b w:val="0"/>
-        </w:rPr>
-      </w:pPr>
-      <w:r>
-        <w:rPr>
-          <w:rStyle w:val="Bold"/>
-          <w:b w:val="0"/>
-        </w:rPr>
         <w:t>@@@</w:t>
       </w:r>
       <w:bookmarkStart w:id="0" w:name="_GoBack"/>
       <w:bookmarkEnd w:id="0"/>
+      <w:r>
+        <w:rPr>
+          <w:rStyle w:val="Bold"/>
+          <w:b w:val="0"/>
+        </w:rPr>
+        <w:t xml:space="preserve">use map coordinates </w:t>
+      </w:r>
+      <w:r>
+        <w:rPr>
+          <w:rStyle w:val="Bold"/>
+          <w:b w:val="0"/>
+        </w:rPr>
+        <w:tab/>
+      </w:r>
+      <w:r>
+        <w:rPr>
+          <w:rStyle w:val="Bold"/>
+          <w:b w:val="0"/>
+        </w:rPr>
+        <w:tab/>
+      </w:r>
+      <w:r>
+        <w:rPr>
+          <w:rStyle w:val="Bold"/>
+          <w:b w:val="0"/>
+        </w:rPr>
+        <w:t>DRAIN_USE_MAP_Z.rtf</w:t>
+      </w:r>
+    </w:p>
+    <w:p>
+      <w:pPr>
+        <w:pStyle w:val="NoSpacing"/>
+        <w:rPr>
+          <w:b/>
+        </w:rPr>
+      </w:pPr>
+      <w:r>
+        <w:rPr>
+          <w:rStyle w:val="Bold"/>
+          <w:b w:val="0"/>
+        </w:rPr>
+        <w:tab/>
+      </w:r>
+      <w:r>
+        <w:rPr>
+          <w:rStyle w:val="Bold"/>
+          <w:b w:val="0"/>
+        </w:rPr>
+        <w:t>-</w:t>
+      </w:r>
+      <w:proofErr w:type="spellStart"/>
+      <w:r>
+        <w:rPr>
+          <w:rStyle w:val="Bold"/>
+          <w:b w:val="0"/>
+        </w:rPr>
+        <w:t>z_coordinate_system</w:t>
+      </w:r>
+      <w:proofErr w:type="spellEnd"/>
+      <w:r>
+        <w:rPr>
+          <w:rStyle w:val="Bold"/>
+          <w:b w:val="0"/>
+        </w:rPr>
+        <w:tab/>
+      </w:r>
+      <w:r>
+        <w:rPr>
+          <w:rStyle w:val="Bold"/>
+          <w:b w:val="0"/>
+        </w:rPr>
+        <w:tab/>
+      </w:r>
+    </w:p>
+    <w:p>
+      <w:pPr>
+        <w:pStyle w:val="NoSpacing"/>
+      </w:pPr>
+    </w:p>
+    <w:p>
+      <w:pPr>
+        <w:rPr>
+          <w:b/>
+        </w:rPr>
+      </w:pPr>
+      <w:r>
+        <w:rPr>
+          <w:b/>
+        </w:rPr>
+        <w:t>GRID:</w:t>
+      </w:r>
+      <w:r>
+        <w:rPr>
+          <w:b/>
+        </w:rPr>
+        <w:t xml:space="preserve"> </w:t>
+      </w:r>
+      <w:r>
+        <w:rPr>
+          <w:b/>
+        </w:rPr>
+        <w:t>(</w:t>
+      </w:r>
+      <w:r>
+        <w:rPr>
+          <w:b/>
+        </w:rPr>
+        <w:t xml:space="preserve">CGridPropertyPage2 </w:t>
+      </w:r>
+      <w:r>
+        <w:rPr>
+          <w:b/>
+        </w:rPr>
+        <w:t>--</w:t>
+      </w:r>
+      <w:r>
+        <w:t xml:space="preserve"> </w:t>
+      </w:r>
+      <w:r>
+        <w:rPr>
+          <w:b/>
+        </w:rPr>
+        <w:t>IDD_GRID_PROPPAGE4</w:t>
+      </w:r>
+      <w:r>
+        <w:rPr>
+          <w:b/>
+        </w:rPr>
+        <w:t>)</w:t>
+      </w:r>
+    </w:p>
+    <w:p>
+      <w:pPr>
+        <w:pStyle w:val="NoSpacing"/>
+      </w:pPr>
+      <w:r>
+        <w:t>@@@</w:t>
+      </w:r>
+      <w:r>
+        <w:t>Grid origin (add to screen, new tab?)</w:t>
+      </w:r>
+      <w:r>
+        <w:tab/>
+      </w:r>
+      <w:r>
+        <w:t>GRID_ORIGIN.rtf</w:t>
+      </w:r>
+    </w:p>
+    <w:p>
+      <w:pPr>
+        <w:pStyle w:val="NoSpacing"/>
+      </w:pPr>
+      <w:r>
+        <w:t>@@@</w:t>
+      </w:r>
+      <w:r>
+        <w:t>Grid angle (add to screen)</w:t>
+      </w:r>
+      <w:r>
+        <w:tab/>
+      </w:r>
+      <w:r>
+        <w:tab/>
+      </w:r>
+      <w:r>
+        <w:t>GRID_ANGLE.rtf</w:t>
+      </w:r>
+    </w:p>
+    <w:p>
+      <w:pPr>
+        <w:pStyle w:val="NoSpacing"/>
+      </w:pPr>
+    </w:p>
+    <w:p>
+      <w:pPr>
+        <w:rPr>
+          <w:b/>
+        </w:rPr>
+      </w:pPr>
+      <w:r>
+        <w:rPr>
+          <w:b/>
+        </w:rPr>
+        <w:t>LEAKY_BC</w:t>
+      </w:r>
+      <w:r>
+        <w:rPr>
+          <w:b/>
+        </w:rPr>
+        <w:t>:</w:t>
+      </w:r>
+      <w:r>
+        <w:rPr>
+          <w:b/>
+        </w:rPr>
+        <w:t xml:space="preserve"> </w:t>
+      </w:r>
+      <w:r>
+        <w:rPr>
+          <w:b/>
+        </w:rPr>
+        <w:t>(</w:t>
+      </w:r>
+      <w:proofErr w:type="spellStart"/>
+      <w:r>
+        <w:rPr>
+          <w:b/>
+        </w:rPr>
+        <w:t>CLeakyPropsPage</w:t>
+      </w:r>
+      <w:proofErr w:type="spellEnd"/>
+      <w:r>
+        <w:rPr>
+          <w:b/>
+        </w:rPr>
+        <w:t>--</w:t>
+      </w:r>
+      <w:r>
+        <w:rPr>
+          <w:b/>
+        </w:rPr>
+        <w:t>IDD_PROPS_LEAKY</w:t>
+      </w:r>
+      <w:r>
+        <w:rPr>
+          <w:b/>
+        </w:rPr>
+        <w:t>)</w:t>
+      </w:r>
+    </w:p>
+    <w:p>
+      <w:pPr>
+        <w:pStyle w:val="NoSpacing"/>
+      </w:pPr>
+      <w:proofErr w:type="gramStart"/>
+      <w:r>
+        <w:t>thickness</w:t>
+      </w:r>
+      <w:proofErr w:type="gramEnd"/>
+      <w:r>
+        <w:t xml:space="preserve"> desc</w:t>
+      </w:r>
+      <w:r>
+        <w:t xml:space="preserve">ription should be </w:t>
+      </w:r>
+      <w:r>
+        <w:tab/>
+      </w:r>
+      <w:r>
+        <w:tab/>
+      </w:r>
+      <w:r>
+        <w:tab/>
+      </w:r>
+      <w:r>
+        <w:t>BC_LEAKY_HYD_COND.rtf.</w:t>
+      </w:r>
+    </w:p>
+    <w:p>
+      <w:pPr>
+        <w:pStyle w:val="NoSpacing"/>
+      </w:pPr>
+      <w:r>
+        <w:t xml:space="preserve">Hydraulic conductivity description </w:t>
+      </w:r>
+      <w:r>
+        <w:t xml:space="preserve">should be </w:t>
+      </w:r>
+      <w:r>
+        <w:tab/>
+      </w:r>
+      <w:r>
+        <w:t>BC_LEAKY_THICKNESS.rtf.</w:t>
+      </w:r>
+    </w:p>
+    <w:p>
+      <w:pPr>
+        <w:pStyle w:val="NoSpacing"/>
+      </w:pPr>
+      <w:r>
+        <w:t>@@@</w:t>
+      </w:r>
+      <w:r>
+        <w:t>-elevation</w:t>
+      </w:r>
+      <w:r>
+        <w:rPr>
+          <w:b/>
+        </w:rPr>
+        <w:t xml:space="preserve"> </w:t>
+      </w:r>
+      <w:r>
+        <w:rPr>
+          <w:i/>
+        </w:rPr>
+        <w:t>property</w:t>
+      </w:r>
+      <w:r>
+        <w:rPr>
+          <w:i/>
+        </w:rPr>
+        <w:tab/>
+      </w:r>
+      <w:r>
+        <w:rPr>
+          <w:i/>
+        </w:rPr>
+        <w:tab/>
+      </w:r>
+      <w:r>
+        <w:rPr>
+          <w:i/>
+        </w:rPr>
+        <w:tab/>
+      </w:r>
+      <w:r>
+        <w:t>BC_LEAKY_ELEV.rtf</w:t>
+      </w:r>
+    </w:p>
+    <w:p>
+      <w:pPr>
+        <w:pStyle w:val="NoSpacing"/>
+        <w:rPr>
+          <w:rStyle w:val="Bold"/>
+          <w:b w:val="0"/>
+        </w:rPr>
+      </w:pPr>
+      <w:r>
+        <w:rPr>
+          <w:rStyle w:val="Bold"/>
+          <w:b w:val="0"/>
+        </w:rPr>
+        <w:t>@@@</w:t>
+      </w:r>
       <w:r>
         <w:rPr>
           <w:rStyle w:val="Bold"/>

</xml_diff>

<commit_message>
added z_coordinate_system_user to river dialog
git-svn-id: svn://136.177.114.72/svn_GW/WPhast/trunk@5614 1feff8c3-07ed-0310-ac33-dd36852eb9cd
</commit_message>
<xml_diff>
--- a/src/res/Missing resource files.docx
+++ b/src/res/Missing resource files.docx
@@ -324,1216 +324,1228 @@
         </w:rPr>
         <w:t>@@@</w:t>
       </w:r>
+      <w:r>
+        <w:rPr>
+          <w:rStyle w:val="Bold"/>
+          <w:b w:val="0"/>
+        </w:rPr>
+        <w:t xml:space="preserve">use map coordinates </w:t>
+      </w:r>
+      <w:r>
+        <w:rPr>
+          <w:rStyle w:val="Bold"/>
+          <w:b w:val="0"/>
+        </w:rPr>
+        <w:tab/>
+      </w:r>
+      <w:r>
+        <w:rPr>
+          <w:rStyle w:val="Bold"/>
+          <w:b w:val="0"/>
+        </w:rPr>
+        <w:tab/>
+      </w:r>
+      <w:r>
+        <w:rPr>
+          <w:rStyle w:val="Bold"/>
+          <w:b w:val="0"/>
+        </w:rPr>
+        <w:t>DRAIN_USE_MAP_Z.rtf</w:t>
+      </w:r>
+    </w:p>
+    <w:p>
+      <w:pPr>
+        <w:pStyle w:val="NoSpacing"/>
+        <w:rPr>
+          <w:b/>
+        </w:rPr>
+      </w:pPr>
+      <w:r>
+        <w:rPr>
+          <w:rStyle w:val="Bold"/>
+          <w:b w:val="0"/>
+        </w:rPr>
+        <w:tab/>
+      </w:r>
+      <w:r>
+        <w:rPr>
+          <w:rStyle w:val="Bold"/>
+          <w:b w:val="0"/>
+        </w:rPr>
+        <w:t>-</w:t>
+      </w:r>
+      <w:proofErr w:type="spellStart"/>
+      <w:r>
+        <w:rPr>
+          <w:rStyle w:val="Bold"/>
+          <w:b w:val="0"/>
+        </w:rPr>
+        <w:t>z_coordinate_system</w:t>
+      </w:r>
+      <w:proofErr w:type="spellEnd"/>
+      <w:r>
+        <w:rPr>
+          <w:rStyle w:val="Bold"/>
+          <w:b w:val="0"/>
+        </w:rPr>
+        <w:tab/>
+      </w:r>
+      <w:r>
+        <w:rPr>
+          <w:rStyle w:val="Bold"/>
+          <w:b w:val="0"/>
+        </w:rPr>
+        <w:tab/>
+      </w:r>
+    </w:p>
+    <w:p>
+      <w:pPr>
+        <w:pStyle w:val="NoSpacing"/>
+      </w:pPr>
+    </w:p>
+    <w:p>
+      <w:pPr>
+        <w:rPr>
+          <w:b/>
+        </w:rPr>
+      </w:pPr>
+      <w:r>
+        <w:rPr>
+          <w:b/>
+        </w:rPr>
+        <w:t>GRID:</w:t>
+      </w:r>
+      <w:r>
+        <w:rPr>
+          <w:b/>
+        </w:rPr>
+        <w:t xml:space="preserve"> </w:t>
+      </w:r>
+      <w:r>
+        <w:rPr>
+          <w:b/>
+        </w:rPr>
+        <w:t>(</w:t>
+      </w:r>
+      <w:r>
+        <w:rPr>
+          <w:b/>
+        </w:rPr>
+        <w:t xml:space="preserve">CGridPropertyPage2 </w:t>
+      </w:r>
+      <w:r>
+        <w:rPr>
+          <w:b/>
+        </w:rPr>
+        <w:t>--</w:t>
+      </w:r>
+      <w:r>
+        <w:t xml:space="preserve"> </w:t>
+      </w:r>
+      <w:r>
+        <w:rPr>
+          <w:b/>
+        </w:rPr>
+        <w:t>IDD_GRID_PROPPAGE4</w:t>
+      </w:r>
+      <w:r>
+        <w:rPr>
+          <w:b/>
+        </w:rPr>
+        <w:t>)</w:t>
+      </w:r>
+    </w:p>
+    <w:p>
+      <w:pPr>
+        <w:pStyle w:val="NoSpacing"/>
+      </w:pPr>
+      <w:r>
+        <w:t>@@@</w:t>
+      </w:r>
+      <w:r>
+        <w:t>Grid origin (add to screen, new tab?)</w:t>
+      </w:r>
+      <w:r>
+        <w:tab/>
+      </w:r>
+      <w:r>
+        <w:t>GRID_ORIGIN.rtf</w:t>
+      </w:r>
+    </w:p>
+    <w:p>
+      <w:pPr>
+        <w:pStyle w:val="NoSpacing"/>
+      </w:pPr>
+      <w:r>
+        <w:t>@@@</w:t>
+      </w:r>
+      <w:r>
+        <w:t>Grid angle (add to screen)</w:t>
+      </w:r>
+      <w:r>
+        <w:tab/>
+      </w:r>
+      <w:r>
+        <w:tab/>
+      </w:r>
+      <w:r>
+        <w:t>GRID_ANGLE.rtf</w:t>
+      </w:r>
+    </w:p>
+    <w:p>
+      <w:pPr>
+        <w:pStyle w:val="NoSpacing"/>
+      </w:pPr>
+    </w:p>
+    <w:p>
+      <w:pPr>
+        <w:rPr>
+          <w:b/>
+        </w:rPr>
+      </w:pPr>
+      <w:r>
+        <w:rPr>
+          <w:b/>
+        </w:rPr>
+        <w:t>LEAKY_BC</w:t>
+      </w:r>
+      <w:r>
+        <w:rPr>
+          <w:b/>
+        </w:rPr>
+        <w:t>:</w:t>
+      </w:r>
+      <w:r>
+        <w:rPr>
+          <w:b/>
+        </w:rPr>
+        <w:t xml:space="preserve"> </w:t>
+      </w:r>
+      <w:r>
+        <w:rPr>
+          <w:b/>
+        </w:rPr>
+        <w:t>(</w:t>
+      </w:r>
+      <w:proofErr w:type="spellStart"/>
+      <w:r>
+        <w:rPr>
+          <w:b/>
+        </w:rPr>
+        <w:t>CLeakyPropsPage</w:t>
+      </w:r>
+      <w:proofErr w:type="spellEnd"/>
+      <w:r>
+        <w:rPr>
+          <w:b/>
+        </w:rPr>
+        <w:t>--</w:t>
+      </w:r>
+      <w:r>
+        <w:rPr>
+          <w:b/>
+        </w:rPr>
+        <w:t>IDD_PROPS_LEAKY</w:t>
+      </w:r>
+      <w:r>
+        <w:rPr>
+          <w:b/>
+        </w:rPr>
+        <w:t>)</w:t>
+      </w:r>
+    </w:p>
+    <w:p>
+      <w:pPr>
+        <w:pStyle w:val="NoSpacing"/>
+      </w:pPr>
+      <w:proofErr w:type="gramStart"/>
+      <w:r>
+        <w:t>thickness</w:t>
+      </w:r>
+      <w:proofErr w:type="gramEnd"/>
+      <w:r>
+        <w:t xml:space="preserve"> desc</w:t>
+      </w:r>
+      <w:r>
+        <w:t xml:space="preserve">ription should be </w:t>
+      </w:r>
+      <w:r>
+        <w:tab/>
+      </w:r>
+      <w:r>
+        <w:tab/>
+      </w:r>
+      <w:r>
+        <w:tab/>
+      </w:r>
+      <w:r>
+        <w:t>BC_LEAKY_HYD_COND.rtf.</w:t>
+      </w:r>
+    </w:p>
+    <w:p>
+      <w:pPr>
+        <w:pStyle w:val="NoSpacing"/>
+      </w:pPr>
+      <w:r>
+        <w:t xml:space="preserve">Hydraulic conductivity description </w:t>
+      </w:r>
+      <w:r>
+        <w:t xml:space="preserve">should be </w:t>
+      </w:r>
+      <w:r>
+        <w:tab/>
+      </w:r>
+      <w:r>
+        <w:t>BC_LEAKY_THICKNESS.rtf.</w:t>
+      </w:r>
+    </w:p>
+    <w:p>
+      <w:pPr>
+        <w:pStyle w:val="NoSpacing"/>
+      </w:pPr>
+      <w:r>
+        <w:t>@@@</w:t>
+      </w:r>
+      <w:r>
+        <w:t>-elevation</w:t>
+      </w:r>
+      <w:r>
+        <w:rPr>
+          <w:b/>
+        </w:rPr>
+        <w:t xml:space="preserve"> </w:t>
+      </w:r>
+      <w:r>
+        <w:rPr>
+          <w:i/>
+        </w:rPr>
+        <w:t>property</w:t>
+      </w:r>
+      <w:r>
+        <w:rPr>
+          <w:i/>
+        </w:rPr>
+        <w:tab/>
+      </w:r>
+      <w:r>
+        <w:rPr>
+          <w:i/>
+        </w:rPr>
+        <w:tab/>
+      </w:r>
+      <w:r>
+        <w:rPr>
+          <w:i/>
+        </w:rPr>
+        <w:tab/>
+      </w:r>
+      <w:r>
+        <w:t>BC_LEAKY_ELEV.rtf</w:t>
+      </w:r>
+    </w:p>
+    <w:p>
+      <w:pPr>
+        <w:pStyle w:val="NoSpacing"/>
+        <w:rPr>
+          <w:rStyle w:val="Bold"/>
+          <w:b w:val="0"/>
+        </w:rPr>
+      </w:pPr>
+      <w:r>
+        <w:rPr>
+          <w:rStyle w:val="Bold"/>
+          <w:b w:val="0"/>
+        </w:rPr>
+        <w:t>@@@</w:t>
+      </w:r>
+      <w:r>
+        <w:rPr>
+          <w:rStyle w:val="Bold"/>
+          <w:b w:val="0"/>
+        </w:rPr>
+        <w:t xml:space="preserve">use map coordinates </w:t>
+      </w:r>
+      <w:r>
+        <w:rPr>
+          <w:rStyle w:val="Bold"/>
+          <w:b w:val="0"/>
+        </w:rPr>
+        <w:tab/>
+      </w:r>
+      <w:r>
+        <w:rPr>
+          <w:rStyle w:val="Bold"/>
+          <w:b w:val="0"/>
+        </w:rPr>
+        <w:tab/>
+      </w:r>
+      <w:r>
+        <w:rPr>
+          <w:rStyle w:val="Bold"/>
+          <w:b w:val="0"/>
+        </w:rPr>
+        <w:tab/>
+      </w:r>
+      <w:r>
+        <w:rPr>
+          <w:rStyle w:val="Bold"/>
+          <w:b w:val="0"/>
+        </w:rPr>
+        <w:t>BC_LEAKY_USE_MAP_Z.rtf</w:t>
+      </w:r>
+    </w:p>
+    <w:p>
+      <w:pPr>
+        <w:pStyle w:val="NoSpacing"/>
+        <w:rPr>
+          <w:rStyle w:val="Bold"/>
+          <w:b w:val="0"/>
+        </w:rPr>
+      </w:pPr>
+      <w:r>
+        <w:rPr>
+          <w:rStyle w:val="Bold"/>
+          <w:b w:val="0"/>
+        </w:rPr>
+        <w:tab/>
+      </w:r>
+      <w:r>
+        <w:rPr>
+          <w:rStyle w:val="Bold"/>
+          <w:b w:val="0"/>
+        </w:rPr>
+        <w:t>-</w:t>
+      </w:r>
+      <w:proofErr w:type="spellStart"/>
+      <w:r>
+        <w:rPr>
+          <w:rStyle w:val="Bold"/>
+          <w:b w:val="0"/>
+        </w:rPr>
+        <w:t>z_coordinate_system</w:t>
+      </w:r>
+      <w:proofErr w:type="spellEnd"/>
+      <w:r>
+        <w:rPr>
+          <w:rStyle w:val="Bold"/>
+          <w:b w:val="0"/>
+        </w:rPr>
+        <w:tab/>
+      </w:r>
+    </w:p>
+    <w:p>
+      <w:pPr>
+        <w:pStyle w:val="NoSpacing"/>
+        <w:rPr>
+          <w:rStyle w:val="Bold"/>
+          <w:b w:val="0"/>
+        </w:rPr>
+      </w:pPr>
+    </w:p>
+    <w:p>
+      <w:pPr>
+        <w:rPr>
+          <w:b/>
+        </w:rPr>
+      </w:pPr>
+      <w:r>
+        <w:rPr>
+          <w:b/>
+        </w:rPr>
+        <w:t>MEDIA</w:t>
+      </w:r>
+      <w:r>
+        <w:rPr>
+          <w:b/>
+        </w:rPr>
+        <w:t>:</w:t>
+      </w:r>
+      <w:r>
+        <w:rPr>
+          <w:b/>
+        </w:rPr>
+        <w:t xml:space="preserve"> (</w:t>
+      </w:r>
+      <w:r>
+        <w:rPr>
+          <w:b/>
+        </w:rPr>
+        <w:t>CMediaPropsPage2</w:t>
+      </w:r>
+      <w:r>
+        <w:rPr>
+          <w:b/>
+        </w:rPr>
+        <w:t>--</w:t>
+      </w:r>
+      <w:r>
+        <w:rPr>
+          <w:b/>
+        </w:rPr>
+        <w:t>IDD_PROPS_MEDIA2</w:t>
+      </w:r>
+      <w:r>
+        <w:rPr>
+          <w:b/>
+        </w:rPr>
+        <w:t>)</w:t>
+      </w:r>
+    </w:p>
+    <w:p>
+      <w:pPr>
+        <w:pStyle w:val="NoSpacing"/>
+      </w:pPr>
+      <w:r>
+        <w:t>-shell</w:t>
+      </w:r>
+      <w:r>
+        <w:t xml:space="preserve"> + </w:t>
+      </w:r>
+      <w:proofErr w:type="spellStart"/>
+      <w:r>
+        <w:t>x</w:t>
+      </w:r>
+      <w:proofErr w:type="gramStart"/>
+      <w:r>
+        <w:t>,y,z</w:t>
+      </w:r>
+      <w:proofErr w:type="spellEnd"/>
+      <w:proofErr w:type="gramEnd"/>
+      <w:r>
+        <w:t xml:space="preserve">    </w:t>
+      </w:r>
+      <w:r>
+        <w:tab/>
+      </w:r>
+      <w:r>
+        <w:tab/>
+      </w:r>
+      <w:r>
+        <w:tab/>
+      </w:r>
+      <w:r>
+        <w:tab/>
+      </w:r>
+      <w:r>
+        <w:tab/>
+      </w:r>
+      <w:r>
+        <w:t>MEDIA_SHELL.rtf</w:t>
+      </w:r>
+    </w:p>
+    <w:p>
+      <w:pPr>
+        <w:pStyle w:val="NoSpacing"/>
+      </w:pPr>
+      <w:r>
+        <w:t>-tortuosity</w:t>
+      </w:r>
+      <w:r>
+        <w:tab/>
+      </w:r>
+      <w:r>
+        <w:tab/>
+      </w:r>
+      <w:r>
+        <w:tab/>
+      </w:r>
+      <w:r>
+        <w:tab/>
+      </w:r>
+      <w:r>
+        <w:tab/>
+      </w:r>
+      <w:r>
+        <w:t>MEDIA_TORT.rtf</w:t>
+      </w:r>
+    </w:p>
+    <w:p>
+      <w:pPr>
+        <w:pStyle w:val="NoSpacing"/>
+      </w:pPr>
+    </w:p>
+    <w:p>
+      <w:pPr>
+        <w:rPr>
+          <w:b/>
+        </w:rPr>
+      </w:pPr>
+      <w:r>
+        <w:rPr>
+          <w:b/>
+        </w:rPr>
+        <w:t>PRINT_FREQUENCY:</w:t>
+      </w:r>
+      <w:r>
+        <w:rPr>
+          <w:b/>
+        </w:rPr>
+        <w:t xml:space="preserve"> </w:t>
+      </w:r>
+      <w:r>
+        <w:rPr>
+          <w:b/>
+        </w:rPr>
+        <w:t>(XXX--</w:t>
+      </w:r>
+      <w:r>
+        <w:rPr>
+          <w:b/>
+        </w:rPr>
+        <w:t>IDD_</w:t>
+      </w:r>
+      <w:r>
+        <w:rPr>
+          <w:b/>
+        </w:rPr>
+        <w:t>XXX)</w:t>
+      </w:r>
+    </w:p>
+    <w:p>
+      <w:pPr>
+        <w:pStyle w:val="NoSpacing"/>
+        <w:rPr>
+          <w:rStyle w:val="Bold"/>
+          <w:b w:val="0"/>
+        </w:rPr>
+      </w:pPr>
+      <w:r>
+        <w:rPr>
+          <w:rStyle w:val="Bold"/>
+          <w:b w:val="0"/>
+        </w:rPr>
+        <w:t>-</w:t>
+      </w:r>
+      <w:proofErr w:type="spellStart"/>
+      <w:r>
+        <w:rPr>
+          <w:rStyle w:val="Bold"/>
+          <w:b w:val="0"/>
+        </w:rPr>
+        <w:t>end_of_period_default</w:t>
+      </w:r>
+      <w:proofErr w:type="spellEnd"/>
+      <w:r>
+        <w:rPr>
+          <w:rStyle w:val="Bold"/>
+          <w:b w:val="0"/>
+        </w:rPr>
+        <w:t xml:space="preserve"> </w:t>
+      </w:r>
+      <w:r>
+        <w:rPr>
+          <w:rStyle w:val="Bold"/>
+          <w:b w:val="0"/>
+        </w:rPr>
+        <w:tab/>
+      </w:r>
+      <w:r>
+        <w:rPr>
+          <w:rStyle w:val="Bold"/>
+          <w:b w:val="0"/>
+        </w:rPr>
+        <w:tab/>
+      </w:r>
+      <w:r>
+        <w:rPr>
+          <w:rStyle w:val="Bold"/>
+          <w:b w:val="0"/>
+        </w:rPr>
+        <w:tab/>
+      </w:r>
+      <w:r>
+        <w:rPr>
+          <w:rStyle w:val="Bold"/>
+          <w:b w:val="0"/>
+        </w:rPr>
+        <w:t>PR_FREQ_EOP_DEFAULT.rtf</w:t>
+      </w:r>
+    </w:p>
+    <w:p>
+      <w:pPr>
+        <w:pStyle w:val="NoSpacing"/>
+        <w:rPr>
+          <w:rStyle w:val="Bold"/>
+          <w:b w:val="0"/>
+        </w:rPr>
+      </w:pPr>
+      <w:r>
+        <w:rPr>
+          <w:rStyle w:val="Bold"/>
+          <w:b w:val="0"/>
+        </w:rPr>
+        <w:t>-</w:t>
+      </w:r>
+      <w:proofErr w:type="spellStart"/>
+      <w:r>
+        <w:rPr>
+          <w:rStyle w:val="Bold"/>
+          <w:b w:val="0"/>
+        </w:rPr>
+        <w:t>restart_file</w:t>
+      </w:r>
+      <w:proofErr w:type="spellEnd"/>
+      <w:r>
+        <w:rPr>
+          <w:rStyle w:val="Bold"/>
+          <w:b w:val="0"/>
+        </w:rPr>
+        <w:tab/>
+      </w:r>
+      <w:r>
+        <w:rPr>
+          <w:rStyle w:val="Bold"/>
+          <w:b w:val="0"/>
+        </w:rPr>
+        <w:tab/>
+      </w:r>
+      <w:r>
+        <w:rPr>
+          <w:rStyle w:val="Bold"/>
+          <w:b w:val="0"/>
+        </w:rPr>
+        <w:tab/>
+      </w:r>
+      <w:r>
+        <w:rPr>
+          <w:rStyle w:val="Bold"/>
+          <w:b w:val="0"/>
+        </w:rPr>
+        <w:tab/>
+      </w:r>
+      <w:r>
+        <w:rPr>
+          <w:rStyle w:val="Bold"/>
+          <w:b w:val="0"/>
+        </w:rPr>
+        <w:tab/>
+      </w:r>
+      <w:r>
+        <w:rPr>
+          <w:rStyle w:val="Bold"/>
+          <w:b w:val="0"/>
+        </w:rPr>
+        <w:t>PR_FREQ_RESTART.rtf</w:t>
+      </w:r>
+    </w:p>
+    <w:p>
+      <w:pPr>
+        <w:pStyle w:val="NoSpacing"/>
+        <w:rPr>
+          <w:rStyle w:val="Bold"/>
+          <w:b w:val="0"/>
+        </w:rPr>
+      </w:pPr>
+      <w:r>
+        <w:rPr>
+          <w:rStyle w:val="Bold"/>
+          <w:b w:val="0"/>
+        </w:rPr>
+        <w:t>-</w:t>
+      </w:r>
+      <w:proofErr w:type="spellStart"/>
+      <w:r>
+        <w:rPr>
+          <w:rStyle w:val="Bold"/>
+          <w:b w:val="0"/>
+        </w:rPr>
+        <w:t>zone_flow</w:t>
+      </w:r>
+      <w:proofErr w:type="spellEnd"/>
+      <w:r>
+        <w:rPr>
+          <w:rStyle w:val="Bold"/>
+          <w:b w:val="0"/>
+        </w:rPr>
+        <w:t xml:space="preserve"> (txt) (out of alphabetical order)</w:t>
+      </w:r>
+      <w:r>
+        <w:rPr>
+          <w:rStyle w:val="Bold"/>
+          <w:b w:val="0"/>
+        </w:rPr>
+        <w:tab/>
+      </w:r>
+      <w:r>
+        <w:rPr>
+          <w:rStyle w:val="Bold"/>
+          <w:b w:val="0"/>
+        </w:rPr>
+        <w:t>PR_FREQ_ZF.rtf</w:t>
+      </w:r>
+    </w:p>
+    <w:p>
+      <w:pPr>
+        <w:pStyle w:val="NoSpacing"/>
+        <w:rPr>
+          <w:rStyle w:val="Bold"/>
+          <w:b w:val="0"/>
+        </w:rPr>
+      </w:pPr>
+      <w:r>
+        <w:rPr>
+          <w:rStyle w:val="Bold"/>
+          <w:b w:val="0"/>
+        </w:rPr>
+        <w:t>***</w:t>
+      </w:r>
+      <w:r>
+        <w:rPr>
+          <w:rStyle w:val="Bold"/>
+          <w:b w:val="0"/>
+        </w:rPr>
+        <w:t>-</w:t>
+      </w:r>
+      <w:proofErr w:type="spellStart"/>
+      <w:r>
+        <w:rPr>
+          <w:rStyle w:val="Bold"/>
+          <w:b w:val="0"/>
+        </w:rPr>
+        <w:t>zone_flow_heads</w:t>
+      </w:r>
+      <w:proofErr w:type="spellEnd"/>
+      <w:r>
+        <w:rPr>
+          <w:rStyle w:val="Bold"/>
+          <w:b w:val="0"/>
+        </w:rPr>
+        <w:t xml:space="preserve"> (</w:t>
+      </w:r>
+      <w:proofErr w:type="spellStart"/>
+      <w:r>
+        <w:rPr>
+          <w:rStyle w:val="Bold"/>
+          <w:b w:val="0"/>
+        </w:rPr>
+        <w:t>xyzt</w:t>
+      </w:r>
+      <w:proofErr w:type="spellEnd"/>
+      <w:r>
+        <w:rPr>
+          <w:rStyle w:val="Bold"/>
+          <w:b w:val="0"/>
+        </w:rPr>
+        <w:t>)</w:t>
+      </w:r>
+      <w:r>
+        <w:rPr>
+          <w:rStyle w:val="Bold"/>
+          <w:b w:val="0"/>
+        </w:rPr>
+        <w:tab/>
+      </w:r>
+      <w:r>
+        <w:rPr>
+          <w:rStyle w:val="Bold"/>
+          <w:b w:val="0"/>
+        </w:rPr>
+        <w:tab/>
+      </w:r>
+      <w:r>
+        <w:rPr>
+          <w:rStyle w:val="Bold"/>
+          <w:b w:val="0"/>
+        </w:rPr>
+        <w:tab/>
+      </w:r>
+      <w:r>
+        <w:rPr>
+          <w:rStyle w:val="Bold"/>
+          <w:b w:val="0"/>
+        </w:rPr>
+        <w:t>PR_FREQ_ZF_HEADS.rtf</w:t>
+      </w:r>
+    </w:p>
+    <w:p>
+      <w:pPr>
+        <w:pStyle w:val="NoSpacing"/>
+      </w:pPr>
+      <w:r>
+        <w:rPr>
+          <w:rStyle w:val="Bold"/>
+          <w:b w:val="0"/>
+        </w:rPr>
+        <w:t>-</w:t>
+      </w:r>
+      <w:proofErr w:type="spellStart"/>
+      <w:r>
+        <w:rPr>
+          <w:rStyle w:val="Bold"/>
+          <w:b w:val="0"/>
+        </w:rPr>
+        <w:t>zone_flow_tsv</w:t>
+      </w:r>
+      <w:proofErr w:type="spellEnd"/>
+      <w:r>
+        <w:t xml:space="preserve"> </w:t>
+      </w:r>
+      <w:r>
+        <w:tab/>
+      </w:r>
+      <w:r>
+        <w:tab/>
+      </w:r>
+      <w:r>
+        <w:tab/>
+      </w:r>
+      <w:r>
+        <w:tab/>
+      </w:r>
+      <w:r>
+        <w:tab/>
+      </w:r>
+      <w:r>
+        <w:t>PR_FREQ_ZF_TSV.rtf</w:t>
+      </w:r>
+    </w:p>
+    <w:p>
+      <w:pPr>
+        <w:pStyle w:val="NoSpacing"/>
+      </w:pPr>
+    </w:p>
+    <w:p>
+      <w:pPr>
+        <w:rPr>
+          <w:b/>
+        </w:rPr>
+      </w:pPr>
+      <w:r>
+        <w:rPr>
+          <w:b/>
+        </w:rPr>
+        <w:t>PRINT_INITIAL:</w:t>
+      </w:r>
+      <w:r>
+        <w:rPr>
+          <w:b/>
+        </w:rPr>
+        <w:t xml:space="preserve"> </w:t>
+      </w:r>
+      <w:r>
+        <w:rPr>
+          <w:b/>
+        </w:rPr>
+        <w:t>(XXX--</w:t>
+      </w:r>
+      <w:r>
+        <w:rPr>
+          <w:b/>
+        </w:rPr>
+        <w:t>IDD_</w:t>
+      </w:r>
+      <w:r>
+        <w:rPr>
+          <w:b/>
+        </w:rPr>
+        <w:t>XXX)</w:t>
+      </w:r>
+    </w:p>
+    <w:p>
+      <w:pPr>
+        <w:pStyle w:val="NoSpacing"/>
+        <w:rPr>
+          <w:rStyle w:val="Bold"/>
+          <w:b w:val="0"/>
+        </w:rPr>
+      </w:pPr>
+      <w:r>
+        <w:rPr>
+          <w:rStyle w:val="Bold"/>
+          <w:b w:val="0"/>
+        </w:rPr>
+        <w:t>-</w:t>
+      </w:r>
+      <w:proofErr w:type="spellStart"/>
+      <w:r>
+        <w:rPr>
+          <w:rStyle w:val="Bold"/>
+          <w:b w:val="0"/>
+        </w:rPr>
+        <w:t>HDF_media_properties</w:t>
+      </w:r>
+      <w:proofErr w:type="spellEnd"/>
+      <w:r>
+        <w:rPr>
+          <w:rStyle w:val="Bold"/>
+          <w:b w:val="0"/>
+        </w:rPr>
+        <w:tab/>
+      </w:r>
+      <w:r>
+        <w:rPr>
+          <w:rStyle w:val="Bold"/>
+          <w:b w:val="0"/>
+        </w:rPr>
+        <w:tab/>
+      </w:r>
+      <w:r>
+        <w:rPr>
+          <w:rStyle w:val="Bold"/>
+          <w:b w:val="0"/>
+        </w:rPr>
+        <w:tab/>
+      </w:r>
+      <w:r>
+        <w:rPr>
+          <w:rStyle w:val="Bold"/>
+          <w:b w:val="0"/>
+        </w:rPr>
+        <w:tab/>
+      </w:r>
+      <w:r>
+        <w:rPr>
+          <w:rStyle w:val="Bold"/>
+          <w:b w:val="0"/>
+        </w:rPr>
+        <w:t>PR_INIT_HDF_MEDIA.rtf</w:t>
+      </w:r>
+    </w:p>
+    <w:p>
+      <w:pPr>
+        <w:pStyle w:val="NoSpacing"/>
+        <w:rPr>
+          <w:rStyle w:val="Bold"/>
+          <w:b w:val="0"/>
+        </w:rPr>
+      </w:pPr>
+      <w:r>
+        <w:rPr>
+          <w:rStyle w:val="Bold"/>
+          <w:b w:val="0"/>
+        </w:rPr>
+        <w:t>***When you click on a check box, it should probably display the appropriate file description.</w:t>
+      </w:r>
+    </w:p>
+    <w:p>
+      <w:pPr>
+        <w:pStyle w:val="NoSpacing"/>
+        <w:rPr>
+          <w:rStyle w:val="Bold"/>
+          <w:b w:val="0"/>
+        </w:rPr>
+      </w:pPr>
+    </w:p>
+    <w:p>
+      <w:pPr>
+        <w:rPr>
+          <w:rStyle w:val="Bold"/>
+        </w:rPr>
+      </w:pPr>
+      <w:r>
+        <w:rPr>
+          <w:rStyle w:val="Bold"/>
+        </w:rPr>
+        <w:t>***</w:t>
+      </w:r>
+      <w:r>
+        <w:rPr>
+          <w:rStyle w:val="Bold"/>
+        </w:rPr>
+        <w:t>PRINT_LOCATIONS:</w:t>
+      </w:r>
+      <w:r>
+        <w:rPr>
+          <w:b/>
+        </w:rPr>
+        <w:t xml:space="preserve"> </w:t>
+      </w:r>
+      <w:r>
+        <w:rPr>
+          <w:b/>
+        </w:rPr>
+        <w:t>(XXX--</w:t>
+      </w:r>
+      <w:r>
+        <w:rPr>
+          <w:b/>
+        </w:rPr>
+        <w:t>IDD_</w:t>
+      </w:r>
+      <w:r>
+        <w:rPr>
+          <w:b/>
+        </w:rPr>
+        <w:t>XXX)</w:t>
+      </w:r>
+    </w:p>
+    <w:p>
+      <w:pPr>
+        <w:rPr>
+          <w:rStyle w:val="Bold"/>
+          <w:b w:val="0"/>
+        </w:rPr>
+      </w:pPr>
+      <w:proofErr w:type="gramStart"/>
+      <w:r>
+        <w:rPr>
+          <w:rStyle w:val="Bold"/>
+          <w:b w:val="0"/>
+        </w:rPr>
+        <w:lastRenderedPageBreak/>
+        <w:t>omit</w:t>
+      </w:r>
+      <w:proofErr w:type="gramEnd"/>
+      <w:r>
+        <w:rPr>
+          <w:rStyle w:val="Bold"/>
+          <w:b w:val="0"/>
+        </w:rPr>
+        <w:t>?</w:t>
+      </w:r>
+    </w:p>
+    <w:p>
+      <w:pPr>
+        <w:rPr>
+          <w:rStyle w:val="Bold"/>
+        </w:rPr>
+      </w:pPr>
+      <w:r>
+        <w:rPr>
+          <w:rStyle w:val="Bold"/>
+        </w:rPr>
+        <w:t>RIVER:</w:t>
+      </w:r>
+      <w:r>
+        <w:rPr>
+          <w:b/>
+        </w:rPr>
+        <w:t xml:space="preserve"> </w:t>
+      </w:r>
+      <w:r>
+        <w:rPr>
+          <w:b/>
+        </w:rPr>
+        <w:t>(</w:t>
+      </w:r>
+      <w:r>
+        <w:rPr>
+          <w:b/>
+        </w:rPr>
+        <w:t>CRiverPropertyPage2</w:t>
+      </w:r>
+      <w:r>
+        <w:rPr>
+          <w:b/>
+        </w:rPr>
+        <w:t>--</w:t>
+      </w:r>
+      <w:r>
+        <w:rPr>
+          <w:b/>
+        </w:rPr>
+        <w:t>IDD_RIVER_PROPPAGE4</w:t>
+      </w:r>
+      <w:r>
+        <w:rPr>
+          <w:b/>
+        </w:rPr>
+        <w:t>)</w:t>
+      </w:r>
+    </w:p>
+    <w:p>
+      <w:pPr>
+        <w:pStyle w:val="NoSpacing"/>
+      </w:pPr>
+      <w:proofErr w:type="gramStart"/>
+      <w:r>
+        <w:rPr>
+          <w:rStyle w:val="Bold"/>
+          <w:b w:val="0"/>
+        </w:rPr>
+        <w:t>use</w:t>
+      </w:r>
+      <w:proofErr w:type="gramEnd"/>
+      <w:r>
+        <w:rPr>
+          <w:rStyle w:val="Bold"/>
+          <w:b w:val="0"/>
+        </w:rPr>
+        <w:t xml:space="preserve"> map coordinates (</w:t>
+      </w:r>
+      <w:r>
+        <w:rPr>
+          <w:rStyle w:val="Bold"/>
+          <w:b w:val="0"/>
+        </w:rPr>
+        <w:t>-</w:t>
+      </w:r>
+      <w:proofErr w:type="spellStart"/>
+      <w:r>
+        <w:rPr>
+          <w:rStyle w:val="Bold"/>
+          <w:b w:val="0"/>
+        </w:rPr>
+        <w:t>xy_coordinate_system</w:t>
+      </w:r>
+      <w:proofErr w:type="spellEnd"/>
+      <w:r>
+        <w:rPr>
+          <w:b/>
+        </w:rPr>
+        <w:t xml:space="preserve"> (</w:t>
+      </w:r>
+      <w:r>
+        <w:rPr>
+          <w:rStyle w:val="Bold"/>
+          <w:b w:val="0"/>
+        </w:rPr>
+        <w:t xml:space="preserve">grid </w:t>
+      </w:r>
+      <w:r>
+        <w:rPr>
+          <w:b/>
+        </w:rPr>
+        <w:t xml:space="preserve">| </w:t>
+      </w:r>
+      <w:r>
+        <w:rPr>
+          <w:rStyle w:val="Bold"/>
+          <w:b w:val="0"/>
+        </w:rPr>
+        <w:t>map</w:t>
+      </w:r>
+      <w:r>
+        <w:rPr>
+          <w:b/>
+        </w:rPr>
+        <w:t>)</w:t>
+      </w:r>
+      <w:r>
+        <w:rPr>
+          <w:b/>
+        </w:rPr>
+        <w:t>)</w:t>
+      </w:r>
+      <w:r>
+        <w:rPr>
+          <w:b/>
+        </w:rPr>
+        <w:tab/>
+      </w:r>
+      <w:r>
+        <w:rPr>
+          <w:b/>
+        </w:rPr>
+        <w:tab/>
+      </w:r>
+      <w:r>
+        <w:t>RIVER_USE_MAP_XY.rtf</w:t>
+      </w:r>
+    </w:p>
+    <w:p>
+      <w:pPr>
+        <w:pStyle w:val="NoSpacing"/>
+      </w:pPr>
+      <w:r>
+        <w:rPr>
+          <w:rStyle w:val="Bold"/>
+          <w:b w:val="0"/>
+        </w:rPr>
+        <w:t>@@@</w:t>
+      </w:r>
       <w:bookmarkStart w:id="0" w:name="_GoBack"/>
       <w:bookmarkEnd w:id="0"/>
-      <w:r>
-        <w:rPr>
-          <w:rStyle w:val="Bold"/>
-          <w:b w:val="0"/>
-        </w:rPr>
-        <w:t xml:space="preserve">use map coordinates </w:t>
-      </w:r>
-      <w:r>
-        <w:rPr>
-          <w:rStyle w:val="Bold"/>
-          <w:b w:val="0"/>
-        </w:rPr>
-        <w:tab/>
-      </w:r>
-      <w:r>
-        <w:rPr>
-          <w:rStyle w:val="Bold"/>
-          <w:b w:val="0"/>
-        </w:rPr>
-        <w:tab/>
-      </w:r>
-      <w:r>
-        <w:rPr>
-          <w:rStyle w:val="Bold"/>
-          <w:b w:val="0"/>
-        </w:rPr>
-        <w:t>DRAIN_USE_MAP_Z.rtf</w:t>
-      </w:r>
-    </w:p>
-    <w:p>
-      <w:pPr>
-        <w:pStyle w:val="NoSpacing"/>
-        <w:rPr>
-          <w:b/>
-        </w:rPr>
-      </w:pPr>
-      <w:r>
-        <w:rPr>
-          <w:rStyle w:val="Bold"/>
-          <w:b w:val="0"/>
-        </w:rPr>
-        <w:tab/>
-      </w:r>
-      <w:r>
-        <w:rPr>
-          <w:rStyle w:val="Bold"/>
-          <w:b w:val="0"/>
-        </w:rPr>
-        <w:t>-</w:t>
-      </w:r>
-      <w:proofErr w:type="spellStart"/>
-      <w:r>
-        <w:rPr>
-          <w:rStyle w:val="Bold"/>
-          <w:b w:val="0"/>
-        </w:rPr>
-        <w:t>z_coordinate_system</w:t>
-      </w:r>
-      <w:proofErr w:type="spellEnd"/>
-      <w:r>
-        <w:rPr>
-          <w:rStyle w:val="Bold"/>
-          <w:b w:val="0"/>
-        </w:rPr>
-        <w:tab/>
-      </w:r>
-      <w:r>
-        <w:rPr>
-          <w:rStyle w:val="Bold"/>
-          <w:b w:val="0"/>
-        </w:rPr>
-        <w:tab/>
-      </w:r>
-    </w:p>
-    <w:p>
-      <w:pPr>
-        <w:pStyle w:val="NoSpacing"/>
-      </w:pPr>
-    </w:p>
-    <w:p>
-      <w:pPr>
-        <w:rPr>
-          <w:b/>
-        </w:rPr>
-      </w:pPr>
-      <w:r>
-        <w:rPr>
-          <w:b/>
-        </w:rPr>
-        <w:t>GRID:</w:t>
-      </w:r>
-      <w:r>
-        <w:rPr>
-          <w:b/>
-        </w:rPr>
-        <w:t xml:space="preserve"> </w:t>
-      </w:r>
-      <w:r>
-        <w:rPr>
-          <w:b/>
-        </w:rPr>
-        <w:t>(</w:t>
-      </w:r>
-      <w:r>
-        <w:rPr>
-          <w:b/>
-        </w:rPr>
-        <w:t xml:space="preserve">CGridPropertyPage2 </w:t>
-      </w:r>
-      <w:r>
-        <w:rPr>
-          <w:b/>
-        </w:rPr>
-        <w:t>--</w:t>
-      </w:r>
-      <w:r>
-        <w:t xml:space="preserve"> </w:t>
-      </w:r>
-      <w:r>
-        <w:rPr>
-          <w:b/>
-        </w:rPr>
-        <w:t>IDD_GRID_PROPPAGE4</w:t>
-      </w:r>
-      <w:r>
-        <w:rPr>
-          <w:b/>
-        </w:rPr>
-        <w:t>)</w:t>
-      </w:r>
-    </w:p>
-    <w:p>
-      <w:pPr>
-        <w:pStyle w:val="NoSpacing"/>
-      </w:pPr>
-      <w:r>
-        <w:t>@@@</w:t>
-      </w:r>
-      <w:r>
-        <w:t>Grid origin (add to screen, new tab?)</w:t>
-      </w:r>
-      <w:r>
-        <w:tab/>
-      </w:r>
-      <w:r>
-        <w:t>GRID_ORIGIN.rtf</w:t>
-      </w:r>
-    </w:p>
-    <w:p>
-      <w:pPr>
-        <w:pStyle w:val="NoSpacing"/>
-      </w:pPr>
-      <w:r>
-        <w:t>@@@</w:t>
-      </w:r>
-      <w:r>
-        <w:t>Grid angle (add to screen)</w:t>
-      </w:r>
-      <w:r>
-        <w:tab/>
-      </w:r>
-      <w:r>
-        <w:tab/>
-      </w:r>
-      <w:r>
-        <w:t>GRID_ANGLE.rtf</w:t>
-      </w:r>
-    </w:p>
-    <w:p>
-      <w:pPr>
-        <w:pStyle w:val="NoSpacing"/>
-      </w:pPr>
-    </w:p>
-    <w:p>
-      <w:pPr>
-        <w:rPr>
-          <w:b/>
-        </w:rPr>
-      </w:pPr>
-      <w:r>
-        <w:rPr>
-          <w:b/>
-        </w:rPr>
-        <w:t>LEAKY_BC</w:t>
-      </w:r>
-      <w:r>
-        <w:rPr>
-          <w:b/>
-        </w:rPr>
-        <w:t>:</w:t>
-      </w:r>
-      <w:r>
-        <w:rPr>
-          <w:b/>
-        </w:rPr>
-        <w:t xml:space="preserve"> </w:t>
-      </w:r>
-      <w:r>
-        <w:rPr>
-          <w:b/>
-        </w:rPr>
-        <w:t>(</w:t>
-      </w:r>
-      <w:proofErr w:type="spellStart"/>
-      <w:r>
-        <w:rPr>
-          <w:b/>
-        </w:rPr>
-        <w:t>CLeakyPropsPage</w:t>
-      </w:r>
-      <w:proofErr w:type="spellEnd"/>
-      <w:r>
-        <w:rPr>
-          <w:b/>
-        </w:rPr>
-        <w:t>--</w:t>
-      </w:r>
-      <w:r>
-        <w:rPr>
-          <w:b/>
-        </w:rPr>
-        <w:t>IDD_PROPS_LEAKY</w:t>
-      </w:r>
-      <w:r>
-        <w:rPr>
-          <w:b/>
-        </w:rPr>
-        <w:t>)</w:t>
-      </w:r>
-    </w:p>
-    <w:p>
-      <w:pPr>
-        <w:pStyle w:val="NoSpacing"/>
-      </w:pPr>
-      <w:proofErr w:type="gramStart"/>
-      <w:r>
-        <w:t>thickness</w:t>
-      </w:r>
-      <w:proofErr w:type="gramEnd"/>
-      <w:r>
-        <w:t xml:space="preserve"> desc</w:t>
-      </w:r>
-      <w:r>
-        <w:t xml:space="preserve">ription should be </w:t>
-      </w:r>
-      <w:r>
-        <w:tab/>
-      </w:r>
-      <w:r>
-        <w:tab/>
-      </w:r>
-      <w:r>
-        <w:tab/>
-      </w:r>
-      <w:r>
-        <w:t>BC_LEAKY_HYD_COND.rtf.</w:t>
-      </w:r>
-    </w:p>
-    <w:p>
-      <w:pPr>
-        <w:pStyle w:val="NoSpacing"/>
-      </w:pPr>
-      <w:r>
-        <w:t xml:space="preserve">Hydraulic conductivity description </w:t>
-      </w:r>
-      <w:r>
-        <w:t xml:space="preserve">should be </w:t>
-      </w:r>
-      <w:r>
-        <w:tab/>
-      </w:r>
-      <w:r>
-        <w:t>BC_LEAKY_THICKNESS.rtf.</w:t>
-      </w:r>
-    </w:p>
-    <w:p>
-      <w:pPr>
-        <w:pStyle w:val="NoSpacing"/>
-      </w:pPr>
-      <w:r>
-        <w:t>@@@</w:t>
-      </w:r>
-      <w:r>
-        <w:t>-elevation</w:t>
-      </w:r>
-      <w:r>
-        <w:rPr>
-          <w:b/>
-        </w:rPr>
-        <w:t xml:space="preserve"> </w:t>
-      </w:r>
-      <w:r>
-        <w:rPr>
-          <w:i/>
-        </w:rPr>
-        <w:t>property</w:t>
-      </w:r>
-      <w:r>
-        <w:rPr>
-          <w:i/>
-        </w:rPr>
-        <w:tab/>
-      </w:r>
-      <w:r>
-        <w:rPr>
-          <w:i/>
-        </w:rPr>
-        <w:tab/>
-      </w:r>
-      <w:r>
-        <w:rPr>
-          <w:i/>
-        </w:rPr>
-        <w:tab/>
-      </w:r>
-      <w:r>
-        <w:t>BC_LEAKY_ELEV.rtf</w:t>
-      </w:r>
-    </w:p>
-    <w:p>
-      <w:pPr>
-        <w:pStyle w:val="NoSpacing"/>
-        <w:rPr>
-          <w:rStyle w:val="Bold"/>
-          <w:b w:val="0"/>
-        </w:rPr>
-      </w:pPr>
-      <w:r>
-        <w:rPr>
-          <w:rStyle w:val="Bold"/>
-          <w:b w:val="0"/>
-        </w:rPr>
-        <w:t>@@@</w:t>
-      </w:r>
-      <w:r>
-        <w:rPr>
-          <w:rStyle w:val="Bold"/>
-          <w:b w:val="0"/>
-        </w:rPr>
-        <w:t xml:space="preserve">use map coordinates </w:t>
-      </w:r>
-      <w:r>
-        <w:rPr>
-          <w:rStyle w:val="Bold"/>
-          <w:b w:val="0"/>
-        </w:rPr>
-        <w:tab/>
-      </w:r>
-      <w:r>
-        <w:rPr>
-          <w:rStyle w:val="Bold"/>
-          <w:b w:val="0"/>
-        </w:rPr>
-        <w:tab/>
-      </w:r>
-      <w:r>
-        <w:rPr>
-          <w:rStyle w:val="Bold"/>
-          <w:b w:val="0"/>
-        </w:rPr>
-        <w:tab/>
-      </w:r>
-      <w:r>
-        <w:rPr>
-          <w:rStyle w:val="Bold"/>
-          <w:b w:val="0"/>
-        </w:rPr>
-        <w:t>BC_LEAKY_USE_MAP_Z.rtf</w:t>
-      </w:r>
-    </w:p>
-    <w:p>
-      <w:pPr>
-        <w:pStyle w:val="NoSpacing"/>
-        <w:rPr>
-          <w:rStyle w:val="Bold"/>
-          <w:b w:val="0"/>
-        </w:rPr>
-      </w:pPr>
-      <w:r>
-        <w:rPr>
-          <w:rStyle w:val="Bold"/>
-          <w:b w:val="0"/>
-        </w:rPr>
-        <w:tab/>
-      </w:r>
-      <w:r>
-        <w:rPr>
-          <w:rStyle w:val="Bold"/>
-          <w:b w:val="0"/>
-        </w:rPr>
-        <w:t>-</w:t>
-      </w:r>
-      <w:proofErr w:type="spellStart"/>
-      <w:r>
-        <w:rPr>
-          <w:rStyle w:val="Bold"/>
-          <w:b w:val="0"/>
-        </w:rPr>
-        <w:t>z_coordinate_system</w:t>
-      </w:r>
-      <w:proofErr w:type="spellEnd"/>
-      <w:r>
-        <w:rPr>
-          <w:rStyle w:val="Bold"/>
-          <w:b w:val="0"/>
-        </w:rPr>
-        <w:tab/>
-      </w:r>
-    </w:p>
-    <w:p>
-      <w:pPr>
-        <w:pStyle w:val="NoSpacing"/>
-        <w:rPr>
-          <w:rStyle w:val="Bold"/>
-          <w:b w:val="0"/>
-        </w:rPr>
-      </w:pPr>
-    </w:p>
-    <w:p>
-      <w:pPr>
-        <w:rPr>
-          <w:b/>
-        </w:rPr>
-      </w:pPr>
-      <w:r>
-        <w:rPr>
-          <w:b/>
-        </w:rPr>
-        <w:t>MEDIA</w:t>
-      </w:r>
-      <w:r>
-        <w:rPr>
-          <w:b/>
-        </w:rPr>
-        <w:t>:</w:t>
-      </w:r>
-      <w:r>
-        <w:rPr>
-          <w:b/>
-        </w:rPr>
-        <w:t xml:space="preserve"> (</w:t>
-      </w:r>
-      <w:r>
-        <w:rPr>
-          <w:b/>
-        </w:rPr>
-        <w:t>CMediaPropsPage2</w:t>
-      </w:r>
-      <w:r>
-        <w:rPr>
-          <w:b/>
-        </w:rPr>
-        <w:t>--</w:t>
-      </w:r>
-      <w:r>
-        <w:rPr>
-          <w:b/>
-        </w:rPr>
-        <w:t>IDD_PROPS_MEDIA2</w:t>
-      </w:r>
-      <w:r>
-        <w:rPr>
-          <w:b/>
-        </w:rPr>
-        <w:t>)</w:t>
-      </w:r>
-    </w:p>
-    <w:p>
-      <w:pPr>
-        <w:pStyle w:val="NoSpacing"/>
-      </w:pPr>
-      <w:r>
-        <w:t>-shell</w:t>
-      </w:r>
-      <w:r>
-        <w:t xml:space="preserve"> + </w:t>
-      </w:r>
-      <w:proofErr w:type="spellStart"/>
-      <w:r>
-        <w:t>x</w:t>
-      </w:r>
-      <w:proofErr w:type="gramStart"/>
-      <w:r>
-        <w:t>,y,z</w:t>
-      </w:r>
-      <w:proofErr w:type="spellEnd"/>
-      <w:proofErr w:type="gramEnd"/>
-      <w:r>
-        <w:t xml:space="preserve">    </w:t>
-      </w:r>
-      <w:r>
-        <w:tab/>
-      </w:r>
-      <w:r>
-        <w:tab/>
-      </w:r>
-      <w:r>
-        <w:tab/>
-      </w:r>
-      <w:r>
-        <w:tab/>
-      </w:r>
-      <w:r>
-        <w:tab/>
-      </w:r>
-      <w:r>
-        <w:t>MEDIA_SHELL.rtf</w:t>
-      </w:r>
-    </w:p>
-    <w:p>
-      <w:pPr>
-        <w:pStyle w:val="NoSpacing"/>
-      </w:pPr>
-      <w:r>
-        <w:t>-tortuosity</w:t>
-      </w:r>
-      <w:r>
-        <w:tab/>
-      </w:r>
-      <w:r>
-        <w:tab/>
-      </w:r>
-      <w:r>
-        <w:tab/>
-      </w:r>
-      <w:r>
-        <w:tab/>
-      </w:r>
-      <w:r>
-        <w:tab/>
-      </w:r>
-      <w:r>
-        <w:t>MEDIA_TORT.rtf</w:t>
-      </w:r>
-    </w:p>
-    <w:p>
-      <w:pPr>
-        <w:pStyle w:val="NoSpacing"/>
-      </w:pPr>
-    </w:p>
-    <w:p>
-      <w:pPr>
-        <w:rPr>
-          <w:b/>
-        </w:rPr>
-      </w:pPr>
-      <w:r>
-        <w:rPr>
-          <w:b/>
-        </w:rPr>
-        <w:t>PRINT_FREQUENCY:</w:t>
-      </w:r>
-      <w:r>
-        <w:rPr>
-          <w:b/>
-        </w:rPr>
-        <w:t xml:space="preserve"> </w:t>
-      </w:r>
-      <w:r>
-        <w:rPr>
-          <w:b/>
-        </w:rPr>
-        <w:t>(XXX--</w:t>
-      </w:r>
-      <w:r>
-        <w:rPr>
-          <w:b/>
-        </w:rPr>
-        <w:t>IDD_</w:t>
-      </w:r>
-      <w:r>
-        <w:rPr>
-          <w:b/>
-        </w:rPr>
-        <w:t>XXX)</w:t>
-      </w:r>
-    </w:p>
-    <w:p>
-      <w:pPr>
-        <w:pStyle w:val="NoSpacing"/>
-        <w:rPr>
-          <w:rStyle w:val="Bold"/>
-          <w:b w:val="0"/>
-        </w:rPr>
-      </w:pPr>
-      <w:r>
-        <w:rPr>
-          <w:rStyle w:val="Bold"/>
-          <w:b w:val="0"/>
-        </w:rPr>
-        <w:t>-</w:t>
-      </w:r>
-      <w:proofErr w:type="spellStart"/>
-      <w:r>
-        <w:rPr>
-          <w:rStyle w:val="Bold"/>
-          <w:b w:val="0"/>
-        </w:rPr>
-        <w:t>end_of_period_default</w:t>
-      </w:r>
-      <w:proofErr w:type="spellEnd"/>
-      <w:r>
-        <w:rPr>
-          <w:rStyle w:val="Bold"/>
-          <w:b w:val="0"/>
-        </w:rPr>
-        <w:t xml:space="preserve"> </w:t>
-      </w:r>
-      <w:r>
-        <w:rPr>
-          <w:rStyle w:val="Bold"/>
-          <w:b w:val="0"/>
-        </w:rPr>
-        <w:tab/>
-      </w:r>
-      <w:r>
-        <w:rPr>
-          <w:rStyle w:val="Bold"/>
-          <w:b w:val="0"/>
-        </w:rPr>
-        <w:tab/>
-      </w:r>
-      <w:r>
-        <w:rPr>
-          <w:rStyle w:val="Bold"/>
-          <w:b w:val="0"/>
-        </w:rPr>
-        <w:tab/>
-      </w:r>
-      <w:r>
-        <w:rPr>
-          <w:rStyle w:val="Bold"/>
-          <w:b w:val="0"/>
-        </w:rPr>
-        <w:t>PR_FREQ_EOP_DEFAULT.rtf</w:t>
-      </w:r>
-    </w:p>
-    <w:p>
-      <w:pPr>
-        <w:pStyle w:val="NoSpacing"/>
-        <w:rPr>
-          <w:rStyle w:val="Bold"/>
-          <w:b w:val="0"/>
-        </w:rPr>
-      </w:pPr>
-      <w:r>
-        <w:rPr>
-          <w:rStyle w:val="Bold"/>
-          <w:b w:val="0"/>
-        </w:rPr>
-        <w:t>-</w:t>
-      </w:r>
-      <w:proofErr w:type="spellStart"/>
-      <w:r>
-        <w:rPr>
-          <w:rStyle w:val="Bold"/>
-          <w:b w:val="0"/>
-        </w:rPr>
-        <w:t>restart_file</w:t>
-      </w:r>
-      <w:proofErr w:type="spellEnd"/>
-      <w:r>
-        <w:rPr>
-          <w:rStyle w:val="Bold"/>
-          <w:b w:val="0"/>
-        </w:rPr>
-        <w:tab/>
-      </w:r>
-      <w:r>
-        <w:rPr>
-          <w:rStyle w:val="Bold"/>
-          <w:b w:val="0"/>
-        </w:rPr>
-        <w:tab/>
-      </w:r>
-      <w:r>
-        <w:rPr>
-          <w:rStyle w:val="Bold"/>
-          <w:b w:val="0"/>
-        </w:rPr>
-        <w:tab/>
-      </w:r>
-      <w:r>
-        <w:rPr>
-          <w:rStyle w:val="Bold"/>
-          <w:b w:val="0"/>
-        </w:rPr>
-        <w:tab/>
-      </w:r>
-      <w:r>
-        <w:rPr>
-          <w:rStyle w:val="Bold"/>
-          <w:b w:val="0"/>
-        </w:rPr>
-        <w:tab/>
-      </w:r>
-      <w:r>
-        <w:rPr>
-          <w:rStyle w:val="Bold"/>
-          <w:b w:val="0"/>
-        </w:rPr>
-        <w:t>PR_FREQ_RESTART.rtf</w:t>
-      </w:r>
-    </w:p>
-    <w:p>
-      <w:pPr>
-        <w:pStyle w:val="NoSpacing"/>
-        <w:rPr>
-          <w:rStyle w:val="Bold"/>
-          <w:b w:val="0"/>
-        </w:rPr>
-      </w:pPr>
-      <w:r>
-        <w:rPr>
-          <w:rStyle w:val="Bold"/>
-          <w:b w:val="0"/>
-        </w:rPr>
-        <w:t>-</w:t>
-      </w:r>
-      <w:proofErr w:type="spellStart"/>
-      <w:r>
-        <w:rPr>
-          <w:rStyle w:val="Bold"/>
-          <w:b w:val="0"/>
-        </w:rPr>
-        <w:t>zone_flow</w:t>
-      </w:r>
-      <w:proofErr w:type="spellEnd"/>
-      <w:r>
-        <w:rPr>
-          <w:rStyle w:val="Bold"/>
-          <w:b w:val="0"/>
-        </w:rPr>
-        <w:t xml:space="preserve"> (txt) (out of alphabetical order)</w:t>
-      </w:r>
-      <w:r>
-        <w:rPr>
-          <w:rStyle w:val="Bold"/>
-          <w:b w:val="0"/>
-        </w:rPr>
-        <w:tab/>
-      </w:r>
-      <w:r>
-        <w:rPr>
-          <w:rStyle w:val="Bold"/>
-          <w:b w:val="0"/>
-        </w:rPr>
-        <w:t>PR_FREQ_ZF.rtf</w:t>
-      </w:r>
-    </w:p>
-    <w:p>
-      <w:pPr>
-        <w:pStyle w:val="NoSpacing"/>
-        <w:rPr>
-          <w:rStyle w:val="Bold"/>
-          <w:b w:val="0"/>
-        </w:rPr>
-      </w:pPr>
-      <w:r>
-        <w:rPr>
-          <w:rStyle w:val="Bold"/>
-          <w:b w:val="0"/>
-        </w:rPr>
-        <w:t>***</w:t>
-      </w:r>
-      <w:r>
-        <w:rPr>
-          <w:rStyle w:val="Bold"/>
-          <w:b w:val="0"/>
-        </w:rPr>
-        <w:t>-</w:t>
-      </w:r>
-      <w:proofErr w:type="spellStart"/>
-      <w:r>
-        <w:rPr>
-          <w:rStyle w:val="Bold"/>
-          <w:b w:val="0"/>
-        </w:rPr>
-        <w:t>zone_flow_heads</w:t>
-      </w:r>
-      <w:proofErr w:type="spellEnd"/>
-      <w:r>
-        <w:rPr>
-          <w:rStyle w:val="Bold"/>
-          <w:b w:val="0"/>
-        </w:rPr>
-        <w:t xml:space="preserve"> (</w:t>
-      </w:r>
-      <w:proofErr w:type="spellStart"/>
-      <w:r>
-        <w:rPr>
-          <w:rStyle w:val="Bold"/>
-          <w:b w:val="0"/>
-        </w:rPr>
-        <w:t>xyzt</w:t>
-      </w:r>
-      <w:proofErr w:type="spellEnd"/>
-      <w:r>
-        <w:rPr>
-          <w:rStyle w:val="Bold"/>
-          <w:b w:val="0"/>
-        </w:rPr>
-        <w:t>)</w:t>
-      </w:r>
-      <w:r>
-        <w:rPr>
-          <w:rStyle w:val="Bold"/>
-          <w:b w:val="0"/>
-        </w:rPr>
-        <w:tab/>
-      </w:r>
-      <w:r>
-        <w:rPr>
-          <w:rStyle w:val="Bold"/>
-          <w:b w:val="0"/>
-        </w:rPr>
-        <w:tab/>
-      </w:r>
-      <w:r>
-        <w:rPr>
-          <w:rStyle w:val="Bold"/>
-          <w:b w:val="0"/>
-        </w:rPr>
-        <w:tab/>
-      </w:r>
-      <w:r>
-        <w:rPr>
-          <w:rStyle w:val="Bold"/>
-          <w:b w:val="0"/>
-        </w:rPr>
-        <w:t>PR_FREQ_ZF_HEADS.rtf</w:t>
-      </w:r>
-    </w:p>
-    <w:p>
-      <w:pPr>
-        <w:pStyle w:val="NoSpacing"/>
-      </w:pPr>
-      <w:r>
-        <w:rPr>
-          <w:rStyle w:val="Bold"/>
-          <w:b w:val="0"/>
-        </w:rPr>
-        <w:t>-</w:t>
-      </w:r>
-      <w:proofErr w:type="spellStart"/>
-      <w:r>
-        <w:rPr>
-          <w:rStyle w:val="Bold"/>
-          <w:b w:val="0"/>
-        </w:rPr>
-        <w:t>zone_flow_tsv</w:t>
-      </w:r>
-      <w:proofErr w:type="spellEnd"/>
-      <w:r>
-        <w:t xml:space="preserve"> </w:t>
-      </w:r>
-      <w:r>
-        <w:tab/>
-      </w:r>
-      <w:r>
-        <w:tab/>
-      </w:r>
-      <w:r>
-        <w:tab/>
-      </w:r>
-      <w:r>
-        <w:tab/>
-      </w:r>
-      <w:r>
-        <w:tab/>
-      </w:r>
-      <w:r>
-        <w:t>PR_FREQ_ZF_TSV.rtf</w:t>
-      </w:r>
-    </w:p>
-    <w:p>
-      <w:pPr>
-        <w:pStyle w:val="NoSpacing"/>
-      </w:pPr>
-    </w:p>
-    <w:p>
-      <w:pPr>
-        <w:rPr>
-          <w:b/>
-        </w:rPr>
-      </w:pPr>
-      <w:r>
-        <w:rPr>
-          <w:b/>
-        </w:rPr>
-        <w:t>PRINT_INITIAL:</w:t>
-      </w:r>
-      <w:r>
-        <w:rPr>
-          <w:b/>
-        </w:rPr>
-        <w:t xml:space="preserve"> </w:t>
-      </w:r>
-      <w:r>
-        <w:rPr>
-          <w:b/>
-        </w:rPr>
-        <w:t>(XXX--</w:t>
-      </w:r>
-      <w:r>
-        <w:rPr>
-          <w:b/>
-        </w:rPr>
-        <w:t>IDD_</w:t>
-      </w:r>
-      <w:r>
-        <w:rPr>
-          <w:b/>
-        </w:rPr>
-        <w:t>XXX)</w:t>
-      </w:r>
-    </w:p>
-    <w:p>
-      <w:pPr>
-        <w:pStyle w:val="NoSpacing"/>
-        <w:rPr>
-          <w:rStyle w:val="Bold"/>
-          <w:b w:val="0"/>
-        </w:rPr>
-      </w:pPr>
-      <w:r>
-        <w:rPr>
-          <w:rStyle w:val="Bold"/>
-          <w:b w:val="0"/>
-        </w:rPr>
-        <w:t>-</w:t>
-      </w:r>
-      <w:proofErr w:type="spellStart"/>
-      <w:r>
-        <w:rPr>
-          <w:rStyle w:val="Bold"/>
-          <w:b w:val="0"/>
-        </w:rPr>
-        <w:t>HDF_media_properties</w:t>
-      </w:r>
-      <w:proofErr w:type="spellEnd"/>
-      <w:r>
-        <w:rPr>
-          <w:rStyle w:val="Bold"/>
-          <w:b w:val="0"/>
-        </w:rPr>
-        <w:tab/>
-      </w:r>
-      <w:r>
-        <w:rPr>
-          <w:rStyle w:val="Bold"/>
-          <w:b w:val="0"/>
-        </w:rPr>
-        <w:tab/>
-      </w:r>
-      <w:r>
-        <w:rPr>
-          <w:rStyle w:val="Bold"/>
-          <w:b w:val="0"/>
-        </w:rPr>
-        <w:tab/>
-      </w:r>
-      <w:r>
-        <w:rPr>
-          <w:rStyle w:val="Bold"/>
-          <w:b w:val="0"/>
-        </w:rPr>
-        <w:tab/>
-      </w:r>
-      <w:r>
-        <w:rPr>
-          <w:rStyle w:val="Bold"/>
-          <w:b w:val="0"/>
-        </w:rPr>
-        <w:t>PR_INIT_HDF_MEDIA.rtf</w:t>
-      </w:r>
-    </w:p>
-    <w:p>
-      <w:pPr>
-        <w:pStyle w:val="NoSpacing"/>
-        <w:rPr>
-          <w:rStyle w:val="Bold"/>
-          <w:b w:val="0"/>
-        </w:rPr>
-      </w:pPr>
-      <w:r>
-        <w:rPr>
-          <w:rStyle w:val="Bold"/>
-          <w:b w:val="0"/>
-        </w:rPr>
-        <w:t>***When you click on a check box, it should probably display the appropriate file description.</w:t>
-      </w:r>
-    </w:p>
-    <w:p>
-      <w:pPr>
-        <w:pStyle w:val="NoSpacing"/>
-        <w:rPr>
-          <w:rStyle w:val="Bold"/>
-          <w:b w:val="0"/>
-        </w:rPr>
-      </w:pPr>
-    </w:p>
-    <w:p>
-      <w:pPr>
-        <w:rPr>
-          <w:rStyle w:val="Bold"/>
-        </w:rPr>
-      </w:pPr>
-      <w:r>
-        <w:rPr>
-          <w:rStyle w:val="Bold"/>
-        </w:rPr>
-        <w:t>***</w:t>
-      </w:r>
-      <w:r>
-        <w:rPr>
-          <w:rStyle w:val="Bold"/>
-        </w:rPr>
-        <w:t>PRINT_LOCATIONS:</w:t>
-      </w:r>
-      <w:r>
-        <w:rPr>
-          <w:b/>
-        </w:rPr>
-        <w:t xml:space="preserve"> </w:t>
-      </w:r>
-      <w:r>
-        <w:rPr>
-          <w:b/>
-        </w:rPr>
-        <w:t>(XXX--</w:t>
-      </w:r>
-      <w:r>
-        <w:rPr>
-          <w:b/>
-        </w:rPr>
-        <w:t>IDD_</w:t>
-      </w:r>
-      <w:r>
-        <w:rPr>
-          <w:b/>
-        </w:rPr>
-        <w:t>XXX)</w:t>
-      </w:r>
-    </w:p>
-    <w:p>
-      <w:pPr>
-        <w:rPr>
-          <w:rStyle w:val="Bold"/>
-          <w:b w:val="0"/>
-        </w:rPr>
-      </w:pPr>
-      <w:proofErr w:type="gramStart"/>
-      <w:r>
-        <w:rPr>
-          <w:rStyle w:val="Bold"/>
-          <w:b w:val="0"/>
-        </w:rPr>
-        <w:lastRenderedPageBreak/>
-        <w:t>omit</w:t>
-      </w:r>
-      <w:proofErr w:type="gramEnd"/>
-      <w:r>
-        <w:rPr>
-          <w:rStyle w:val="Bold"/>
-          <w:b w:val="0"/>
-        </w:rPr>
-        <w:t>?</w:t>
-      </w:r>
-    </w:p>
-    <w:p>
-      <w:pPr>
-        <w:rPr>
-          <w:rStyle w:val="Bold"/>
-        </w:rPr>
-      </w:pPr>
-      <w:r>
-        <w:rPr>
-          <w:rStyle w:val="Bold"/>
-        </w:rPr>
-        <w:t>RIVER:</w:t>
-      </w:r>
-      <w:r>
-        <w:rPr>
-          <w:b/>
-        </w:rPr>
-        <w:t xml:space="preserve"> </w:t>
-      </w:r>
-      <w:r>
-        <w:rPr>
-          <w:b/>
-        </w:rPr>
-        <w:t>(XXX--</w:t>
-      </w:r>
-      <w:r>
-        <w:rPr>
-          <w:b/>
-        </w:rPr>
-        <w:t>IDD_</w:t>
-      </w:r>
-      <w:r>
-        <w:rPr>
-          <w:b/>
-        </w:rPr>
-        <w:t>XXX)</w:t>
-      </w:r>
-    </w:p>
-    <w:p>
-      <w:pPr>
-        <w:pStyle w:val="NoSpacing"/>
-      </w:pPr>
-      <w:proofErr w:type="gramStart"/>
-      <w:r>
-        <w:rPr>
-          <w:rStyle w:val="Bold"/>
-          <w:b w:val="0"/>
-        </w:rPr>
-        <w:t>use</w:t>
-      </w:r>
-      <w:proofErr w:type="gramEnd"/>
-      <w:r>
-        <w:rPr>
-          <w:rStyle w:val="Bold"/>
-          <w:b w:val="0"/>
-        </w:rPr>
-        <w:t xml:space="preserve"> map coordinates (</w:t>
-      </w:r>
-      <w:r>
-        <w:rPr>
-          <w:rStyle w:val="Bold"/>
-          <w:b w:val="0"/>
-        </w:rPr>
-        <w:t>-</w:t>
-      </w:r>
-      <w:proofErr w:type="spellStart"/>
-      <w:r>
-        <w:rPr>
-          <w:rStyle w:val="Bold"/>
-          <w:b w:val="0"/>
-        </w:rPr>
-        <w:t>xy_coordinate_system</w:t>
-      </w:r>
-      <w:proofErr w:type="spellEnd"/>
-      <w:r>
-        <w:rPr>
-          <w:b/>
-        </w:rPr>
-        <w:t xml:space="preserve"> (</w:t>
-      </w:r>
-      <w:r>
-        <w:rPr>
-          <w:rStyle w:val="Bold"/>
-          <w:b w:val="0"/>
-        </w:rPr>
-        <w:t xml:space="preserve">grid </w:t>
-      </w:r>
-      <w:r>
-        <w:rPr>
-          <w:b/>
-        </w:rPr>
-        <w:t xml:space="preserve">| </w:t>
-      </w:r>
-      <w:r>
-        <w:rPr>
-          <w:rStyle w:val="Bold"/>
-          <w:b w:val="0"/>
-        </w:rPr>
-        <w:t>map</w:t>
-      </w:r>
-      <w:r>
-        <w:rPr>
-          <w:b/>
-        </w:rPr>
-        <w:t>)</w:t>
-      </w:r>
-      <w:r>
-        <w:rPr>
-          <w:b/>
-        </w:rPr>
-        <w:t>)</w:t>
-      </w:r>
-      <w:r>
-        <w:rPr>
-          <w:b/>
-        </w:rPr>
-        <w:tab/>
-      </w:r>
-      <w:r>
-        <w:rPr>
-          <w:b/>
-        </w:rPr>
-        <w:tab/>
-      </w:r>
-      <w:r>
-        <w:t>RIVER_USE_MAP_XY.rtf</w:t>
-      </w:r>
-    </w:p>
-    <w:p>
-      <w:pPr>
-        <w:pStyle w:val="NoSpacing"/>
-      </w:pPr>
-      <w:r>
-        <w:rPr>
-          <w:rStyle w:val="Bold"/>
-          <w:b w:val="0"/>
-        </w:rPr>
-        <w:t>***</w:t>
-      </w:r>
       <w:r>
         <w:rPr>
           <w:rStyle w:val="Bold"/>

</xml_diff>

<commit_message>
Updated PRINT_FREQUENCY with latest RTF
git-svn-id: svn://136.177.114.72/svn_GW/WPhast/trunk@5615 1feff8c3-07ed-0310-ac33-dd36852eb9cd
</commit_message>
<xml_diff>
--- a/src/res/Missing resource files.docx
+++ b/src/res/Missing resource files.docx
@@ -886,19 +886,33 @@
         <w:rPr>
           <w:b/>
         </w:rPr>
-        <w:t>(XXX--</w:t>
-      </w:r>
-      <w:r>
-        <w:rPr>
-          <w:b/>
-        </w:rPr>
-        <w:t>IDD_</w:t>
-      </w:r>
-      <w:r>
-        <w:rPr>
-          <w:b/>
-        </w:rPr>
-        <w:t>XXX)</w:t>
+        <w:t>(</w:t>
+      </w:r>
+      <w:proofErr w:type="spellStart"/>
+      <w:r>
+        <w:rPr>
+          <w:b/>
+        </w:rPr>
+        <w:t>CPrintFreqPropertyPage</w:t>
+      </w:r>
+      <w:proofErr w:type="spellEnd"/>
+      <w:r>
+        <w:rPr>
+          <w:b/>
+        </w:rPr>
+        <w:t>--</w:t>
+      </w:r>
+      <w:r>
+        <w:rPr>
+          <w:b/>
+        </w:rPr>
+        <w:t>IDD_PRINT_FREQUENCY_EXT_PROPPAGE</w:t>
+      </w:r>
+      <w:r>
+        <w:rPr>
+          <w:b/>
+        </w:rPr>
+        <w:t>)</w:t>
       </w:r>
     </w:p>
     <w:p>
@@ -1087,8 +1101,10 @@
           <w:rStyle w:val="Bold"/>
           <w:b w:val="0"/>
         </w:rPr>
-        <w:t>***</w:t>
-      </w:r>
+        <w:t>@@@</w:t>
+      </w:r>
+      <w:bookmarkStart w:id="0" w:name="_GoBack"/>
+      <w:bookmarkEnd w:id="0"/>
       <w:r>
         <w:rPr>
           <w:rStyle w:val="Bold"/>
@@ -1544,8 +1560,6 @@
         </w:rPr>
         <w:t>@@@</w:t>
       </w:r>
-      <w:bookmarkStart w:id="0" w:name="_GoBack"/>
-      <w:bookmarkEnd w:id="0"/>
       <w:r>
         <w:rPr>
           <w:rStyle w:val="Bold"/>

</xml_diff>

<commit_message>
Updated RTF for CSpecifiedHeadPropsPage
git-svn-id: svn://136.177.114.72/svn_GW/WPhast/trunk@5619 1feff8c3-07ed-0310-ac33-dd36852eb9cd
</commit_message>
<xml_diff>
--- a/src/res/Missing resource files.docx
+++ b/src/res/Missing resource files.docx
@@ -1353,392 +1353,415 @@
         </w:rPr>
         <w:t>@@@</w:t>
       </w:r>
+      <w:r>
+        <w:rPr>
+          <w:rStyle w:val="Bold"/>
+          <w:b w:val="0"/>
+        </w:rPr>
+        <w:t>When you click on a check box, it should probably display the appropriate file description.</w:t>
+      </w:r>
+    </w:p>
+    <w:p>
+      <w:pPr>
+        <w:pStyle w:val="NoSpacing"/>
+        <w:rPr>
+          <w:rStyle w:val="Bold"/>
+          <w:b w:val="0"/>
+        </w:rPr>
+      </w:pPr>
+    </w:p>
+    <w:p>
+      <w:pPr>
+        <w:rPr>
+          <w:rStyle w:val="Bold"/>
+        </w:rPr>
+      </w:pPr>
+      <w:r>
+        <w:rPr>
+          <w:rStyle w:val="Bold"/>
+        </w:rPr>
+        <w:t>***</w:t>
+      </w:r>
+      <w:r>
+        <w:rPr>
+          <w:rStyle w:val="Bold"/>
+        </w:rPr>
+        <w:t>PRINT_LOCATIONS:</w:t>
+      </w:r>
+      <w:r>
+        <w:rPr>
+          <w:b/>
+        </w:rPr>
+        <w:t xml:space="preserve"> </w:t>
+      </w:r>
+      <w:r>
+        <w:rPr>
+          <w:b/>
+        </w:rPr>
+        <w:t>(XXX--</w:t>
+      </w:r>
+      <w:r>
+        <w:rPr>
+          <w:b/>
+        </w:rPr>
+        <w:t>IDD_</w:t>
+      </w:r>
+      <w:r>
+        <w:rPr>
+          <w:b/>
+        </w:rPr>
+        <w:t>XXX)</w:t>
+      </w:r>
+    </w:p>
+    <w:p>
+      <w:pPr>
+        <w:rPr>
+          <w:rStyle w:val="Bold"/>
+          <w:b w:val="0"/>
+        </w:rPr>
+      </w:pPr>
+      <w:proofErr w:type="gramStart"/>
+      <w:r>
+        <w:rPr>
+          <w:rStyle w:val="Bold"/>
+          <w:b w:val="0"/>
+        </w:rPr>
+        <w:lastRenderedPageBreak/>
+        <w:t>omit</w:t>
+      </w:r>
+      <w:proofErr w:type="gramEnd"/>
+      <w:r>
+        <w:rPr>
+          <w:rStyle w:val="Bold"/>
+          <w:b w:val="0"/>
+        </w:rPr>
+        <w:t>?</w:t>
+      </w:r>
+    </w:p>
+    <w:p>
+      <w:pPr>
+        <w:rPr>
+          <w:rStyle w:val="Bold"/>
+        </w:rPr>
+      </w:pPr>
+      <w:r>
+        <w:rPr>
+          <w:rStyle w:val="Bold"/>
+        </w:rPr>
+        <w:t>RIVER:</w:t>
+      </w:r>
+      <w:r>
+        <w:rPr>
+          <w:b/>
+        </w:rPr>
+        <w:t xml:space="preserve"> </w:t>
+      </w:r>
+      <w:r>
+        <w:rPr>
+          <w:b/>
+        </w:rPr>
+        <w:t>(</w:t>
+      </w:r>
+      <w:r>
+        <w:rPr>
+          <w:b/>
+        </w:rPr>
+        <w:t>CRiverPropertyPage2</w:t>
+      </w:r>
+      <w:r>
+        <w:rPr>
+          <w:b/>
+        </w:rPr>
+        <w:t>--</w:t>
+      </w:r>
+      <w:r>
+        <w:rPr>
+          <w:b/>
+        </w:rPr>
+        <w:t>IDD_RIVER_PROPPAGE4</w:t>
+      </w:r>
+      <w:r>
+        <w:rPr>
+          <w:b/>
+        </w:rPr>
+        <w:t>)</w:t>
+      </w:r>
+    </w:p>
+    <w:p>
+      <w:pPr>
+        <w:pStyle w:val="NoSpacing"/>
+      </w:pPr>
+      <w:proofErr w:type="gramStart"/>
+      <w:r>
+        <w:rPr>
+          <w:rStyle w:val="Bold"/>
+          <w:b w:val="0"/>
+        </w:rPr>
+        <w:t>use</w:t>
+      </w:r>
+      <w:proofErr w:type="gramEnd"/>
+      <w:r>
+        <w:rPr>
+          <w:rStyle w:val="Bold"/>
+          <w:b w:val="0"/>
+        </w:rPr>
+        <w:t xml:space="preserve"> map coordinates (</w:t>
+      </w:r>
+      <w:r>
+        <w:rPr>
+          <w:rStyle w:val="Bold"/>
+          <w:b w:val="0"/>
+        </w:rPr>
+        <w:t>-</w:t>
+      </w:r>
+      <w:proofErr w:type="spellStart"/>
+      <w:r>
+        <w:rPr>
+          <w:rStyle w:val="Bold"/>
+          <w:b w:val="0"/>
+        </w:rPr>
+        <w:t>xy_coordinate_system</w:t>
+      </w:r>
+      <w:proofErr w:type="spellEnd"/>
+      <w:r>
+        <w:rPr>
+          <w:b/>
+        </w:rPr>
+        <w:t xml:space="preserve"> (</w:t>
+      </w:r>
+      <w:r>
+        <w:rPr>
+          <w:rStyle w:val="Bold"/>
+          <w:b w:val="0"/>
+        </w:rPr>
+        <w:t xml:space="preserve">grid </w:t>
+      </w:r>
+      <w:r>
+        <w:rPr>
+          <w:b/>
+        </w:rPr>
+        <w:t xml:space="preserve">| </w:t>
+      </w:r>
+      <w:r>
+        <w:rPr>
+          <w:rStyle w:val="Bold"/>
+          <w:b w:val="0"/>
+        </w:rPr>
+        <w:t>map</w:t>
+      </w:r>
+      <w:r>
+        <w:rPr>
+          <w:b/>
+        </w:rPr>
+        <w:t>)</w:t>
+      </w:r>
+      <w:r>
+        <w:rPr>
+          <w:b/>
+        </w:rPr>
+        <w:t>)</w:t>
+      </w:r>
+      <w:r>
+        <w:rPr>
+          <w:b/>
+        </w:rPr>
+        <w:tab/>
+      </w:r>
+      <w:r>
+        <w:rPr>
+          <w:b/>
+        </w:rPr>
+        <w:tab/>
+      </w:r>
+      <w:r>
+        <w:t>RIVER_USE_MAP_XY.rtf</w:t>
+      </w:r>
+    </w:p>
+    <w:p>
+      <w:pPr>
+        <w:pStyle w:val="NoSpacing"/>
+      </w:pPr>
+      <w:r>
+        <w:rPr>
+          <w:rStyle w:val="Bold"/>
+          <w:b w:val="0"/>
+        </w:rPr>
+        <w:t>@@@</w:t>
+      </w:r>
+      <w:r>
+        <w:rPr>
+          <w:rStyle w:val="Bold"/>
+          <w:b w:val="0"/>
+        </w:rPr>
+        <w:t>bottom, (use map coordinates)</w:t>
+      </w:r>
+      <w:proofErr w:type="gramStart"/>
+      <w:r>
+        <w:rPr>
+          <w:rStyle w:val="Bold"/>
+          <w:b w:val="0"/>
+        </w:rPr>
+        <w:t xml:space="preserve">,  </w:t>
+      </w:r>
+      <w:r>
+        <w:rPr>
+          <w:rStyle w:val="Bold"/>
+          <w:b w:val="0"/>
+        </w:rPr>
+        <w:t>-</w:t>
+      </w:r>
+      <w:proofErr w:type="spellStart"/>
+      <w:proofErr w:type="gramEnd"/>
+      <w:r>
+        <w:rPr>
+          <w:rStyle w:val="Bold"/>
+          <w:b w:val="0"/>
+        </w:rPr>
+        <w:t>z_coordinate_system</w:t>
+      </w:r>
+      <w:proofErr w:type="spellEnd"/>
+      <w:r>
+        <w:rPr>
+          <w:b/>
+        </w:rPr>
+        <w:t xml:space="preserve"> (</w:t>
+      </w:r>
+      <w:r>
+        <w:rPr>
+          <w:rStyle w:val="Bold"/>
+          <w:b w:val="0"/>
+        </w:rPr>
+        <w:t>grid</w:t>
+      </w:r>
+      <w:r>
+        <w:rPr>
+          <w:b/>
+        </w:rPr>
+        <w:t xml:space="preserve"> | </w:t>
+      </w:r>
+      <w:r>
+        <w:rPr>
+          <w:rStyle w:val="Bold"/>
+          <w:b w:val="0"/>
+        </w:rPr>
+        <w:t>map</w:t>
+      </w:r>
+      <w:r>
+        <w:rPr>
+          <w:b/>
+        </w:rPr>
+        <w:t>)</w:t>
+      </w:r>
+      <w:r>
+        <w:rPr>
+          <w:b/>
+        </w:rPr>
+        <w:tab/>
+      </w:r>
+      <w:r>
+        <w:t>RIVER_USE_MAP_Z.rtf</w:t>
+      </w:r>
+    </w:p>
+    <w:p>
+      <w:pPr>
+        <w:pStyle w:val="NoSpacing"/>
+        <w:rPr>
+          <w:b/>
+        </w:rPr>
+      </w:pPr>
+    </w:p>
+    <w:p>
+      <w:pPr>
+        <w:rPr>
+          <w:b/>
+        </w:rPr>
+      </w:pPr>
+      <w:r>
+        <w:rPr>
+          <w:b/>
+        </w:rPr>
+        <w:t>SPECIFIED_HEAD:</w:t>
+      </w:r>
+      <w:r>
+        <w:rPr>
+          <w:b/>
+        </w:rPr>
+        <w:t xml:space="preserve"> </w:t>
+      </w:r>
+      <w:r>
+        <w:rPr>
+          <w:b/>
+        </w:rPr>
+        <w:t>(</w:t>
+      </w:r>
+      <w:proofErr w:type="spellStart"/>
+      <w:r>
+        <w:rPr>
+          <w:b/>
+        </w:rPr>
+        <w:t>CSpecifiedHeadPropsPage</w:t>
+      </w:r>
+      <w:proofErr w:type="spellEnd"/>
+      <w:r>
+        <w:rPr>
+          <w:b/>
+        </w:rPr>
+        <w:t xml:space="preserve"> </w:t>
+      </w:r>
+      <w:r>
+        <w:rPr>
+          <w:b/>
+        </w:rPr>
+        <w:t>--</w:t>
+      </w:r>
+      <w:r>
+        <w:t xml:space="preserve"> </w:t>
+      </w:r>
+      <w:r>
+        <w:rPr>
+          <w:b/>
+        </w:rPr>
+        <w:t>IDD_PROPS_SPECIFIED_HEAD2</w:t>
+      </w:r>
+      <w:r>
+        <w:rPr>
+          <w:b/>
+        </w:rPr>
+        <w:t>)</w:t>
+      </w:r>
+    </w:p>
+    <w:p>
+      <w:proofErr w:type="gramStart"/>
+      <w:r>
+        <w:t>exterior</w:t>
+      </w:r>
+      <w:proofErr w:type="gramEnd"/>
+      <w:r>
+        <w:t xml:space="preserve"> cells only</w:t>
+      </w:r>
+      <w:r>
+        <w:t xml:space="preserve"> </w:t>
+      </w:r>
+      <w:r>
+        <w:tab/>
+      </w:r>
+      <w:r>
+        <w:tab/>
+      </w:r>
+      <w:r>
+        <w:tab/>
+      </w:r>
+      <w:r>
+        <w:tab/>
+      </w:r>
+      <w:r>
+        <w:tab/>
+      </w:r>
+      <w:r>
+        <w:t>BC_SPECIFIED_EXT_CELLS.rtf</w:t>
+      </w:r>
       <w:bookmarkStart w:id="0" w:name="_GoBack"/>
       <w:bookmarkEnd w:id="0"/>
-      <w:r>
-        <w:rPr>
-          <w:rStyle w:val="Bold"/>
-          <w:b w:val="0"/>
-        </w:rPr>
-        <w:t>When you click on a check box, it should probably display the appropriate file description.</w:t>
-      </w:r>
-    </w:p>
-    <w:p>
-      <w:pPr>
-        <w:pStyle w:val="NoSpacing"/>
-        <w:rPr>
-          <w:rStyle w:val="Bold"/>
-          <w:b w:val="0"/>
-        </w:rPr>
-      </w:pPr>
-    </w:p>
-    <w:p>
-      <w:pPr>
-        <w:rPr>
-          <w:rStyle w:val="Bold"/>
-        </w:rPr>
-      </w:pPr>
-      <w:r>
-        <w:rPr>
-          <w:rStyle w:val="Bold"/>
-        </w:rPr>
-        <w:t>***</w:t>
-      </w:r>
-      <w:r>
-        <w:rPr>
-          <w:rStyle w:val="Bold"/>
-        </w:rPr>
-        <w:t>PRINT_LOCATIONS:</w:t>
-      </w:r>
-      <w:r>
-        <w:rPr>
-          <w:b/>
-        </w:rPr>
-        <w:t xml:space="preserve"> </w:t>
-      </w:r>
-      <w:r>
-        <w:rPr>
-          <w:b/>
-        </w:rPr>
-        <w:t>(XXX--</w:t>
-      </w:r>
-      <w:r>
-        <w:rPr>
-          <w:b/>
-        </w:rPr>
-        <w:t>IDD_</w:t>
-      </w:r>
-      <w:r>
-        <w:rPr>
-          <w:b/>
-        </w:rPr>
-        <w:t>XXX)</w:t>
-      </w:r>
-    </w:p>
-    <w:p>
-      <w:pPr>
-        <w:rPr>
-          <w:rStyle w:val="Bold"/>
-          <w:b w:val="0"/>
-        </w:rPr>
-      </w:pPr>
-      <w:proofErr w:type="gramStart"/>
-      <w:r>
-        <w:rPr>
-          <w:rStyle w:val="Bold"/>
-          <w:b w:val="0"/>
-        </w:rPr>
-        <w:lastRenderedPageBreak/>
-        <w:t>omit</w:t>
-      </w:r>
-      <w:proofErr w:type="gramEnd"/>
-      <w:r>
-        <w:rPr>
-          <w:rStyle w:val="Bold"/>
-          <w:b w:val="0"/>
-        </w:rPr>
-        <w:t>?</w:t>
-      </w:r>
-    </w:p>
-    <w:p>
-      <w:pPr>
-        <w:rPr>
-          <w:rStyle w:val="Bold"/>
-        </w:rPr>
-      </w:pPr>
-      <w:r>
-        <w:rPr>
-          <w:rStyle w:val="Bold"/>
-        </w:rPr>
-        <w:t>RIVER:</w:t>
-      </w:r>
-      <w:r>
-        <w:rPr>
-          <w:b/>
-        </w:rPr>
-        <w:t xml:space="preserve"> </w:t>
-      </w:r>
-      <w:r>
-        <w:rPr>
-          <w:b/>
-        </w:rPr>
-        <w:t>(</w:t>
-      </w:r>
-      <w:r>
-        <w:rPr>
-          <w:b/>
-        </w:rPr>
-        <w:t>CRiverPropertyPage2</w:t>
-      </w:r>
-      <w:r>
-        <w:rPr>
-          <w:b/>
-        </w:rPr>
-        <w:t>--</w:t>
-      </w:r>
-      <w:r>
-        <w:rPr>
-          <w:b/>
-        </w:rPr>
-        <w:t>IDD_RIVER_PROPPAGE4</w:t>
-      </w:r>
-      <w:r>
-        <w:rPr>
-          <w:b/>
-        </w:rPr>
-        <w:t>)</w:t>
-      </w:r>
-    </w:p>
-    <w:p>
-      <w:pPr>
-        <w:pStyle w:val="NoSpacing"/>
-      </w:pPr>
-      <w:proofErr w:type="gramStart"/>
-      <w:r>
-        <w:rPr>
-          <w:rStyle w:val="Bold"/>
-          <w:b w:val="0"/>
-        </w:rPr>
-        <w:t>use</w:t>
-      </w:r>
-      <w:proofErr w:type="gramEnd"/>
-      <w:r>
-        <w:rPr>
-          <w:rStyle w:val="Bold"/>
-          <w:b w:val="0"/>
-        </w:rPr>
-        <w:t xml:space="preserve"> map coordinates (</w:t>
-      </w:r>
-      <w:r>
-        <w:rPr>
-          <w:rStyle w:val="Bold"/>
-          <w:b w:val="0"/>
-        </w:rPr>
-        <w:t>-</w:t>
-      </w:r>
-      <w:proofErr w:type="spellStart"/>
-      <w:r>
-        <w:rPr>
-          <w:rStyle w:val="Bold"/>
-          <w:b w:val="0"/>
-        </w:rPr>
-        <w:t>xy_coordinate_system</w:t>
-      </w:r>
-      <w:proofErr w:type="spellEnd"/>
-      <w:r>
-        <w:rPr>
-          <w:b/>
-        </w:rPr>
-        <w:t xml:space="preserve"> (</w:t>
-      </w:r>
-      <w:r>
-        <w:rPr>
-          <w:rStyle w:val="Bold"/>
-          <w:b w:val="0"/>
-        </w:rPr>
-        <w:t xml:space="preserve">grid </w:t>
-      </w:r>
-      <w:r>
-        <w:rPr>
-          <w:b/>
-        </w:rPr>
-        <w:t xml:space="preserve">| </w:t>
-      </w:r>
-      <w:r>
-        <w:rPr>
-          <w:rStyle w:val="Bold"/>
-          <w:b w:val="0"/>
-        </w:rPr>
-        <w:t>map</w:t>
-      </w:r>
-      <w:r>
-        <w:rPr>
-          <w:b/>
-        </w:rPr>
-        <w:t>)</w:t>
-      </w:r>
-      <w:r>
-        <w:rPr>
-          <w:b/>
-        </w:rPr>
-        <w:t>)</w:t>
-      </w:r>
-      <w:r>
-        <w:rPr>
-          <w:b/>
-        </w:rPr>
-        <w:tab/>
-      </w:r>
-      <w:r>
-        <w:rPr>
-          <w:b/>
-        </w:rPr>
-        <w:tab/>
-      </w:r>
-      <w:r>
-        <w:t>RIVER_USE_MAP_XY.rtf</w:t>
-      </w:r>
-    </w:p>
-    <w:p>
-      <w:pPr>
-        <w:pStyle w:val="NoSpacing"/>
-      </w:pPr>
-      <w:r>
-        <w:rPr>
-          <w:rStyle w:val="Bold"/>
-          <w:b w:val="0"/>
-        </w:rPr>
-        <w:t>@@@</w:t>
-      </w:r>
-      <w:r>
-        <w:rPr>
-          <w:rStyle w:val="Bold"/>
-          <w:b w:val="0"/>
-        </w:rPr>
-        <w:t>bottom, (use map coordinates)</w:t>
-      </w:r>
-      <w:proofErr w:type="gramStart"/>
-      <w:r>
-        <w:rPr>
-          <w:rStyle w:val="Bold"/>
-          <w:b w:val="0"/>
-        </w:rPr>
-        <w:t xml:space="preserve">,  </w:t>
-      </w:r>
-      <w:r>
-        <w:rPr>
-          <w:rStyle w:val="Bold"/>
-          <w:b w:val="0"/>
-        </w:rPr>
-        <w:t>-</w:t>
-      </w:r>
-      <w:proofErr w:type="spellStart"/>
-      <w:proofErr w:type="gramEnd"/>
-      <w:r>
-        <w:rPr>
-          <w:rStyle w:val="Bold"/>
-          <w:b w:val="0"/>
-        </w:rPr>
-        <w:t>z_coordinate_system</w:t>
-      </w:r>
-      <w:proofErr w:type="spellEnd"/>
-      <w:r>
-        <w:rPr>
-          <w:b/>
-        </w:rPr>
-        <w:t xml:space="preserve"> (</w:t>
-      </w:r>
-      <w:r>
-        <w:rPr>
-          <w:rStyle w:val="Bold"/>
-          <w:b w:val="0"/>
-        </w:rPr>
-        <w:t>grid</w:t>
-      </w:r>
-      <w:r>
-        <w:rPr>
-          <w:b/>
-        </w:rPr>
-        <w:t xml:space="preserve"> | </w:t>
-      </w:r>
-      <w:r>
-        <w:rPr>
-          <w:rStyle w:val="Bold"/>
-          <w:b w:val="0"/>
-        </w:rPr>
-        <w:t>map</w:t>
-      </w:r>
-      <w:r>
-        <w:rPr>
-          <w:b/>
-        </w:rPr>
-        <w:t>)</w:t>
-      </w:r>
-      <w:r>
-        <w:rPr>
-          <w:b/>
-        </w:rPr>
-        <w:tab/>
-      </w:r>
-      <w:r>
-        <w:t>RIVER_USE_MAP_Z.rtf</w:t>
-      </w:r>
-    </w:p>
-    <w:p>
-      <w:pPr>
-        <w:pStyle w:val="NoSpacing"/>
-        <w:rPr>
-          <w:b/>
-        </w:rPr>
-      </w:pPr>
-    </w:p>
-    <w:p>
-      <w:pPr>
-        <w:rPr>
-          <w:b/>
-        </w:rPr>
-      </w:pPr>
-      <w:r>
-        <w:rPr>
-          <w:b/>
-        </w:rPr>
-        <w:t>SPECIFIED_HEAD:</w:t>
-      </w:r>
-      <w:r>
-        <w:rPr>
-          <w:b/>
-        </w:rPr>
-        <w:t xml:space="preserve"> </w:t>
-      </w:r>
-      <w:r>
-        <w:rPr>
-          <w:b/>
-        </w:rPr>
-        <w:t>(XXX--</w:t>
-      </w:r>
-      <w:r>
-        <w:rPr>
-          <w:b/>
-        </w:rPr>
-        <w:t>IDD_</w:t>
-      </w:r>
-      <w:r>
-        <w:rPr>
-          <w:b/>
-        </w:rPr>
-        <w:t>XXX)</w:t>
-      </w:r>
-    </w:p>
-    <w:p>
-      <w:proofErr w:type="gramStart"/>
-      <w:r>
-        <w:t>exterior</w:t>
-      </w:r>
-      <w:proofErr w:type="gramEnd"/>
-      <w:r>
-        <w:t xml:space="preserve"> cells only</w:t>
-      </w:r>
-      <w:r>
-        <w:t xml:space="preserve"> </w:t>
-      </w:r>
-      <w:r>
-        <w:tab/>
-      </w:r>
-      <w:r>
-        <w:tab/>
-      </w:r>
-      <w:r>
-        <w:tab/>
-      </w:r>
-      <w:r>
-        <w:tab/>
-      </w:r>
-      <w:r>
-        <w:tab/>
-      </w:r>
-      <w:r>
-        <w:t>BC_SPECIFIED_EXT_CELLS.rtf</w:t>
-      </w:r>
     </w:p>
     <w:p>
       <w:pPr>

</xml_diff>

<commit_message>
Updated CSteadyFlowPropertyPage but STEADY_FLOW_GROWTH.rtf seems to have a rtf wrap problem
git-svn-id: svn://136.177.114.72/svn_GW/WPhast/trunk@5621 1feff8c3-07ed-0310-ac33-dd36852eb9cd
</commit_message>
<xml_diff>
--- a/src/res/Missing resource files.docx
+++ b/src/res/Missing resource files.docx
@@ -1760,44 +1760,67 @@
       <w:r>
         <w:t>BC_SPECIFIED_EXT_CELLS.rtf</w:t>
       </w:r>
+    </w:p>
+    <w:p>
+      <w:pPr>
+        <w:rPr>
+          <w:b/>
+        </w:rPr>
+      </w:pPr>
+      <w:r>
+        <w:rPr>
+          <w:b/>
+        </w:rPr>
+        <w:t>STEADY_FLOW:</w:t>
+      </w:r>
+      <w:r>
+        <w:rPr>
+          <w:b/>
+        </w:rPr>
+        <w:t xml:space="preserve"> </w:t>
+      </w:r>
+      <w:r>
+        <w:rPr>
+          <w:b/>
+        </w:rPr>
+        <w:t>(</w:t>
+      </w:r>
+      <w:proofErr w:type="spellStart"/>
+      <w:r>
+        <w:rPr>
+          <w:b/>
+        </w:rPr>
+        <w:t>CSteadyFlowPropertyPage</w:t>
+      </w:r>
+      <w:proofErr w:type="spellEnd"/>
+      <w:r>
+        <w:rPr>
+          <w:b/>
+        </w:rPr>
+        <w:t xml:space="preserve"> </w:t>
+      </w:r>
+      <w:r>
+        <w:rPr>
+          <w:b/>
+        </w:rPr>
+        <w:t>--</w:t>
+      </w:r>
+      <w:r>
+        <w:t xml:space="preserve"> </w:t>
+      </w:r>
+      <w:r>
+        <w:rPr>
+          <w:b/>
+        </w:rPr>
+        <w:t>IDD_STEADY_FLOW_INT_PROPPAGE</w:t>
+      </w:r>
       <w:bookmarkStart w:id="0" w:name="_GoBack"/>
       <w:bookmarkEnd w:id="0"/>
-    </w:p>
-    <w:p>
-      <w:pPr>
-        <w:rPr>
-          <w:b/>
-        </w:rPr>
-      </w:pPr>
-      <w:r>
-        <w:rPr>
-          <w:b/>
-        </w:rPr>
-        <w:t>STEADY_FLOW:</w:t>
-      </w:r>
-      <w:r>
-        <w:rPr>
-          <w:b/>
-        </w:rPr>
-        <w:t xml:space="preserve"> </w:t>
-      </w:r>
-      <w:r>
-        <w:rPr>
-          <w:b/>
-        </w:rPr>
-        <w:t>(XXX--</w:t>
-      </w:r>
-      <w:r>
-        <w:rPr>
-          <w:b/>
-        </w:rPr>
-        <w:t>IDD_</w:t>
-      </w:r>
-      <w:r>
-        <w:rPr>
-          <w:b/>
-        </w:rPr>
-        <w:t>XXX)</w:t>
+      <w:r>
+        <w:rPr>
+          <w:b/>
+        </w:rPr>
+        <w:t>)</w:t>
       </w:r>
     </w:p>
     <w:p>

</xml_diff>

<commit_message>
Updated descriptions for TimeControl, ZoneFlow, Well.
git-svn-id: svn://136.177.114.72/svn_GW/WPhast/trunk@5625 1feff8c3-07ed-0310-ac33-dd36852eb9cd
</commit_message>
<xml_diff>
--- a/src/res/Missing resource files.docx
+++ b/src/res/Missing resource files.docx
@@ -1814,950 +1814,1009 @@
         </w:rPr>
         <w:t>IDD_STEADY_FLOW_INT_PROPPAGE</w:t>
       </w:r>
+      <w:r>
+        <w:rPr>
+          <w:b/>
+        </w:rPr>
+        <w:t>)</w:t>
+      </w:r>
+    </w:p>
+    <w:p>
+      <w:proofErr w:type="gramStart"/>
+      <w:r>
+        <w:t>growth</w:t>
+      </w:r>
+      <w:proofErr w:type="gramEnd"/>
+      <w:r>
+        <w:t xml:space="preserve"> factor</w:t>
+      </w:r>
+      <w:r>
+        <w:tab/>
+      </w:r>
+      <w:r>
+        <w:tab/>
+      </w:r>
+      <w:r>
+        <w:tab/>
+      </w:r>
+      <w:r>
+        <w:tab/>
+      </w:r>
+      <w:r>
+        <w:tab/>
+      </w:r>
+      <w:r>
+        <w:tab/>
+      </w:r>
+      <w:r>
+        <w:t>STEADY_FLOW_GROWTH.rtf</w:t>
+      </w:r>
+    </w:p>
+    <w:p>
+      <w:pPr>
+        <w:rPr>
+          <w:b/>
+        </w:rPr>
+      </w:pPr>
+      <w:r>
+        <w:rPr>
+          <w:b/>
+        </w:rPr>
+        <w:t>TIME_CONTROL:</w:t>
+      </w:r>
+      <w:r>
+        <w:rPr>
+          <w:b/>
+        </w:rPr>
+        <w:t xml:space="preserve"> </w:t>
+      </w:r>
+      <w:r>
+        <w:rPr>
+          <w:b/>
+        </w:rPr>
+        <w:t>(</w:t>
+      </w:r>
+      <w:r>
+        <w:rPr>
+          <w:b/>
+        </w:rPr>
+        <w:t>CTimeControlMultiPropertyPage2</w:t>
+      </w:r>
+      <w:r>
+        <w:rPr>
+          <w:b/>
+        </w:rPr>
+        <w:t>--</w:t>
+      </w:r>
+      <w:r>
+        <w:rPr>
+          <w:b/>
+        </w:rPr>
+        <w:t>IDD_TC_INT_M_PROPPAGE2</w:t>
+      </w:r>
+      <w:r>
+        <w:rPr>
+          <w:b/>
+        </w:rPr>
+        <w:t>)</w:t>
+      </w:r>
+    </w:p>
+    <w:p>
+      <w:pPr>
+        <w:rPr>
+          <w:rStyle w:val="Bold"/>
+          <w:b w:val="0"/>
+        </w:rPr>
+      </w:pPr>
+      <w:r>
+        <w:rPr>
+          <w:rStyle w:val="Bold"/>
+          <w:b w:val="0"/>
+        </w:rPr>
+        <w:t>-</w:t>
+      </w:r>
+      <w:proofErr w:type="spellStart"/>
+      <w:r>
+        <w:rPr>
+          <w:rStyle w:val="Bold"/>
+          <w:b w:val="0"/>
+        </w:rPr>
+        <w:t>time_start</w:t>
+      </w:r>
+      <w:proofErr w:type="spellEnd"/>
+      <w:r>
+        <w:rPr>
+          <w:rStyle w:val="Bold"/>
+          <w:b w:val="0"/>
+        </w:rPr>
+        <w:tab/>
+      </w:r>
+      <w:r>
+        <w:rPr>
+          <w:rStyle w:val="Bold"/>
+          <w:b w:val="0"/>
+        </w:rPr>
+        <w:tab/>
+      </w:r>
+      <w:r>
+        <w:rPr>
+          <w:rStyle w:val="Bold"/>
+          <w:b w:val="0"/>
+        </w:rPr>
+        <w:tab/>
+      </w:r>
+      <w:r>
+        <w:rPr>
+          <w:rStyle w:val="Bold"/>
+          <w:b w:val="0"/>
+        </w:rPr>
+        <w:tab/>
+      </w:r>
+      <w:r>
+        <w:rPr>
+          <w:rStyle w:val="Bold"/>
+          <w:b w:val="0"/>
+        </w:rPr>
+        <w:tab/>
+      </w:r>
+      <w:r>
+        <w:rPr>
+          <w:rStyle w:val="Bold"/>
+          <w:b w:val="0"/>
+        </w:rPr>
+        <w:tab/>
+      </w:r>
+      <w:r>
+        <w:rPr>
+          <w:rStyle w:val="Bold"/>
+          <w:b w:val="0"/>
+        </w:rPr>
+        <w:t>TC_START.rtf</w:t>
+      </w:r>
+    </w:p>
+    <w:p>
+      <w:pPr>
+        <w:rPr>
+          <w:rStyle w:val="Bold"/>
+        </w:rPr>
+      </w:pPr>
+      <w:r>
+        <w:rPr>
+          <w:rStyle w:val="Bold"/>
+        </w:rPr>
+        <w:t>***</w:t>
+      </w:r>
+      <w:r>
+        <w:rPr>
+          <w:rStyle w:val="Bold"/>
+        </w:rPr>
+        <w:t>TITLE:</w:t>
+      </w:r>
+      <w:r>
+        <w:rPr>
+          <w:b/>
+        </w:rPr>
+        <w:t xml:space="preserve"> </w:t>
+      </w:r>
+      <w:r>
+        <w:rPr>
+          <w:b/>
+        </w:rPr>
+        <w:t>(XXX--</w:t>
+      </w:r>
+      <w:r>
+        <w:rPr>
+          <w:b/>
+        </w:rPr>
+        <w:t>IDD_</w:t>
+      </w:r>
+      <w:r>
+        <w:rPr>
+          <w:b/>
+        </w:rPr>
+        <w:t>XXX)</w:t>
+      </w:r>
+    </w:p>
+    <w:p>
+      <w:pPr>
+        <w:rPr>
+          <w:rStyle w:val="Bold"/>
+          <w:b w:val="0"/>
+        </w:rPr>
+      </w:pPr>
+      <w:proofErr w:type="gramStart"/>
+      <w:r>
+        <w:rPr>
+          <w:rStyle w:val="Bold"/>
+          <w:b w:val="0"/>
+        </w:rPr>
+        <w:t>omit</w:t>
+      </w:r>
+      <w:proofErr w:type="gramEnd"/>
+      <w:r>
+        <w:rPr>
+          <w:rStyle w:val="Bold"/>
+          <w:b w:val="0"/>
+        </w:rPr>
+        <w:t>?</w:t>
+      </w:r>
+      <w:r>
+        <w:rPr>
+          <w:rStyle w:val="Bold"/>
+          <w:b w:val="0"/>
+        </w:rPr>
+        <w:tab/>
+      </w:r>
+      <w:r>
+        <w:rPr>
+          <w:rStyle w:val="Bold"/>
+          <w:b w:val="0"/>
+        </w:rPr>
+        <w:tab/>
+      </w:r>
+      <w:r>
+        <w:rPr>
+          <w:rStyle w:val="Bold"/>
+          <w:b w:val="0"/>
+        </w:rPr>
+        <w:tab/>
+      </w:r>
+      <w:r>
+        <w:rPr>
+          <w:rStyle w:val="Bold"/>
+          <w:b w:val="0"/>
+        </w:rPr>
+        <w:tab/>
+      </w:r>
+      <w:r>
+        <w:rPr>
+          <w:rStyle w:val="Bold"/>
+          <w:b w:val="0"/>
+        </w:rPr>
+        <w:tab/>
+      </w:r>
+      <w:r>
+        <w:rPr>
+          <w:rStyle w:val="Bold"/>
+          <w:b w:val="0"/>
+        </w:rPr>
+        <w:tab/>
+      </w:r>
+      <w:r>
+        <w:rPr>
+          <w:rStyle w:val="Bold"/>
+          <w:b w:val="0"/>
+        </w:rPr>
+        <w:tab/>
+      </w:r>
+      <w:r>
+        <w:rPr>
+          <w:rStyle w:val="Bold"/>
+          <w:b w:val="0"/>
+        </w:rPr>
+        <w:t>TITLE.rtf</w:t>
+      </w:r>
+    </w:p>
+    <w:p>
+      <w:pPr>
+        <w:rPr>
+          <w:rStyle w:val="Bold"/>
+        </w:rPr>
+      </w:pPr>
+      <w:r>
+        <w:rPr>
+          <w:rStyle w:val="Bold"/>
+        </w:rPr>
+        <w:t>WELL:</w:t>
+      </w:r>
+      <w:r>
+        <w:rPr>
+          <w:b/>
+        </w:rPr>
+        <w:t xml:space="preserve"> </w:t>
+      </w:r>
+      <w:r>
+        <w:rPr>
+          <w:b/>
+        </w:rPr>
+        <w:t>(</w:t>
+      </w:r>
+      <w:proofErr w:type="spellStart"/>
+      <w:r>
+        <w:rPr>
+          <w:b/>
+        </w:rPr>
+        <w:t>CWellPropertyPage</w:t>
+      </w:r>
+      <w:proofErr w:type="spellEnd"/>
+      <w:r>
+        <w:rPr>
+          <w:b/>
+        </w:rPr>
+        <w:t xml:space="preserve"> </w:t>
+      </w:r>
+      <w:r>
+        <w:rPr>
+          <w:b/>
+        </w:rPr>
+        <w:t>--</w:t>
+      </w:r>
+      <w:r>
+        <w:t xml:space="preserve"> </w:t>
+      </w:r>
+      <w:r>
+        <w:rPr>
+          <w:b/>
+        </w:rPr>
+        <w:t>IDD_WELL_PROPPAGE2</w:t>
+      </w:r>
+      <w:r>
+        <w:rPr>
+          <w:b/>
+        </w:rPr>
+        <w:t>)</w:t>
+      </w:r>
+    </w:p>
+    <w:p>
+      <w:pPr>
+        <w:pStyle w:val="NoSpacing"/>
+        <w:rPr>
+          <w:rStyle w:val="Bold"/>
+          <w:b w:val="0"/>
+        </w:rPr>
+      </w:pPr>
+      <w:r>
+        <w:rPr>
+          <w:rStyle w:val="Bold"/>
+          <w:b w:val="0"/>
+        </w:rPr>
+        <w:t>@@@</w:t>
+      </w:r>
+      <w:r>
+        <w:rPr>
+          <w:rStyle w:val="Bold"/>
+          <w:b w:val="0"/>
+        </w:rPr>
+        <w:t xml:space="preserve">When bottom elevation, top elevation get focus in grid, should display -elevation description </w:t>
+      </w:r>
+    </w:p>
+    <w:p>
+      <w:pPr>
+        <w:pStyle w:val="NoSpacing"/>
+        <w:rPr>
+          <w:rStyle w:val="Bold"/>
+          <w:b w:val="0"/>
+        </w:rPr>
+      </w:pPr>
+      <w:r>
+        <w:rPr>
+          <w:rStyle w:val="Bold"/>
+          <w:b w:val="0"/>
+        </w:rPr>
+        <w:t>@@@</w:t>
+      </w:r>
+      <w:r>
+        <w:rPr>
+          <w:rStyle w:val="Bold"/>
+          <w:b w:val="0"/>
+        </w:rPr>
+        <w:t>Same when Depth if selected, should show -depth.</w:t>
+      </w:r>
+    </w:p>
+    <w:p>
+      <w:pPr>
+        <w:pStyle w:val="NoSpacing"/>
+        <w:rPr>
+          <w:rStyle w:val="Bold"/>
+          <w:b w:val="0"/>
+        </w:rPr>
+      </w:pPr>
+      <w:proofErr w:type="gramStart"/>
+      <w:r>
+        <w:rPr>
+          <w:rStyle w:val="Bold"/>
+          <w:b w:val="0"/>
+        </w:rPr>
+        <w:t>use</w:t>
+      </w:r>
+      <w:proofErr w:type="gramEnd"/>
+      <w:r>
+        <w:rPr>
+          <w:rStyle w:val="Bold"/>
+          <w:b w:val="0"/>
+        </w:rPr>
+        <w:t xml:space="preserve"> map coordinates (</w:t>
+      </w:r>
+      <w:r>
+        <w:rPr>
+          <w:rStyle w:val="Bold"/>
+          <w:b w:val="0"/>
+        </w:rPr>
+        <w:t>-</w:t>
+      </w:r>
+      <w:proofErr w:type="spellStart"/>
+      <w:r>
+        <w:rPr>
+          <w:rStyle w:val="Bold"/>
+          <w:b w:val="0"/>
+        </w:rPr>
+        <w:t>xy_coordinate_system</w:t>
+      </w:r>
+      <w:proofErr w:type="spellEnd"/>
+      <w:r>
+        <w:rPr>
+          <w:rStyle w:val="Bold"/>
+          <w:b w:val="0"/>
+        </w:rPr>
+        <w:t>)</w:t>
+      </w:r>
+      <w:r>
+        <w:rPr>
+          <w:rStyle w:val="Bold"/>
+          <w:b w:val="0"/>
+        </w:rPr>
+        <w:t xml:space="preserve"> </w:t>
+      </w:r>
+      <w:r>
+        <w:rPr>
+          <w:rStyle w:val="Bold"/>
+          <w:b w:val="0"/>
+        </w:rPr>
+        <w:tab/>
+      </w:r>
+      <w:r>
+        <w:rPr>
+          <w:rStyle w:val="Bold"/>
+          <w:b w:val="0"/>
+        </w:rPr>
+        <w:tab/>
+      </w:r>
+      <w:r>
+        <w:rPr>
+          <w:rStyle w:val="Bold"/>
+          <w:b w:val="0"/>
+        </w:rPr>
+        <w:t>WELL_USE_MAP_XY.rtf</w:t>
+      </w:r>
+    </w:p>
+    <w:p>
+      <w:pPr>
+        <w:pStyle w:val="NoSpacing"/>
+        <w:rPr>
+          <w:rStyle w:val="Bold"/>
+          <w:b w:val="0"/>
+        </w:rPr>
+      </w:pPr>
+      <w:proofErr w:type="gramStart"/>
+      <w:r>
+        <w:rPr>
+          <w:rStyle w:val="Bold"/>
+          <w:b w:val="0"/>
+        </w:rPr>
+        <w:t>use</w:t>
+      </w:r>
+      <w:proofErr w:type="gramEnd"/>
+      <w:r>
+        <w:rPr>
+          <w:rStyle w:val="Bold"/>
+          <w:b w:val="0"/>
+        </w:rPr>
+        <w:t xml:space="preserve"> map coordinates (</w:t>
+      </w:r>
+      <w:r>
+        <w:rPr>
+          <w:rStyle w:val="Bold"/>
+          <w:b w:val="0"/>
+        </w:rPr>
+        <w:t>-</w:t>
+      </w:r>
+      <w:proofErr w:type="spellStart"/>
+      <w:r>
+        <w:rPr>
+          <w:rStyle w:val="Bold"/>
+          <w:b w:val="0"/>
+        </w:rPr>
+        <w:t>z_coordinate_system</w:t>
+      </w:r>
+      <w:proofErr w:type="spellEnd"/>
+      <w:r>
+        <w:rPr>
+          <w:rStyle w:val="Bold"/>
+          <w:b w:val="0"/>
+        </w:rPr>
+        <w:t>)</w:t>
+      </w:r>
+      <w:r>
+        <w:rPr>
+          <w:rStyle w:val="Bold"/>
+          <w:b w:val="0"/>
+        </w:rPr>
+        <w:tab/>
+      </w:r>
+      <w:r>
+        <w:rPr>
+          <w:rStyle w:val="Bold"/>
+          <w:b w:val="0"/>
+        </w:rPr>
+        <w:tab/>
+      </w:r>
+      <w:r>
+        <w:rPr>
+          <w:rStyle w:val="Bold"/>
+          <w:b w:val="0"/>
+        </w:rPr>
+        <w:t>WELL_USE_MAP_Z.rtf</w:t>
+      </w:r>
+    </w:p>
+    <w:p>
+      <w:pPr>
+        <w:pStyle w:val="NoSpacing"/>
+        <w:rPr>
+          <w:rStyle w:val="Bold"/>
+          <w:b w:val="0"/>
+        </w:rPr>
+      </w:pPr>
+    </w:p>
+    <w:p>
+      <w:pPr>
+        <w:pStyle w:val="NoSpacing"/>
+        <w:rPr>
+          <w:rStyle w:val="Bold"/>
+          <w:b w:val="0"/>
+        </w:rPr>
+      </w:pPr>
+      <w:r>
+        <w:rPr>
+          <w:rStyle w:val="Bold"/>
+          <w:b w:val="0"/>
+        </w:rPr>
+        <w:t>Currently works as it should.</w:t>
+      </w:r>
+    </w:p>
+    <w:p>
+      <w:pPr>
+        <w:pStyle w:val="NoSpacing"/>
+        <w:rPr>
+          <w:rStyle w:val="Bold"/>
+          <w:b w:val="0"/>
+        </w:rPr>
+      </w:pPr>
+      <w:r>
+        <w:rPr>
+          <w:rStyle w:val="Bold"/>
+          <w:b w:val="0"/>
+        </w:rPr>
+        <w:tab/>
+      </w:r>
+      <w:r>
+        <w:rPr>
+          <w:rStyle w:val="Bold"/>
+          <w:b w:val="0"/>
+        </w:rPr>
+        <w:t>Selecting Depth radio bu</w:t>
+      </w:r>
+      <w:r>
+        <w:rPr>
+          <w:rStyle w:val="Bold"/>
+          <w:b w:val="0"/>
+        </w:rPr>
+        <w:t xml:space="preserve">tton enables Land surface datum </w:t>
+      </w:r>
+    </w:p>
+    <w:p>
+      <w:pPr>
+        <w:pStyle w:val="NoSpacing"/>
+        <w:rPr>
+          <w:rStyle w:val="Bold"/>
+          <w:b w:val="0"/>
+        </w:rPr>
+      </w:pPr>
+      <w:r>
+        <w:rPr>
+          <w:rStyle w:val="Bold"/>
+          <w:b w:val="0"/>
+        </w:rPr>
+        <w:tab/>
+      </w:r>
+      <w:r>
+        <w:rPr>
+          <w:rStyle w:val="Bold"/>
+          <w:b w:val="0"/>
+        </w:rPr>
+        <w:t>Selecting Elevation disables Land surface dat</w:t>
+      </w:r>
+      <w:r>
+        <w:rPr>
+          <w:rStyle w:val="Bold"/>
+          <w:b w:val="0"/>
+        </w:rPr>
+        <w:t>u</w:t>
+      </w:r>
+      <w:r>
+        <w:rPr>
+          <w:rStyle w:val="Bold"/>
+          <w:b w:val="0"/>
+        </w:rPr>
+        <w:t>m.</w:t>
+      </w:r>
+    </w:p>
+    <w:p>
+      <w:pPr>
+        <w:pStyle w:val="NoSpacing"/>
+        <w:rPr>
+          <w:rStyle w:val="Bold"/>
+          <w:b w:val="0"/>
+        </w:rPr>
+      </w:pPr>
+      <w:r>
+        <w:rPr>
+          <w:rStyle w:val="Bold"/>
+          <w:b w:val="0"/>
+        </w:rPr>
+        <w:tab/>
+        <w:t>Use map coordinates applies to both Elevation (elevations are in map/grid) and</w:t>
+      </w:r>
+    </w:p>
+    <w:p>
+      <w:pPr>
+        <w:pStyle w:val="NoSpacing"/>
+        <w:rPr>
+          <w:rStyle w:val="Bold"/>
+          <w:b w:val="0"/>
+        </w:rPr>
+      </w:pPr>
+      <w:r>
+        <w:rPr>
+          <w:rStyle w:val="Bold"/>
+          <w:b w:val="0"/>
+        </w:rPr>
+        <w:tab/>
+      </w:r>
+      <w:r>
+        <w:rPr>
+          <w:rStyle w:val="Bold"/>
+          <w:b w:val="0"/>
+        </w:rPr>
+        <w:tab/>
+      </w:r>
+      <w:proofErr w:type="gramStart"/>
+      <w:r>
+        <w:rPr>
+          <w:rStyle w:val="Bold"/>
+          <w:b w:val="0"/>
+        </w:rPr>
+        <w:t>depth</w:t>
+      </w:r>
+      <w:proofErr w:type="gramEnd"/>
+      <w:r>
+        <w:rPr>
+          <w:rStyle w:val="Bold"/>
+          <w:b w:val="0"/>
+        </w:rPr>
+        <w:t xml:space="preserve"> (LSD is in Map/Grid) and depth is in the same units.</w:t>
+      </w:r>
+    </w:p>
+    <w:p>
+      <w:pPr>
+        <w:pStyle w:val="NoSpacing"/>
+        <w:rPr>
+          <w:rStyle w:val="Bold"/>
+          <w:b w:val="0"/>
+        </w:rPr>
+      </w:pPr>
+    </w:p>
+    <w:p>
+      <w:pPr>
+        <w:rPr>
+          <w:rStyle w:val="Bold"/>
+        </w:rPr>
+      </w:pPr>
+      <w:r>
+        <w:rPr>
+          <w:rStyle w:val="Bold"/>
+        </w:rPr>
+        <w:t>ZONE_FLOW:</w:t>
+      </w:r>
+      <w:r>
+        <w:rPr>
+          <w:b/>
+        </w:rPr>
+        <w:t xml:space="preserve"> </w:t>
+      </w:r>
+      <w:r>
+        <w:rPr>
+          <w:b/>
+        </w:rPr>
+        <w:t>(</w:t>
+      </w:r>
+      <w:proofErr w:type="spellStart"/>
+      <w:r>
+        <w:rPr>
+          <w:b/>
+        </w:rPr>
+        <w:t>CZoneFlowRatePropertyPage</w:t>
+      </w:r>
+      <w:proofErr w:type="spellEnd"/>
+      <w:r>
+        <w:rPr>
+          <w:b/>
+        </w:rPr>
+        <w:t>--</w:t>
+      </w:r>
+      <w:r>
+        <w:t xml:space="preserve"> </w:t>
+      </w:r>
+      <w:r>
+        <w:rPr>
+          <w:b/>
+        </w:rPr>
+        <w:t>IDD_FLOW_RATE_PROPPAGE2</w:t>
+      </w:r>
+      <w:r>
+        <w:rPr>
+          <w:b/>
+        </w:rPr>
+        <w:t>)</w:t>
+      </w:r>
+    </w:p>
+    <w:p>
+      <w:pPr>
+        <w:pStyle w:val="NoSpacing"/>
+        <w:rPr>
+          <w:rStyle w:val="Bold"/>
+          <w:b w:val="0"/>
+        </w:rPr>
+      </w:pPr>
+      <w:r>
+        <w:rPr>
+          <w:rStyle w:val="Bold"/>
+          <w:b w:val="0"/>
+        </w:rPr>
+        <w:t>Number</w:t>
+      </w:r>
+      <w:r>
+        <w:rPr>
+          <w:rStyle w:val="Bold"/>
+          <w:b w:val="0"/>
+        </w:rPr>
+        <w:tab/>
+      </w:r>
+      <w:r>
+        <w:rPr>
+          <w:rStyle w:val="Bold"/>
+          <w:b w:val="0"/>
+        </w:rPr>
+        <w:tab/>
+      </w:r>
+      <w:r>
+        <w:rPr>
+          <w:rStyle w:val="Bold"/>
+          <w:b w:val="0"/>
+        </w:rPr>
+        <w:tab/>
+      </w:r>
+      <w:r>
+        <w:rPr>
+          <w:rStyle w:val="Bold"/>
+          <w:b w:val="0"/>
+        </w:rPr>
+        <w:tab/>
+      </w:r>
+      <w:r>
+        <w:rPr>
+          <w:rStyle w:val="Bold"/>
+          <w:b w:val="0"/>
+        </w:rPr>
+        <w:tab/>
+      </w:r>
+      <w:r>
+        <w:rPr>
+          <w:rStyle w:val="Bold"/>
+          <w:b w:val="0"/>
+        </w:rPr>
+        <w:tab/>
+      </w:r>
+      <w:r>
+        <w:rPr>
+          <w:rStyle w:val="Bold"/>
+          <w:b w:val="0"/>
+        </w:rPr>
+        <w:t>ZF_NUMBER.rtf</w:t>
+      </w:r>
+    </w:p>
+    <w:p>
+      <w:pPr>
+        <w:pStyle w:val="NoSpacing"/>
+        <w:rPr>
+          <w:rStyle w:val="Bold"/>
+          <w:b w:val="0"/>
+        </w:rPr>
+      </w:pPr>
+      <w:r>
+        <w:rPr>
+          <w:rStyle w:val="Bold"/>
+          <w:b w:val="0"/>
+        </w:rPr>
+        <w:t>Description</w:t>
+      </w:r>
+      <w:r>
+        <w:rPr>
+          <w:rStyle w:val="Bold"/>
+          <w:b w:val="0"/>
+        </w:rPr>
+        <w:tab/>
+      </w:r>
+      <w:r>
+        <w:rPr>
+          <w:rStyle w:val="Bold"/>
+          <w:b w:val="0"/>
+        </w:rPr>
+        <w:tab/>
+      </w:r>
+      <w:r>
+        <w:rPr>
+          <w:rStyle w:val="Bold"/>
+          <w:b w:val="0"/>
+        </w:rPr>
+        <w:tab/>
+      </w:r>
+      <w:r>
+        <w:rPr>
+          <w:rStyle w:val="Bold"/>
+          <w:b w:val="0"/>
+        </w:rPr>
+        <w:tab/>
+      </w:r>
+      <w:r>
+        <w:rPr>
+          <w:rStyle w:val="Bold"/>
+          <w:b w:val="0"/>
+        </w:rPr>
+        <w:tab/>
+      </w:r>
+      <w:r>
+        <w:rPr>
+          <w:rStyle w:val="Bold"/>
+          <w:b w:val="0"/>
+        </w:rPr>
+        <w:tab/>
+      </w:r>
+      <w:r>
+        <w:rPr>
+          <w:rStyle w:val="Bold"/>
+          <w:b w:val="0"/>
+        </w:rPr>
+        <w:t>ZF_DESC.rtf</w:t>
+      </w:r>
+    </w:p>
+    <w:p>
+      <w:pPr>
+        <w:pStyle w:val="NoSpacing"/>
+        <w:rPr>
+          <w:rStyle w:val="Bold"/>
+          <w:b w:val="0"/>
+        </w:rPr>
+      </w:pPr>
+      <w:proofErr w:type="gramStart"/>
+      <w:r>
+        <w:rPr>
+          <w:rStyle w:val="Bold"/>
+          <w:b w:val="0"/>
+        </w:rPr>
+        <w:t>Combination?</w:t>
+      </w:r>
+      <w:proofErr w:type="gramEnd"/>
+      <w:r>
+        <w:rPr>
+          <w:rStyle w:val="Bold"/>
+          <w:b w:val="0"/>
+        </w:rPr>
+        <w:tab/>
+      </w:r>
+      <w:r>
+        <w:rPr>
+          <w:rStyle w:val="Bold"/>
+          <w:b w:val="0"/>
+        </w:rPr>
+        <w:tab/>
+      </w:r>
+      <w:r>
+        <w:rPr>
+          <w:rStyle w:val="Bold"/>
+          <w:b w:val="0"/>
+        </w:rPr>
+        <w:tab/>
+      </w:r>
+      <w:r>
+        <w:rPr>
+          <w:rStyle w:val="Bold"/>
+          <w:b w:val="0"/>
+        </w:rPr>
+        <w:tab/>
+      </w:r>
+      <w:r>
+        <w:rPr>
+          <w:rStyle w:val="Bold"/>
+          <w:b w:val="0"/>
+        </w:rPr>
+        <w:tab/>
+      </w:r>
+      <w:r>
+        <w:rPr>
+          <w:rStyle w:val="Bold"/>
+          <w:b w:val="0"/>
+        </w:rPr>
+        <w:tab/>
+      </w:r>
+      <w:r>
+        <w:rPr>
+          <w:rStyle w:val="Bold"/>
+          <w:b w:val="0"/>
+        </w:rPr>
+        <w:t>ZF_COMBO.rtf</w:t>
+      </w:r>
+    </w:p>
+    <w:p>
+      <w:pPr>
+        <w:pStyle w:val="NoSpacing"/>
+        <w:rPr>
+          <w:rStyle w:val="Bold"/>
+          <w:b w:val="0"/>
+        </w:rPr>
+      </w:pPr>
+      <w:r>
+        <w:rPr>
+          <w:rStyle w:val="Bold"/>
+          <w:b w:val="0"/>
+        </w:rPr>
+        <w:t>@@@</w:t>
+      </w:r>
+      <w:r>
+        <w:rPr>
+          <w:rStyle w:val="Bold"/>
+          <w:b w:val="0"/>
+        </w:rPr>
+        <w:t>-</w:t>
+      </w:r>
+      <w:proofErr w:type="spellStart"/>
+      <w:r>
+        <w:rPr>
+          <w:rStyle w:val="Bold"/>
+          <w:b w:val="0"/>
+        </w:rPr>
+        <w:t>write_heads_xyzt</w:t>
+      </w:r>
+      <w:proofErr w:type="spellEnd"/>
+      <w:r>
+        <w:rPr>
+          <w:rStyle w:val="Bold"/>
+          <w:b w:val="0"/>
+        </w:rPr>
+        <w:tab/>
+      </w:r>
+      <w:r>
+        <w:rPr>
+          <w:rStyle w:val="Bold"/>
+          <w:b w:val="0"/>
+        </w:rPr>
+        <w:tab/>
+      </w:r>
+      <w:r>
+        <w:rPr>
+          <w:rStyle w:val="Bold"/>
+          <w:b w:val="0"/>
+        </w:rPr>
+        <w:tab/>
+      </w:r>
+      <w:r>
+        <w:rPr>
+          <w:rStyle w:val="Bold"/>
+          <w:b w:val="0"/>
+        </w:rPr>
+        <w:tab/>
+      </w:r>
       <w:bookmarkStart w:id="0" w:name="_GoBack"/>
       <w:bookmarkEnd w:id="0"/>
-      <w:r>
-        <w:rPr>
-          <w:b/>
-        </w:rPr>
-        <w:t>)</w:t>
-      </w:r>
-    </w:p>
-    <w:p>
-      <w:proofErr w:type="gramStart"/>
-      <w:r>
-        <w:t>growth</w:t>
-      </w:r>
-      <w:proofErr w:type="gramEnd"/>
-      <w:r>
-        <w:t xml:space="preserve"> factor</w:t>
-      </w:r>
-      <w:r>
-        <w:tab/>
-      </w:r>
-      <w:r>
-        <w:tab/>
-      </w:r>
-      <w:r>
-        <w:tab/>
-      </w:r>
-      <w:r>
-        <w:tab/>
-      </w:r>
-      <w:r>
-        <w:tab/>
-      </w:r>
-      <w:r>
-        <w:tab/>
-      </w:r>
-      <w:r>
-        <w:t>STEADY_FLOW_GROWTH.rtf</w:t>
-      </w:r>
-    </w:p>
-    <w:p>
-      <w:pPr>
-        <w:rPr>
-          <w:b/>
-        </w:rPr>
-      </w:pPr>
-      <w:r>
-        <w:rPr>
-          <w:b/>
-        </w:rPr>
-        <w:t>TIME_CONTROL:</w:t>
-      </w:r>
-      <w:r>
-        <w:rPr>
-          <w:b/>
-        </w:rPr>
-        <w:t xml:space="preserve"> </w:t>
-      </w:r>
-      <w:r>
-        <w:rPr>
-          <w:b/>
-        </w:rPr>
-        <w:t>(XXX--</w:t>
-      </w:r>
-      <w:r>
-        <w:rPr>
-          <w:b/>
-        </w:rPr>
-        <w:t>IDD_</w:t>
-      </w:r>
-      <w:r>
-        <w:rPr>
-          <w:b/>
-        </w:rPr>
-        <w:t>XXX)</w:t>
-      </w:r>
-    </w:p>
-    <w:p>
-      <w:pPr>
-        <w:rPr>
-          <w:rStyle w:val="Bold"/>
-          <w:b w:val="0"/>
-        </w:rPr>
-      </w:pPr>
-      <w:r>
-        <w:rPr>
-          <w:rStyle w:val="Bold"/>
-          <w:b w:val="0"/>
-        </w:rPr>
-        <w:t>-</w:t>
-      </w:r>
-      <w:proofErr w:type="spellStart"/>
-      <w:r>
-        <w:rPr>
-          <w:rStyle w:val="Bold"/>
-          <w:b w:val="0"/>
-        </w:rPr>
-        <w:t>time_start</w:t>
-      </w:r>
-      <w:proofErr w:type="spellEnd"/>
-      <w:r>
-        <w:rPr>
-          <w:rStyle w:val="Bold"/>
-          <w:b w:val="0"/>
-        </w:rPr>
-        <w:tab/>
-      </w:r>
-      <w:r>
-        <w:rPr>
-          <w:rStyle w:val="Bold"/>
-          <w:b w:val="0"/>
-        </w:rPr>
-        <w:tab/>
-      </w:r>
-      <w:r>
-        <w:rPr>
-          <w:rStyle w:val="Bold"/>
-          <w:b w:val="0"/>
-        </w:rPr>
-        <w:tab/>
-      </w:r>
-      <w:r>
-        <w:rPr>
-          <w:rStyle w:val="Bold"/>
-          <w:b w:val="0"/>
-        </w:rPr>
-        <w:tab/>
-      </w:r>
-      <w:r>
-        <w:rPr>
-          <w:rStyle w:val="Bold"/>
-          <w:b w:val="0"/>
-        </w:rPr>
-        <w:tab/>
-      </w:r>
-      <w:r>
-        <w:rPr>
-          <w:rStyle w:val="Bold"/>
-          <w:b w:val="0"/>
-        </w:rPr>
-        <w:tab/>
-      </w:r>
-      <w:r>
-        <w:rPr>
-          <w:rStyle w:val="Bold"/>
-          <w:b w:val="0"/>
-        </w:rPr>
-        <w:t>TC_START.rtf</w:t>
-      </w:r>
-    </w:p>
-    <w:p>
-      <w:pPr>
-        <w:rPr>
-          <w:rStyle w:val="Bold"/>
-        </w:rPr>
-      </w:pPr>
-      <w:r>
-        <w:rPr>
-          <w:rStyle w:val="Bold"/>
-        </w:rPr>
-        <w:t>***</w:t>
-      </w:r>
-      <w:r>
-        <w:rPr>
-          <w:rStyle w:val="Bold"/>
-        </w:rPr>
-        <w:t>TITLE:</w:t>
-      </w:r>
-      <w:r>
-        <w:rPr>
-          <w:b/>
-        </w:rPr>
-        <w:t xml:space="preserve"> </w:t>
-      </w:r>
-      <w:r>
-        <w:rPr>
-          <w:b/>
-        </w:rPr>
-        <w:t>(XXX--</w:t>
-      </w:r>
-      <w:r>
-        <w:rPr>
-          <w:b/>
-        </w:rPr>
-        <w:t>IDD_</w:t>
-      </w:r>
-      <w:r>
-        <w:rPr>
-          <w:b/>
-        </w:rPr>
-        <w:t>XXX)</w:t>
-      </w:r>
-    </w:p>
-    <w:p>
-      <w:pPr>
-        <w:rPr>
-          <w:rStyle w:val="Bold"/>
-          <w:b w:val="0"/>
-        </w:rPr>
-      </w:pPr>
-      <w:proofErr w:type="gramStart"/>
-      <w:r>
-        <w:rPr>
-          <w:rStyle w:val="Bold"/>
-          <w:b w:val="0"/>
-        </w:rPr>
-        <w:t>omit</w:t>
-      </w:r>
-      <w:proofErr w:type="gramEnd"/>
-      <w:r>
-        <w:rPr>
-          <w:rStyle w:val="Bold"/>
-          <w:b w:val="0"/>
-        </w:rPr>
-        <w:t>?</w:t>
-      </w:r>
-      <w:r>
-        <w:rPr>
-          <w:rStyle w:val="Bold"/>
-          <w:b w:val="0"/>
-        </w:rPr>
-        <w:tab/>
-      </w:r>
-      <w:r>
-        <w:rPr>
-          <w:rStyle w:val="Bold"/>
-          <w:b w:val="0"/>
-        </w:rPr>
-        <w:tab/>
-      </w:r>
-      <w:r>
-        <w:rPr>
-          <w:rStyle w:val="Bold"/>
-          <w:b w:val="0"/>
-        </w:rPr>
-        <w:tab/>
-      </w:r>
-      <w:r>
-        <w:rPr>
-          <w:rStyle w:val="Bold"/>
-          <w:b w:val="0"/>
-        </w:rPr>
-        <w:tab/>
-      </w:r>
-      <w:r>
-        <w:rPr>
-          <w:rStyle w:val="Bold"/>
-          <w:b w:val="0"/>
-        </w:rPr>
-        <w:tab/>
-      </w:r>
-      <w:r>
-        <w:rPr>
-          <w:rStyle w:val="Bold"/>
-          <w:b w:val="0"/>
-        </w:rPr>
-        <w:tab/>
-      </w:r>
-      <w:r>
-        <w:rPr>
-          <w:rStyle w:val="Bold"/>
-          <w:b w:val="0"/>
-        </w:rPr>
-        <w:tab/>
-      </w:r>
-      <w:r>
-        <w:rPr>
-          <w:rStyle w:val="Bold"/>
-          <w:b w:val="0"/>
-        </w:rPr>
-        <w:t>TITLE.rtf</w:t>
-      </w:r>
-    </w:p>
-    <w:p>
-      <w:pPr>
-        <w:rPr>
-          <w:rStyle w:val="Bold"/>
-        </w:rPr>
-      </w:pPr>
-      <w:r>
-        <w:rPr>
-          <w:rStyle w:val="Bold"/>
-        </w:rPr>
-        <w:t>WELL:</w:t>
-      </w:r>
-      <w:r>
-        <w:rPr>
-          <w:b/>
-        </w:rPr>
-        <w:t xml:space="preserve"> </w:t>
-      </w:r>
-      <w:r>
-        <w:rPr>
-          <w:b/>
-        </w:rPr>
-        <w:t>(XXX--</w:t>
-      </w:r>
-      <w:r>
-        <w:rPr>
-          <w:b/>
-        </w:rPr>
-        <w:t>IDD_</w:t>
-      </w:r>
-      <w:r>
-        <w:rPr>
-          <w:b/>
-        </w:rPr>
-        <w:t>XXX)</w:t>
-      </w:r>
-    </w:p>
-    <w:p>
-      <w:pPr>
-        <w:pStyle w:val="NoSpacing"/>
-        <w:rPr>
-          <w:rStyle w:val="Bold"/>
-          <w:b w:val="0"/>
-        </w:rPr>
-      </w:pPr>
-      <w:r>
-        <w:rPr>
-          <w:rStyle w:val="Bold"/>
-          <w:b w:val="0"/>
-        </w:rPr>
-        <w:t xml:space="preserve">***When bottom elevation, top elevation get focus in grid, should display -elevation description </w:t>
-      </w:r>
-    </w:p>
-    <w:p>
-      <w:pPr>
-        <w:pStyle w:val="NoSpacing"/>
-        <w:rPr>
-          <w:rStyle w:val="Bold"/>
-          <w:b w:val="0"/>
-        </w:rPr>
-      </w:pPr>
-      <w:r>
-        <w:rPr>
-          <w:rStyle w:val="Bold"/>
-          <w:b w:val="0"/>
-        </w:rPr>
-        <w:t>***Same when Depth if selected, should show -depth.</w:t>
-      </w:r>
-    </w:p>
-    <w:p>
-      <w:pPr>
-        <w:pStyle w:val="NoSpacing"/>
-        <w:rPr>
-          <w:rStyle w:val="Bold"/>
-          <w:b w:val="0"/>
-        </w:rPr>
-      </w:pPr>
-      <w:proofErr w:type="gramStart"/>
-      <w:r>
-        <w:rPr>
-          <w:rStyle w:val="Bold"/>
-          <w:b w:val="0"/>
-        </w:rPr>
-        <w:t>use</w:t>
-      </w:r>
-      <w:proofErr w:type="gramEnd"/>
-      <w:r>
-        <w:rPr>
-          <w:rStyle w:val="Bold"/>
-          <w:b w:val="0"/>
-        </w:rPr>
-        <w:t xml:space="preserve"> map coordinates (</w:t>
-      </w:r>
-      <w:r>
-        <w:rPr>
-          <w:rStyle w:val="Bold"/>
-          <w:b w:val="0"/>
-        </w:rPr>
-        <w:t>-</w:t>
-      </w:r>
-      <w:proofErr w:type="spellStart"/>
-      <w:r>
-        <w:rPr>
-          <w:rStyle w:val="Bold"/>
-          <w:b w:val="0"/>
-        </w:rPr>
-        <w:t>xy_coordinate_system</w:t>
-      </w:r>
-      <w:proofErr w:type="spellEnd"/>
-      <w:r>
-        <w:rPr>
-          <w:rStyle w:val="Bold"/>
-          <w:b w:val="0"/>
-        </w:rPr>
-        <w:t>)</w:t>
-      </w:r>
-      <w:r>
-        <w:rPr>
-          <w:rStyle w:val="Bold"/>
-          <w:b w:val="0"/>
-        </w:rPr>
-        <w:t xml:space="preserve"> </w:t>
-      </w:r>
-      <w:r>
-        <w:rPr>
-          <w:rStyle w:val="Bold"/>
-          <w:b w:val="0"/>
-        </w:rPr>
-        <w:tab/>
-      </w:r>
-      <w:r>
-        <w:rPr>
-          <w:rStyle w:val="Bold"/>
-          <w:b w:val="0"/>
-        </w:rPr>
-        <w:tab/>
-      </w:r>
-      <w:r>
-        <w:rPr>
-          <w:rStyle w:val="Bold"/>
-          <w:b w:val="0"/>
-        </w:rPr>
-        <w:t>WELL_USE_MAP_XY.rtf</w:t>
-      </w:r>
-    </w:p>
-    <w:p>
-      <w:pPr>
-        <w:pStyle w:val="NoSpacing"/>
-        <w:rPr>
-          <w:rStyle w:val="Bold"/>
-          <w:b w:val="0"/>
-        </w:rPr>
-      </w:pPr>
-      <w:proofErr w:type="gramStart"/>
-      <w:r>
-        <w:rPr>
-          <w:rStyle w:val="Bold"/>
-          <w:b w:val="0"/>
-        </w:rPr>
-        <w:t>use</w:t>
-      </w:r>
-      <w:proofErr w:type="gramEnd"/>
-      <w:r>
-        <w:rPr>
-          <w:rStyle w:val="Bold"/>
-          <w:b w:val="0"/>
-        </w:rPr>
-        <w:t xml:space="preserve"> map coordinates (</w:t>
-      </w:r>
-      <w:r>
-        <w:rPr>
-          <w:rStyle w:val="Bold"/>
-          <w:b w:val="0"/>
-        </w:rPr>
-        <w:t>-</w:t>
-      </w:r>
-      <w:proofErr w:type="spellStart"/>
-      <w:r>
-        <w:rPr>
-          <w:rStyle w:val="Bold"/>
-          <w:b w:val="0"/>
-        </w:rPr>
-        <w:t>z_coordinate_system</w:t>
-      </w:r>
-      <w:proofErr w:type="spellEnd"/>
-      <w:r>
-        <w:rPr>
-          <w:rStyle w:val="Bold"/>
-          <w:b w:val="0"/>
-        </w:rPr>
-        <w:t>)</w:t>
-      </w:r>
-      <w:r>
-        <w:rPr>
-          <w:rStyle w:val="Bold"/>
-          <w:b w:val="0"/>
-        </w:rPr>
-        <w:tab/>
-      </w:r>
-      <w:r>
-        <w:rPr>
-          <w:rStyle w:val="Bold"/>
-          <w:b w:val="0"/>
-        </w:rPr>
-        <w:tab/>
-      </w:r>
-      <w:r>
-        <w:rPr>
-          <w:rStyle w:val="Bold"/>
-          <w:b w:val="0"/>
-        </w:rPr>
-        <w:t>WELL_USE_MAP_Z.rtf</w:t>
-      </w:r>
-    </w:p>
-    <w:p>
-      <w:pPr>
-        <w:pStyle w:val="NoSpacing"/>
-        <w:rPr>
-          <w:rStyle w:val="Bold"/>
-          <w:b w:val="0"/>
-        </w:rPr>
-      </w:pPr>
-    </w:p>
-    <w:p>
-      <w:pPr>
-        <w:pStyle w:val="NoSpacing"/>
-        <w:rPr>
-          <w:rStyle w:val="Bold"/>
-          <w:b w:val="0"/>
-        </w:rPr>
-      </w:pPr>
-      <w:r>
-        <w:rPr>
-          <w:rStyle w:val="Bold"/>
-          <w:b w:val="0"/>
-        </w:rPr>
-        <w:t>Currently works as it should.</w:t>
-      </w:r>
-    </w:p>
-    <w:p>
-      <w:pPr>
-        <w:pStyle w:val="NoSpacing"/>
-        <w:rPr>
-          <w:rStyle w:val="Bold"/>
-          <w:b w:val="0"/>
-        </w:rPr>
-      </w:pPr>
-      <w:r>
-        <w:rPr>
-          <w:rStyle w:val="Bold"/>
-          <w:b w:val="0"/>
-        </w:rPr>
-        <w:tab/>
-      </w:r>
-      <w:r>
-        <w:rPr>
-          <w:rStyle w:val="Bold"/>
-          <w:b w:val="0"/>
-        </w:rPr>
-        <w:t>Selecting Depth radio bu</w:t>
-      </w:r>
-      <w:r>
-        <w:rPr>
-          <w:rStyle w:val="Bold"/>
-          <w:b w:val="0"/>
-        </w:rPr>
-        <w:t xml:space="preserve">tton enables Land surface datum </w:t>
-      </w:r>
-    </w:p>
-    <w:p>
-      <w:pPr>
-        <w:pStyle w:val="NoSpacing"/>
-        <w:rPr>
-          <w:rStyle w:val="Bold"/>
-          <w:b w:val="0"/>
-        </w:rPr>
-      </w:pPr>
-      <w:r>
-        <w:rPr>
-          <w:rStyle w:val="Bold"/>
-          <w:b w:val="0"/>
-        </w:rPr>
-        <w:tab/>
-      </w:r>
-      <w:r>
-        <w:rPr>
-          <w:rStyle w:val="Bold"/>
-          <w:b w:val="0"/>
-        </w:rPr>
-        <w:t>Selecting Elevation disables Land surface dat</w:t>
-      </w:r>
-      <w:r>
-        <w:rPr>
-          <w:rStyle w:val="Bold"/>
-          <w:b w:val="0"/>
-        </w:rPr>
-        <w:t>u</w:t>
-      </w:r>
-      <w:r>
-        <w:rPr>
-          <w:rStyle w:val="Bold"/>
-          <w:b w:val="0"/>
-        </w:rPr>
-        <w:t>m.</w:t>
-      </w:r>
-    </w:p>
-    <w:p>
-      <w:pPr>
-        <w:pStyle w:val="NoSpacing"/>
-        <w:rPr>
-          <w:rStyle w:val="Bold"/>
-          <w:b w:val="0"/>
-        </w:rPr>
-      </w:pPr>
-      <w:r>
-        <w:rPr>
-          <w:rStyle w:val="Bold"/>
-          <w:b w:val="0"/>
-        </w:rPr>
-        <w:tab/>
-        <w:t>Use map coordinates applies to both Elevation (elevations are in map/grid) and</w:t>
-      </w:r>
-    </w:p>
-    <w:p>
-      <w:pPr>
-        <w:pStyle w:val="NoSpacing"/>
-        <w:rPr>
-          <w:rStyle w:val="Bold"/>
-          <w:b w:val="0"/>
-        </w:rPr>
-      </w:pPr>
-      <w:r>
-        <w:rPr>
-          <w:rStyle w:val="Bold"/>
-          <w:b w:val="0"/>
-        </w:rPr>
-        <w:tab/>
-      </w:r>
-      <w:r>
-        <w:rPr>
-          <w:rStyle w:val="Bold"/>
-          <w:b w:val="0"/>
-        </w:rPr>
-        <w:tab/>
-      </w:r>
-      <w:proofErr w:type="gramStart"/>
-      <w:r>
-        <w:rPr>
-          <w:rStyle w:val="Bold"/>
-          <w:b w:val="0"/>
-        </w:rPr>
-        <w:t>depth</w:t>
-      </w:r>
-      <w:proofErr w:type="gramEnd"/>
-      <w:r>
-        <w:rPr>
-          <w:rStyle w:val="Bold"/>
-          <w:b w:val="0"/>
-        </w:rPr>
-        <w:t xml:space="preserve"> (LSD is in Map/Grid) and depth is in the same units.</w:t>
-      </w:r>
-    </w:p>
-    <w:p>
-      <w:pPr>
-        <w:pStyle w:val="NoSpacing"/>
-        <w:rPr>
-          <w:rStyle w:val="Bold"/>
-          <w:b w:val="0"/>
-        </w:rPr>
-      </w:pPr>
-    </w:p>
-    <w:p>
-      <w:pPr>
-        <w:rPr>
-          <w:rStyle w:val="Bold"/>
-        </w:rPr>
-      </w:pPr>
-      <w:r>
-        <w:rPr>
-          <w:rStyle w:val="Bold"/>
-        </w:rPr>
-        <w:t>ZONE_FLOW:</w:t>
-      </w:r>
-      <w:r>
-        <w:rPr>
-          <w:b/>
-        </w:rPr>
-        <w:t xml:space="preserve"> </w:t>
-      </w:r>
-      <w:r>
-        <w:rPr>
-          <w:b/>
-        </w:rPr>
-        <w:t>(XXX--</w:t>
-      </w:r>
-      <w:r>
-        <w:rPr>
-          <w:b/>
-        </w:rPr>
-        <w:t>IDD_</w:t>
-      </w:r>
-      <w:r>
-        <w:rPr>
-          <w:b/>
-        </w:rPr>
-        <w:t>XXX)</w:t>
-      </w:r>
-    </w:p>
-    <w:p>
-      <w:pPr>
-        <w:pStyle w:val="NoSpacing"/>
-        <w:rPr>
-          <w:rStyle w:val="Bold"/>
-          <w:b w:val="0"/>
-        </w:rPr>
-      </w:pPr>
-      <w:r>
-        <w:rPr>
-          <w:rStyle w:val="Bold"/>
-          <w:b w:val="0"/>
-        </w:rPr>
-        <w:t>Number</w:t>
-      </w:r>
-      <w:r>
-        <w:rPr>
-          <w:rStyle w:val="Bold"/>
-          <w:b w:val="0"/>
-        </w:rPr>
-        <w:tab/>
-      </w:r>
-      <w:r>
-        <w:rPr>
-          <w:rStyle w:val="Bold"/>
-          <w:b w:val="0"/>
-        </w:rPr>
-        <w:tab/>
-      </w:r>
-      <w:r>
-        <w:rPr>
-          <w:rStyle w:val="Bold"/>
-          <w:b w:val="0"/>
-        </w:rPr>
-        <w:tab/>
-      </w:r>
-      <w:r>
-        <w:rPr>
-          <w:rStyle w:val="Bold"/>
-          <w:b w:val="0"/>
-        </w:rPr>
-        <w:tab/>
-      </w:r>
-      <w:r>
-        <w:rPr>
-          <w:rStyle w:val="Bold"/>
-          <w:b w:val="0"/>
-        </w:rPr>
-        <w:tab/>
-      </w:r>
-      <w:r>
-        <w:rPr>
-          <w:rStyle w:val="Bold"/>
-          <w:b w:val="0"/>
-        </w:rPr>
-        <w:tab/>
-      </w:r>
-      <w:r>
-        <w:rPr>
-          <w:rStyle w:val="Bold"/>
-          <w:b w:val="0"/>
-        </w:rPr>
-        <w:t>ZF_NUMBER.rtf</w:t>
-      </w:r>
-    </w:p>
-    <w:p>
-      <w:pPr>
-        <w:pStyle w:val="NoSpacing"/>
-        <w:rPr>
-          <w:rStyle w:val="Bold"/>
-          <w:b w:val="0"/>
-        </w:rPr>
-      </w:pPr>
-      <w:r>
-        <w:rPr>
-          <w:rStyle w:val="Bold"/>
-          <w:b w:val="0"/>
-        </w:rPr>
-        <w:t>Description</w:t>
-      </w:r>
-      <w:r>
-        <w:rPr>
-          <w:rStyle w:val="Bold"/>
-          <w:b w:val="0"/>
-        </w:rPr>
-        <w:tab/>
-      </w:r>
-      <w:r>
-        <w:rPr>
-          <w:rStyle w:val="Bold"/>
-          <w:b w:val="0"/>
-        </w:rPr>
-        <w:tab/>
-      </w:r>
-      <w:r>
-        <w:rPr>
-          <w:rStyle w:val="Bold"/>
-          <w:b w:val="0"/>
-        </w:rPr>
-        <w:tab/>
-      </w:r>
-      <w:r>
-        <w:rPr>
-          <w:rStyle w:val="Bold"/>
-          <w:b w:val="0"/>
-        </w:rPr>
-        <w:tab/>
-      </w:r>
-      <w:r>
-        <w:rPr>
-          <w:rStyle w:val="Bold"/>
-          <w:b w:val="0"/>
-        </w:rPr>
-        <w:tab/>
-      </w:r>
-      <w:r>
-        <w:rPr>
-          <w:rStyle w:val="Bold"/>
-          <w:b w:val="0"/>
-        </w:rPr>
-        <w:tab/>
-      </w:r>
-      <w:r>
-        <w:rPr>
-          <w:rStyle w:val="Bold"/>
-          <w:b w:val="0"/>
-        </w:rPr>
-        <w:t>ZF_DESC.rtf</w:t>
-      </w:r>
-    </w:p>
-    <w:p>
-      <w:pPr>
-        <w:pStyle w:val="NoSpacing"/>
-        <w:rPr>
-          <w:rStyle w:val="Bold"/>
-          <w:b w:val="0"/>
-        </w:rPr>
-      </w:pPr>
-      <w:proofErr w:type="gramStart"/>
-      <w:r>
-        <w:rPr>
-          <w:rStyle w:val="Bold"/>
-          <w:b w:val="0"/>
-        </w:rPr>
-        <w:t>Combination?</w:t>
-      </w:r>
-      <w:proofErr w:type="gramEnd"/>
-      <w:r>
-        <w:rPr>
-          <w:rStyle w:val="Bold"/>
-          <w:b w:val="0"/>
-        </w:rPr>
-        <w:tab/>
-      </w:r>
-      <w:r>
-        <w:rPr>
-          <w:rStyle w:val="Bold"/>
-          <w:b w:val="0"/>
-        </w:rPr>
-        <w:tab/>
-      </w:r>
-      <w:r>
-        <w:rPr>
-          <w:rStyle w:val="Bold"/>
-          <w:b w:val="0"/>
-        </w:rPr>
-        <w:tab/>
-      </w:r>
-      <w:r>
-        <w:rPr>
-          <w:rStyle w:val="Bold"/>
-          <w:b w:val="0"/>
-        </w:rPr>
-        <w:tab/>
-      </w:r>
-      <w:r>
-        <w:rPr>
-          <w:rStyle w:val="Bold"/>
-          <w:b w:val="0"/>
-        </w:rPr>
-        <w:tab/>
-      </w:r>
-      <w:r>
-        <w:rPr>
-          <w:rStyle w:val="Bold"/>
-          <w:b w:val="0"/>
-        </w:rPr>
-        <w:tab/>
-      </w:r>
-      <w:r>
-        <w:rPr>
-          <w:rStyle w:val="Bold"/>
-          <w:b w:val="0"/>
-        </w:rPr>
-        <w:t>ZF_COMBO.rtf</w:t>
-      </w:r>
-    </w:p>
-    <w:p>
-      <w:pPr>
-        <w:pStyle w:val="NoSpacing"/>
-        <w:rPr>
-          <w:rStyle w:val="Bold"/>
-          <w:b w:val="0"/>
-        </w:rPr>
-      </w:pPr>
-      <w:r>
-        <w:rPr>
-          <w:rStyle w:val="Bold"/>
-          <w:b w:val="0"/>
-        </w:rPr>
-        <w:t>***</w:t>
-      </w:r>
-      <w:r>
-        <w:rPr>
-          <w:rStyle w:val="Bold"/>
-          <w:b w:val="0"/>
-        </w:rPr>
-        <w:t>-</w:t>
-      </w:r>
-      <w:proofErr w:type="spellStart"/>
-      <w:r>
-        <w:rPr>
-          <w:rStyle w:val="Bold"/>
-          <w:b w:val="0"/>
-        </w:rPr>
-        <w:t>write_heads_xyzt</w:t>
-      </w:r>
-      <w:proofErr w:type="spellEnd"/>
-      <w:r>
-        <w:rPr>
-          <w:rStyle w:val="Bold"/>
-          <w:b w:val="0"/>
-        </w:rPr>
-        <w:tab/>
-      </w:r>
-      <w:r>
-        <w:rPr>
-          <w:rStyle w:val="Bold"/>
-          <w:b w:val="0"/>
-        </w:rPr>
-        <w:tab/>
-      </w:r>
-      <w:r>
-        <w:rPr>
-          <w:rStyle w:val="Bold"/>
-          <w:b w:val="0"/>
-        </w:rPr>
-        <w:tab/>
-      </w:r>
-      <w:r>
-        <w:rPr>
-          <w:rStyle w:val="Bold"/>
-          <w:b w:val="0"/>
-        </w:rPr>
-        <w:tab/>
-      </w:r>
-      <w:r>
-        <w:rPr>
-          <w:rStyle w:val="Bold"/>
-          <w:b w:val="0"/>
-        </w:rPr>
-        <w:tab/>
-      </w:r>
       <w:r>
         <w:rPr>
           <w:rStyle w:val="Bold"/>

</xml_diff>

<commit_message>
Added TITLE; Rivers/Drains points can be deleted by right-clicking Fixed bug that occured when radial/radial.trans.data
git-svn-id: svn://136.177.114.72/svn_GW/WPhast/trunk@5632 1feff8c3-07ed-0310-ac33-dd36852eb9cd
</commit_message>
<xml_diff>
--- a/src/res/Missing resource files.docx
+++ b/src/res/Missing resource files.docx
@@ -1892,931 +1892,969 @@
         <w:rPr>
           <w:b/>
         </w:rPr>
-        <w:t>IDD_TC_INT_M_PROPPAGE2</w:t>
-      </w:r>
-      <w:r>
-        <w:rPr>
-          <w:b/>
-        </w:rPr>
-        <w:t>)</w:t>
-      </w:r>
-    </w:p>
-    <w:p>
-      <w:pPr>
-        <w:rPr>
-          <w:rStyle w:val="Bold"/>
-          <w:b w:val="0"/>
-        </w:rPr>
-      </w:pPr>
-      <w:r>
-        <w:rPr>
-          <w:rStyle w:val="Bold"/>
-          <w:b w:val="0"/>
-        </w:rPr>
-        <w:t>-</w:t>
-      </w:r>
-      <w:proofErr w:type="spellStart"/>
-      <w:r>
-        <w:rPr>
-          <w:rStyle w:val="Bold"/>
-          <w:b w:val="0"/>
-        </w:rPr>
-        <w:t>time_start</w:t>
-      </w:r>
-      <w:proofErr w:type="spellEnd"/>
-      <w:r>
-        <w:rPr>
-          <w:rStyle w:val="Bold"/>
-          <w:b w:val="0"/>
-        </w:rPr>
-        <w:tab/>
-      </w:r>
-      <w:r>
-        <w:rPr>
-          <w:rStyle w:val="Bold"/>
-          <w:b w:val="0"/>
-        </w:rPr>
-        <w:tab/>
-      </w:r>
-      <w:r>
-        <w:rPr>
-          <w:rStyle w:val="Bold"/>
-          <w:b w:val="0"/>
-        </w:rPr>
-        <w:tab/>
-      </w:r>
-      <w:r>
-        <w:rPr>
-          <w:rStyle w:val="Bold"/>
-          <w:b w:val="0"/>
-        </w:rPr>
-        <w:tab/>
-      </w:r>
-      <w:r>
-        <w:rPr>
-          <w:rStyle w:val="Bold"/>
-          <w:b w:val="0"/>
-        </w:rPr>
-        <w:tab/>
-      </w:r>
-      <w:r>
-        <w:rPr>
-          <w:rStyle w:val="Bold"/>
-          <w:b w:val="0"/>
-        </w:rPr>
-        <w:tab/>
-      </w:r>
-      <w:r>
-        <w:rPr>
-          <w:rStyle w:val="Bold"/>
-          <w:b w:val="0"/>
-        </w:rPr>
-        <w:t>TC_START.rtf</w:t>
-      </w:r>
-    </w:p>
-    <w:p>
-      <w:pPr>
-        <w:rPr>
-          <w:rStyle w:val="Bold"/>
-        </w:rPr>
-      </w:pPr>
-      <w:r>
-        <w:rPr>
-          <w:rStyle w:val="Bold"/>
-        </w:rPr>
-        <w:t>***</w:t>
-      </w:r>
-      <w:r>
-        <w:rPr>
-          <w:rStyle w:val="Bold"/>
-        </w:rPr>
-        <w:t>TITLE:</w:t>
-      </w:r>
-      <w:r>
-        <w:rPr>
-          <w:b/>
-        </w:rPr>
-        <w:t xml:space="preserve"> </w:t>
-      </w:r>
-      <w:r>
-        <w:rPr>
-          <w:b/>
-        </w:rPr>
-        <w:t>(XXX--</w:t>
-      </w:r>
-      <w:r>
-        <w:rPr>
-          <w:b/>
-        </w:rPr>
-        <w:t>IDD_</w:t>
-      </w:r>
-      <w:r>
-        <w:rPr>
-          <w:b/>
-        </w:rPr>
-        <w:t>XXX)</w:t>
-      </w:r>
-    </w:p>
-    <w:p>
-      <w:pPr>
-        <w:rPr>
-          <w:rStyle w:val="Bold"/>
-          <w:b w:val="0"/>
-        </w:rPr>
-      </w:pPr>
-      <w:proofErr w:type="gramStart"/>
-      <w:r>
-        <w:rPr>
-          <w:rStyle w:val="Bold"/>
-          <w:b w:val="0"/>
-        </w:rPr>
-        <w:t>omit</w:t>
-      </w:r>
-      <w:proofErr w:type="gramEnd"/>
-      <w:r>
-        <w:rPr>
-          <w:rStyle w:val="Bold"/>
-          <w:b w:val="0"/>
-        </w:rPr>
-        <w:t>?</w:t>
-      </w:r>
-      <w:r>
-        <w:rPr>
-          <w:rStyle w:val="Bold"/>
-          <w:b w:val="0"/>
-        </w:rPr>
-        <w:tab/>
-      </w:r>
-      <w:r>
-        <w:rPr>
-          <w:rStyle w:val="Bold"/>
-          <w:b w:val="0"/>
-        </w:rPr>
-        <w:tab/>
-      </w:r>
-      <w:r>
-        <w:rPr>
-          <w:rStyle w:val="Bold"/>
-          <w:b w:val="0"/>
-        </w:rPr>
-        <w:tab/>
-      </w:r>
-      <w:r>
-        <w:rPr>
-          <w:rStyle w:val="Bold"/>
-          <w:b w:val="0"/>
-        </w:rPr>
-        <w:tab/>
-      </w:r>
-      <w:r>
-        <w:rPr>
-          <w:rStyle w:val="Bold"/>
-          <w:b w:val="0"/>
-        </w:rPr>
-        <w:tab/>
-      </w:r>
-      <w:r>
-        <w:rPr>
-          <w:rStyle w:val="Bold"/>
-          <w:b w:val="0"/>
-        </w:rPr>
-        <w:tab/>
-      </w:r>
-      <w:r>
-        <w:rPr>
-          <w:rStyle w:val="Bold"/>
-          <w:b w:val="0"/>
-        </w:rPr>
-        <w:tab/>
-      </w:r>
-      <w:r>
-        <w:rPr>
-          <w:rStyle w:val="Bold"/>
-          <w:b w:val="0"/>
-        </w:rPr>
-        <w:t>TITLE.rtf</w:t>
-      </w:r>
-    </w:p>
-    <w:p>
-      <w:pPr>
-        <w:rPr>
-          <w:rStyle w:val="Bold"/>
-        </w:rPr>
-      </w:pPr>
-      <w:r>
-        <w:rPr>
-          <w:rStyle w:val="Bold"/>
-        </w:rPr>
-        <w:t>WELL:</w:t>
-      </w:r>
-      <w:r>
-        <w:rPr>
-          <w:b/>
-        </w:rPr>
-        <w:t xml:space="preserve"> </w:t>
-      </w:r>
-      <w:r>
-        <w:rPr>
-          <w:b/>
-        </w:rPr>
-        <w:t>(</w:t>
-      </w:r>
-      <w:proofErr w:type="spellStart"/>
-      <w:r>
-        <w:rPr>
-          <w:b/>
-        </w:rPr>
-        <w:t>CWellPropertyPage</w:t>
-      </w:r>
-      <w:proofErr w:type="spellEnd"/>
-      <w:r>
-        <w:rPr>
-          <w:b/>
-        </w:rPr>
-        <w:t xml:space="preserve"> </w:t>
-      </w:r>
-      <w:r>
-        <w:rPr>
-          <w:b/>
-        </w:rPr>
-        <w:t>--</w:t>
-      </w:r>
-      <w:r>
-        <w:t xml:space="preserve"> </w:t>
-      </w:r>
-      <w:r>
-        <w:rPr>
-          <w:b/>
-        </w:rPr>
-        <w:t>IDD_WELL_PROPPAGE2</w:t>
-      </w:r>
-      <w:r>
-        <w:rPr>
-          <w:b/>
-        </w:rPr>
-        <w:t>)</w:t>
-      </w:r>
-    </w:p>
-    <w:p>
-      <w:pPr>
-        <w:pStyle w:val="NoSpacing"/>
-        <w:rPr>
-          <w:rStyle w:val="Bold"/>
-          <w:b w:val="0"/>
-        </w:rPr>
-      </w:pPr>
-      <w:r>
-        <w:rPr>
-          <w:rStyle w:val="Bold"/>
-          <w:b w:val="0"/>
-        </w:rPr>
-        <w:t>@@@</w:t>
-      </w:r>
-      <w:r>
-        <w:rPr>
-          <w:rStyle w:val="Bold"/>
-          <w:b w:val="0"/>
-        </w:rPr>
-        <w:t xml:space="preserve">When bottom elevation, top elevation get focus in grid, should display -elevation description </w:t>
-      </w:r>
-    </w:p>
-    <w:p>
-      <w:pPr>
-        <w:pStyle w:val="NoSpacing"/>
-        <w:rPr>
-          <w:rStyle w:val="Bold"/>
-          <w:b w:val="0"/>
-        </w:rPr>
-      </w:pPr>
-      <w:r>
-        <w:rPr>
-          <w:rStyle w:val="Bold"/>
-          <w:b w:val="0"/>
-        </w:rPr>
-        <w:t>@@@</w:t>
-      </w:r>
-      <w:r>
-        <w:rPr>
-          <w:rStyle w:val="Bold"/>
-          <w:b w:val="0"/>
-        </w:rPr>
-        <w:t>Same when Depth if selected, should show -depth.</w:t>
-      </w:r>
-    </w:p>
-    <w:p>
-      <w:pPr>
-        <w:pStyle w:val="NoSpacing"/>
-        <w:rPr>
-          <w:rStyle w:val="Bold"/>
-          <w:b w:val="0"/>
-        </w:rPr>
-      </w:pPr>
-      <w:proofErr w:type="gramStart"/>
-      <w:r>
-        <w:rPr>
-          <w:rStyle w:val="Bold"/>
-          <w:b w:val="0"/>
-        </w:rPr>
-        <w:t>use</w:t>
-      </w:r>
-      <w:proofErr w:type="gramEnd"/>
-      <w:r>
-        <w:rPr>
-          <w:rStyle w:val="Bold"/>
-          <w:b w:val="0"/>
-        </w:rPr>
-        <w:t xml:space="preserve"> map coordinates (</w:t>
-      </w:r>
-      <w:r>
-        <w:rPr>
-          <w:rStyle w:val="Bold"/>
-          <w:b w:val="0"/>
-        </w:rPr>
-        <w:t>-</w:t>
-      </w:r>
-      <w:proofErr w:type="spellStart"/>
-      <w:r>
-        <w:rPr>
-          <w:rStyle w:val="Bold"/>
-          <w:b w:val="0"/>
-        </w:rPr>
-        <w:t>xy_coordinate_system</w:t>
-      </w:r>
-      <w:proofErr w:type="spellEnd"/>
-      <w:r>
-        <w:rPr>
-          <w:rStyle w:val="Bold"/>
-          <w:b w:val="0"/>
-        </w:rPr>
-        <w:t>)</w:t>
-      </w:r>
-      <w:r>
-        <w:rPr>
-          <w:rStyle w:val="Bold"/>
-          <w:b w:val="0"/>
-        </w:rPr>
-        <w:t xml:space="preserve"> </w:t>
-      </w:r>
-      <w:r>
-        <w:rPr>
-          <w:rStyle w:val="Bold"/>
-          <w:b w:val="0"/>
-        </w:rPr>
-        <w:tab/>
-      </w:r>
-      <w:r>
-        <w:rPr>
-          <w:rStyle w:val="Bold"/>
-          <w:b w:val="0"/>
-        </w:rPr>
-        <w:tab/>
-      </w:r>
-      <w:r>
-        <w:rPr>
-          <w:rStyle w:val="Bold"/>
-          <w:b w:val="0"/>
-        </w:rPr>
-        <w:t>WELL_USE_MAP_XY.rtf</w:t>
-      </w:r>
-    </w:p>
-    <w:p>
-      <w:pPr>
-        <w:pStyle w:val="NoSpacing"/>
-        <w:rPr>
-          <w:rStyle w:val="Bold"/>
-          <w:b w:val="0"/>
-        </w:rPr>
-      </w:pPr>
-      <w:proofErr w:type="gramStart"/>
-      <w:r>
-        <w:rPr>
-          <w:rStyle w:val="Bold"/>
-          <w:b w:val="0"/>
-        </w:rPr>
-        <w:t>use</w:t>
-      </w:r>
-      <w:proofErr w:type="gramEnd"/>
-      <w:r>
-        <w:rPr>
-          <w:rStyle w:val="Bold"/>
-          <w:b w:val="0"/>
-        </w:rPr>
-        <w:t xml:space="preserve"> map coordinates (</w:t>
-      </w:r>
-      <w:r>
-        <w:rPr>
-          <w:rStyle w:val="Bold"/>
-          <w:b w:val="0"/>
-        </w:rPr>
-        <w:t>-</w:t>
-      </w:r>
-      <w:proofErr w:type="spellStart"/>
-      <w:r>
-        <w:rPr>
-          <w:rStyle w:val="Bold"/>
-          <w:b w:val="0"/>
-        </w:rPr>
-        <w:t>z_coordinate_system</w:t>
-      </w:r>
-      <w:proofErr w:type="spellEnd"/>
-      <w:r>
-        <w:rPr>
-          <w:rStyle w:val="Bold"/>
-          <w:b w:val="0"/>
-        </w:rPr>
-        <w:t>)</w:t>
-      </w:r>
-      <w:r>
-        <w:rPr>
-          <w:rStyle w:val="Bold"/>
-          <w:b w:val="0"/>
-        </w:rPr>
-        <w:tab/>
-      </w:r>
-      <w:r>
-        <w:rPr>
-          <w:rStyle w:val="Bold"/>
-          <w:b w:val="0"/>
-        </w:rPr>
-        <w:tab/>
-      </w:r>
-      <w:r>
-        <w:rPr>
-          <w:rStyle w:val="Bold"/>
-          <w:b w:val="0"/>
-        </w:rPr>
-        <w:t>WELL_USE_MAP_Z.rtf</w:t>
-      </w:r>
-    </w:p>
-    <w:p>
-      <w:pPr>
-        <w:pStyle w:val="NoSpacing"/>
-        <w:rPr>
-          <w:rStyle w:val="Bold"/>
-          <w:b w:val="0"/>
-        </w:rPr>
-      </w:pPr>
-    </w:p>
-    <w:p>
-      <w:pPr>
-        <w:pStyle w:val="NoSpacing"/>
-        <w:rPr>
-          <w:rStyle w:val="Bold"/>
-          <w:b w:val="0"/>
-        </w:rPr>
-      </w:pPr>
-      <w:r>
-        <w:rPr>
-          <w:rStyle w:val="Bold"/>
-          <w:b w:val="0"/>
-        </w:rPr>
-        <w:t>Currently works as it should.</w:t>
-      </w:r>
-    </w:p>
-    <w:p>
-      <w:pPr>
-        <w:pStyle w:val="NoSpacing"/>
-        <w:rPr>
-          <w:rStyle w:val="Bold"/>
-          <w:b w:val="0"/>
-        </w:rPr>
-      </w:pPr>
-      <w:r>
-        <w:rPr>
-          <w:rStyle w:val="Bold"/>
-          <w:b w:val="0"/>
-        </w:rPr>
-        <w:tab/>
-      </w:r>
-      <w:r>
-        <w:rPr>
-          <w:rStyle w:val="Bold"/>
-          <w:b w:val="0"/>
-        </w:rPr>
-        <w:t>Selecting Depth radio bu</w:t>
-      </w:r>
-      <w:r>
-        <w:rPr>
-          <w:rStyle w:val="Bold"/>
-          <w:b w:val="0"/>
-        </w:rPr>
-        <w:t xml:space="preserve">tton enables Land surface datum </w:t>
-      </w:r>
-    </w:p>
-    <w:p>
-      <w:pPr>
-        <w:pStyle w:val="NoSpacing"/>
-        <w:rPr>
-          <w:rStyle w:val="Bold"/>
-          <w:b w:val="0"/>
-        </w:rPr>
-      </w:pPr>
-      <w:r>
-        <w:rPr>
-          <w:rStyle w:val="Bold"/>
-          <w:b w:val="0"/>
-        </w:rPr>
-        <w:tab/>
-      </w:r>
-      <w:r>
-        <w:rPr>
-          <w:rStyle w:val="Bold"/>
-          <w:b w:val="0"/>
-        </w:rPr>
-        <w:t>Selecting Elevation disables Land surface dat</w:t>
-      </w:r>
-      <w:r>
-        <w:rPr>
-          <w:rStyle w:val="Bold"/>
-          <w:b w:val="0"/>
-        </w:rPr>
-        <w:t>u</w:t>
-      </w:r>
-      <w:r>
-        <w:rPr>
-          <w:rStyle w:val="Bold"/>
-          <w:b w:val="0"/>
-        </w:rPr>
-        <w:t>m.</w:t>
-      </w:r>
-    </w:p>
-    <w:p>
-      <w:pPr>
-        <w:pStyle w:val="NoSpacing"/>
-        <w:rPr>
-          <w:rStyle w:val="Bold"/>
-          <w:b w:val="0"/>
-        </w:rPr>
-      </w:pPr>
-      <w:r>
-        <w:rPr>
-          <w:rStyle w:val="Bold"/>
-          <w:b w:val="0"/>
-        </w:rPr>
-        <w:tab/>
-        <w:t>Use map coordinates applies to both Elevation (elevations are in map/grid) and</w:t>
-      </w:r>
-    </w:p>
-    <w:p>
-      <w:pPr>
-        <w:pStyle w:val="NoSpacing"/>
-        <w:rPr>
-          <w:rStyle w:val="Bold"/>
-          <w:b w:val="0"/>
-        </w:rPr>
-      </w:pPr>
-      <w:r>
-        <w:rPr>
-          <w:rStyle w:val="Bold"/>
-          <w:b w:val="0"/>
-        </w:rPr>
-        <w:tab/>
-      </w:r>
-      <w:r>
-        <w:rPr>
-          <w:rStyle w:val="Bold"/>
-          <w:b w:val="0"/>
-        </w:rPr>
-        <w:tab/>
-      </w:r>
-      <w:proofErr w:type="gramStart"/>
-      <w:r>
-        <w:rPr>
-          <w:rStyle w:val="Bold"/>
-          <w:b w:val="0"/>
-        </w:rPr>
-        <w:t>depth</w:t>
-      </w:r>
-      <w:proofErr w:type="gramEnd"/>
-      <w:r>
-        <w:rPr>
-          <w:rStyle w:val="Bold"/>
-          <w:b w:val="0"/>
-        </w:rPr>
-        <w:t xml:space="preserve"> (LSD is in Map/Grid) and depth is in the same units.</w:t>
-      </w:r>
-    </w:p>
-    <w:p>
-      <w:pPr>
-        <w:pStyle w:val="NoSpacing"/>
-        <w:rPr>
-          <w:rStyle w:val="Bold"/>
-          <w:b w:val="0"/>
-        </w:rPr>
-      </w:pPr>
-    </w:p>
-    <w:p>
-      <w:pPr>
-        <w:rPr>
-          <w:rStyle w:val="Bold"/>
-        </w:rPr>
-      </w:pPr>
-      <w:r>
-        <w:rPr>
-          <w:rStyle w:val="Bold"/>
-        </w:rPr>
-        <w:t>ZONE_FLOW:</w:t>
-      </w:r>
-      <w:r>
-        <w:rPr>
-          <w:b/>
-        </w:rPr>
-        <w:t xml:space="preserve"> </w:t>
-      </w:r>
-      <w:r>
-        <w:rPr>
-          <w:b/>
-        </w:rPr>
-        <w:t>(</w:t>
-      </w:r>
-      <w:proofErr w:type="spellStart"/>
-      <w:r>
-        <w:rPr>
-          <w:b/>
-        </w:rPr>
-        <w:t>CZoneFlowRatePropertyPage</w:t>
-      </w:r>
-      <w:proofErr w:type="spellEnd"/>
-      <w:r>
-        <w:rPr>
-          <w:b/>
-        </w:rPr>
-        <w:t>--</w:t>
-      </w:r>
-      <w:r>
-        <w:t xml:space="preserve"> </w:t>
-      </w:r>
-      <w:r>
-        <w:rPr>
-          <w:b/>
-        </w:rPr>
-        <w:t>IDD_FLOW_RATE_PROPPAGE2</w:t>
-      </w:r>
-      <w:r>
-        <w:rPr>
-          <w:b/>
-        </w:rPr>
-        <w:t>)</w:t>
-      </w:r>
-    </w:p>
-    <w:p>
-      <w:pPr>
-        <w:pStyle w:val="NoSpacing"/>
-        <w:rPr>
-          <w:rStyle w:val="Bold"/>
-          <w:b w:val="0"/>
-        </w:rPr>
-      </w:pPr>
-      <w:r>
-        <w:rPr>
-          <w:rStyle w:val="Bold"/>
-          <w:b w:val="0"/>
-        </w:rPr>
-        <w:t>Number</w:t>
-      </w:r>
-      <w:r>
-        <w:rPr>
-          <w:rStyle w:val="Bold"/>
-          <w:b w:val="0"/>
-        </w:rPr>
-        <w:tab/>
-      </w:r>
-      <w:r>
-        <w:rPr>
-          <w:rStyle w:val="Bold"/>
-          <w:b w:val="0"/>
-        </w:rPr>
-        <w:tab/>
-      </w:r>
-      <w:r>
-        <w:rPr>
-          <w:rStyle w:val="Bold"/>
-          <w:b w:val="0"/>
-        </w:rPr>
-        <w:tab/>
-      </w:r>
-      <w:r>
-        <w:rPr>
-          <w:rStyle w:val="Bold"/>
-          <w:b w:val="0"/>
-        </w:rPr>
-        <w:tab/>
-      </w:r>
-      <w:r>
-        <w:rPr>
-          <w:rStyle w:val="Bold"/>
-          <w:b w:val="0"/>
-        </w:rPr>
-        <w:tab/>
-      </w:r>
-      <w:r>
-        <w:rPr>
-          <w:rStyle w:val="Bold"/>
-          <w:b w:val="0"/>
-        </w:rPr>
-        <w:tab/>
-      </w:r>
-      <w:r>
-        <w:rPr>
-          <w:rStyle w:val="Bold"/>
-          <w:b w:val="0"/>
-        </w:rPr>
-        <w:t>ZF_NUMBER.rtf</w:t>
-      </w:r>
-    </w:p>
-    <w:p>
-      <w:pPr>
-        <w:pStyle w:val="NoSpacing"/>
-        <w:rPr>
-          <w:rStyle w:val="Bold"/>
-          <w:b w:val="0"/>
-        </w:rPr>
-      </w:pPr>
-      <w:r>
-        <w:rPr>
-          <w:rStyle w:val="Bold"/>
-          <w:b w:val="0"/>
-        </w:rPr>
-        <w:t>Description</w:t>
-      </w:r>
-      <w:r>
-        <w:rPr>
-          <w:rStyle w:val="Bold"/>
-          <w:b w:val="0"/>
-        </w:rPr>
-        <w:tab/>
-      </w:r>
-      <w:r>
-        <w:rPr>
-          <w:rStyle w:val="Bold"/>
-          <w:b w:val="0"/>
-        </w:rPr>
-        <w:tab/>
-      </w:r>
-      <w:r>
-        <w:rPr>
-          <w:rStyle w:val="Bold"/>
-          <w:b w:val="0"/>
-        </w:rPr>
-        <w:tab/>
-      </w:r>
-      <w:r>
-        <w:rPr>
-          <w:rStyle w:val="Bold"/>
-          <w:b w:val="0"/>
-        </w:rPr>
-        <w:tab/>
-      </w:r>
-      <w:r>
-        <w:rPr>
-          <w:rStyle w:val="Bold"/>
-          <w:b w:val="0"/>
-        </w:rPr>
-        <w:tab/>
-      </w:r>
-      <w:r>
-        <w:rPr>
-          <w:rStyle w:val="Bold"/>
-          <w:b w:val="0"/>
-        </w:rPr>
-        <w:tab/>
-      </w:r>
-      <w:r>
-        <w:rPr>
-          <w:rStyle w:val="Bold"/>
-          <w:b w:val="0"/>
-        </w:rPr>
-        <w:t>ZF_DESC.rtf</w:t>
-      </w:r>
-    </w:p>
-    <w:p>
-      <w:pPr>
-        <w:pStyle w:val="NoSpacing"/>
-        <w:rPr>
-          <w:rStyle w:val="Bold"/>
-          <w:b w:val="0"/>
-        </w:rPr>
-      </w:pPr>
-      <w:proofErr w:type="gramStart"/>
-      <w:r>
-        <w:rPr>
-          <w:rStyle w:val="Bold"/>
-          <w:b w:val="0"/>
-        </w:rPr>
-        <w:t>Combination?</w:t>
-      </w:r>
-      <w:proofErr w:type="gramEnd"/>
-      <w:r>
-        <w:rPr>
-          <w:rStyle w:val="Bold"/>
-          <w:b w:val="0"/>
-        </w:rPr>
-        <w:tab/>
-      </w:r>
-      <w:r>
-        <w:rPr>
-          <w:rStyle w:val="Bold"/>
-          <w:b w:val="0"/>
-        </w:rPr>
-        <w:tab/>
-      </w:r>
-      <w:r>
-        <w:rPr>
-          <w:rStyle w:val="Bold"/>
-          <w:b w:val="0"/>
-        </w:rPr>
-        <w:tab/>
-      </w:r>
-      <w:r>
-        <w:rPr>
-          <w:rStyle w:val="Bold"/>
-          <w:b w:val="0"/>
-        </w:rPr>
-        <w:tab/>
-      </w:r>
-      <w:r>
-        <w:rPr>
-          <w:rStyle w:val="Bold"/>
-          <w:b w:val="0"/>
-        </w:rPr>
-        <w:tab/>
-      </w:r>
-      <w:r>
-        <w:rPr>
-          <w:rStyle w:val="Bold"/>
-          <w:b w:val="0"/>
-        </w:rPr>
-        <w:tab/>
-      </w:r>
-      <w:r>
-        <w:rPr>
-          <w:rStyle w:val="Bold"/>
-          <w:b w:val="0"/>
-        </w:rPr>
-        <w:t>ZF_COMBO.rtf</w:t>
-      </w:r>
-    </w:p>
-    <w:p>
-      <w:pPr>
-        <w:pStyle w:val="NoSpacing"/>
-        <w:rPr>
-          <w:rStyle w:val="Bold"/>
-          <w:b w:val="0"/>
-        </w:rPr>
-      </w:pPr>
-      <w:r>
-        <w:rPr>
-          <w:rStyle w:val="Bold"/>
-          <w:b w:val="0"/>
-        </w:rPr>
-        <w:t>@@@</w:t>
-      </w:r>
-      <w:r>
-        <w:rPr>
-          <w:rStyle w:val="Bold"/>
-          <w:b w:val="0"/>
-        </w:rPr>
-        <w:t>-</w:t>
-      </w:r>
-      <w:proofErr w:type="spellStart"/>
-      <w:r>
-        <w:rPr>
-          <w:rStyle w:val="Bold"/>
-          <w:b w:val="0"/>
-        </w:rPr>
-        <w:t>write_heads_xyzt</w:t>
-      </w:r>
-      <w:proofErr w:type="spellEnd"/>
-      <w:r>
-        <w:rPr>
-          <w:rStyle w:val="Bold"/>
-          <w:b w:val="0"/>
-        </w:rPr>
-        <w:tab/>
-      </w:r>
-      <w:r>
-        <w:rPr>
-          <w:rStyle w:val="Bold"/>
-          <w:b w:val="0"/>
-        </w:rPr>
-        <w:tab/>
-      </w:r>
-      <w:r>
-        <w:rPr>
-          <w:rStyle w:val="Bold"/>
-          <w:b w:val="0"/>
-        </w:rPr>
-        <w:tab/>
-      </w:r>
-      <w:r>
-        <w:rPr>
-          <w:rStyle w:val="Bold"/>
-          <w:b w:val="0"/>
-        </w:rPr>
-        <w:tab/>
+        <w:t>I</w:t>
       </w:r>
       <w:bookmarkStart w:id="0" w:name="_GoBack"/>
       <w:bookmarkEnd w:id="0"/>
+      <w:r>
+        <w:rPr>
+          <w:b/>
+        </w:rPr>
+        <w:t>DD_TC_INT_M_PROPPAGE2</w:t>
+      </w:r>
+      <w:r>
+        <w:rPr>
+          <w:b/>
+        </w:rPr>
+        <w:t>)</w:t>
+      </w:r>
+    </w:p>
+    <w:p>
+      <w:pPr>
+        <w:rPr>
+          <w:rStyle w:val="Bold"/>
+          <w:b w:val="0"/>
+        </w:rPr>
+      </w:pPr>
+      <w:r>
+        <w:rPr>
+          <w:rStyle w:val="Bold"/>
+          <w:b w:val="0"/>
+        </w:rPr>
+        <w:t>-</w:t>
+      </w:r>
+      <w:proofErr w:type="spellStart"/>
+      <w:r>
+        <w:rPr>
+          <w:rStyle w:val="Bold"/>
+          <w:b w:val="0"/>
+        </w:rPr>
+        <w:t>time_start</w:t>
+      </w:r>
+      <w:proofErr w:type="spellEnd"/>
+      <w:r>
+        <w:rPr>
+          <w:rStyle w:val="Bold"/>
+          <w:b w:val="0"/>
+        </w:rPr>
+        <w:tab/>
+      </w:r>
+      <w:r>
+        <w:rPr>
+          <w:rStyle w:val="Bold"/>
+          <w:b w:val="0"/>
+        </w:rPr>
+        <w:tab/>
+      </w:r>
+      <w:r>
+        <w:rPr>
+          <w:rStyle w:val="Bold"/>
+          <w:b w:val="0"/>
+        </w:rPr>
+        <w:tab/>
+      </w:r>
+      <w:r>
+        <w:rPr>
+          <w:rStyle w:val="Bold"/>
+          <w:b w:val="0"/>
+        </w:rPr>
+        <w:tab/>
+      </w:r>
+      <w:r>
+        <w:rPr>
+          <w:rStyle w:val="Bold"/>
+          <w:b w:val="0"/>
+        </w:rPr>
+        <w:tab/>
+      </w:r>
+      <w:r>
+        <w:rPr>
+          <w:rStyle w:val="Bold"/>
+          <w:b w:val="0"/>
+        </w:rPr>
+        <w:tab/>
+      </w:r>
+      <w:r>
+        <w:rPr>
+          <w:rStyle w:val="Bold"/>
+          <w:b w:val="0"/>
+        </w:rPr>
+        <w:t>TC_START.rtf</w:t>
+      </w:r>
+    </w:p>
+    <w:p>
+      <w:pPr>
+        <w:rPr>
+          <w:rStyle w:val="Bold"/>
+        </w:rPr>
+      </w:pPr>
+      <w:r>
+        <w:rPr>
+          <w:rStyle w:val="Bold"/>
+        </w:rPr>
+        <w:t>***</w:t>
+      </w:r>
+      <w:r>
+        <w:rPr>
+          <w:rStyle w:val="Bold"/>
+        </w:rPr>
+        <w:t>TITLE:</w:t>
+      </w:r>
+      <w:r>
+        <w:rPr>
+          <w:b/>
+        </w:rPr>
+        <w:t xml:space="preserve"> </w:t>
+      </w:r>
+      <w:r>
+        <w:rPr>
+          <w:b/>
+        </w:rPr>
+        <w:t>(</w:t>
+      </w:r>
+      <w:proofErr w:type="spellStart"/>
+      <w:r>
+        <w:rPr>
+          <w:b/>
+        </w:rPr>
+        <w:t>C</w:t>
+      </w:r>
+      <w:r>
+        <w:rPr>
+          <w:b/>
+        </w:rPr>
+        <w:t>Title</w:t>
+      </w:r>
+      <w:r>
+        <w:rPr>
+          <w:b/>
+        </w:rPr>
+        <w:t>PropertyPage</w:t>
+      </w:r>
+      <w:proofErr w:type="spellEnd"/>
+      <w:r>
+        <w:rPr>
+          <w:b/>
+        </w:rPr>
+        <w:t xml:space="preserve"> </w:t>
+      </w:r>
+      <w:r>
+        <w:rPr>
+          <w:b/>
+        </w:rPr>
+        <w:t>--</w:t>
+      </w:r>
+      <w:r>
+        <w:rPr>
+          <w:b/>
+        </w:rPr>
+        <w:t>IDD_</w:t>
+      </w:r>
+      <w:r>
+        <w:rPr>
+          <w:b/>
+        </w:rPr>
+        <w:t>XXX)</w:t>
+      </w:r>
+    </w:p>
+    <w:p>
+      <w:pPr>
+        <w:rPr>
+          <w:rStyle w:val="Bold"/>
+          <w:b w:val="0"/>
+        </w:rPr>
+      </w:pPr>
+      <w:proofErr w:type="gramStart"/>
+      <w:r>
+        <w:rPr>
+          <w:rStyle w:val="Bold"/>
+          <w:b w:val="0"/>
+        </w:rPr>
+        <w:t>omit</w:t>
+      </w:r>
+      <w:proofErr w:type="gramEnd"/>
+      <w:r>
+        <w:rPr>
+          <w:rStyle w:val="Bold"/>
+          <w:b w:val="0"/>
+        </w:rPr>
+        <w:t>?</w:t>
+      </w:r>
+      <w:r>
+        <w:rPr>
+          <w:rStyle w:val="Bold"/>
+          <w:b w:val="0"/>
+        </w:rPr>
+        <w:tab/>
+      </w:r>
+      <w:r>
+        <w:rPr>
+          <w:rStyle w:val="Bold"/>
+          <w:b w:val="0"/>
+        </w:rPr>
+        <w:tab/>
+      </w:r>
+      <w:r>
+        <w:rPr>
+          <w:rStyle w:val="Bold"/>
+          <w:b w:val="0"/>
+        </w:rPr>
+        <w:tab/>
+      </w:r>
+      <w:r>
+        <w:rPr>
+          <w:rStyle w:val="Bold"/>
+          <w:b w:val="0"/>
+        </w:rPr>
+        <w:tab/>
+      </w:r>
+      <w:r>
+        <w:rPr>
+          <w:rStyle w:val="Bold"/>
+          <w:b w:val="0"/>
+        </w:rPr>
+        <w:tab/>
+      </w:r>
+      <w:r>
+        <w:rPr>
+          <w:rStyle w:val="Bold"/>
+          <w:b w:val="0"/>
+        </w:rPr>
+        <w:tab/>
+      </w:r>
+      <w:r>
+        <w:rPr>
+          <w:rStyle w:val="Bold"/>
+          <w:b w:val="0"/>
+        </w:rPr>
+        <w:tab/>
+      </w:r>
+      <w:r>
+        <w:rPr>
+          <w:rStyle w:val="Bold"/>
+          <w:b w:val="0"/>
+        </w:rPr>
+        <w:t>TITLE.rtf</w:t>
+      </w:r>
+    </w:p>
+    <w:p>
+      <w:pPr>
+        <w:rPr>
+          <w:rStyle w:val="Bold"/>
+        </w:rPr>
+      </w:pPr>
+      <w:r>
+        <w:rPr>
+          <w:rStyle w:val="Bold"/>
+        </w:rPr>
+        <w:t>WELL:</w:t>
+      </w:r>
+      <w:r>
+        <w:rPr>
+          <w:b/>
+        </w:rPr>
+        <w:t xml:space="preserve"> </w:t>
+      </w:r>
+      <w:r>
+        <w:rPr>
+          <w:b/>
+        </w:rPr>
+        <w:t>(</w:t>
+      </w:r>
+      <w:proofErr w:type="spellStart"/>
+      <w:r>
+        <w:rPr>
+          <w:b/>
+        </w:rPr>
+        <w:t>CWellPropertyPage</w:t>
+      </w:r>
+      <w:proofErr w:type="spellEnd"/>
+      <w:r>
+        <w:rPr>
+          <w:b/>
+        </w:rPr>
+        <w:t xml:space="preserve"> </w:t>
+      </w:r>
+      <w:r>
+        <w:rPr>
+          <w:b/>
+        </w:rPr>
+        <w:t>--</w:t>
+      </w:r>
+      <w:r>
+        <w:t xml:space="preserve"> </w:t>
+      </w:r>
+      <w:r>
+        <w:rPr>
+          <w:b/>
+        </w:rPr>
+        <w:t>IDD_WELL_PROPPAGE2</w:t>
+      </w:r>
+      <w:r>
+        <w:rPr>
+          <w:b/>
+        </w:rPr>
+        <w:t>)</w:t>
+      </w:r>
+    </w:p>
+    <w:p>
+      <w:pPr>
+        <w:pStyle w:val="NoSpacing"/>
+        <w:rPr>
+          <w:rStyle w:val="Bold"/>
+          <w:b w:val="0"/>
+        </w:rPr>
+      </w:pPr>
+      <w:r>
+        <w:rPr>
+          <w:rStyle w:val="Bold"/>
+          <w:b w:val="0"/>
+        </w:rPr>
+        <w:t>@@@</w:t>
+      </w:r>
+      <w:r>
+        <w:rPr>
+          <w:rStyle w:val="Bold"/>
+          <w:b w:val="0"/>
+        </w:rPr>
+        <w:t xml:space="preserve">When bottom elevation, top elevation get focus in grid, should display -elevation description </w:t>
+      </w:r>
+    </w:p>
+    <w:p>
+      <w:pPr>
+        <w:pStyle w:val="NoSpacing"/>
+        <w:rPr>
+          <w:rStyle w:val="Bold"/>
+          <w:b w:val="0"/>
+        </w:rPr>
+      </w:pPr>
+      <w:r>
+        <w:rPr>
+          <w:rStyle w:val="Bold"/>
+          <w:b w:val="0"/>
+        </w:rPr>
+        <w:t>@@@</w:t>
+      </w:r>
+      <w:r>
+        <w:rPr>
+          <w:rStyle w:val="Bold"/>
+          <w:b w:val="0"/>
+        </w:rPr>
+        <w:t>Same when Depth if selected, should show -depth.</w:t>
+      </w:r>
+    </w:p>
+    <w:p>
+      <w:pPr>
+        <w:pStyle w:val="NoSpacing"/>
+        <w:rPr>
+          <w:rStyle w:val="Bold"/>
+          <w:b w:val="0"/>
+        </w:rPr>
+      </w:pPr>
+      <w:proofErr w:type="gramStart"/>
+      <w:r>
+        <w:rPr>
+          <w:rStyle w:val="Bold"/>
+          <w:b w:val="0"/>
+        </w:rPr>
+        <w:t>use</w:t>
+      </w:r>
+      <w:proofErr w:type="gramEnd"/>
+      <w:r>
+        <w:rPr>
+          <w:rStyle w:val="Bold"/>
+          <w:b w:val="0"/>
+        </w:rPr>
+        <w:t xml:space="preserve"> map coordinates (</w:t>
+      </w:r>
+      <w:r>
+        <w:rPr>
+          <w:rStyle w:val="Bold"/>
+          <w:b w:val="0"/>
+        </w:rPr>
+        <w:t>-</w:t>
+      </w:r>
+      <w:proofErr w:type="spellStart"/>
+      <w:r>
+        <w:rPr>
+          <w:rStyle w:val="Bold"/>
+          <w:b w:val="0"/>
+        </w:rPr>
+        <w:t>xy_coordinate_system</w:t>
+      </w:r>
+      <w:proofErr w:type="spellEnd"/>
+      <w:r>
+        <w:rPr>
+          <w:rStyle w:val="Bold"/>
+          <w:b w:val="0"/>
+        </w:rPr>
+        <w:t>)</w:t>
+      </w:r>
+      <w:r>
+        <w:rPr>
+          <w:rStyle w:val="Bold"/>
+          <w:b w:val="0"/>
+        </w:rPr>
+        <w:t xml:space="preserve"> </w:t>
+      </w:r>
+      <w:r>
+        <w:rPr>
+          <w:rStyle w:val="Bold"/>
+          <w:b w:val="0"/>
+        </w:rPr>
+        <w:tab/>
+      </w:r>
+      <w:r>
+        <w:rPr>
+          <w:rStyle w:val="Bold"/>
+          <w:b w:val="0"/>
+        </w:rPr>
+        <w:tab/>
+      </w:r>
+      <w:r>
+        <w:rPr>
+          <w:rStyle w:val="Bold"/>
+          <w:b w:val="0"/>
+        </w:rPr>
+        <w:t>WELL_USE_MAP_XY.rtf</w:t>
+      </w:r>
+    </w:p>
+    <w:p>
+      <w:pPr>
+        <w:pStyle w:val="NoSpacing"/>
+        <w:rPr>
+          <w:rStyle w:val="Bold"/>
+          <w:b w:val="0"/>
+        </w:rPr>
+      </w:pPr>
+      <w:proofErr w:type="gramStart"/>
+      <w:r>
+        <w:rPr>
+          <w:rStyle w:val="Bold"/>
+          <w:b w:val="0"/>
+        </w:rPr>
+        <w:t>use</w:t>
+      </w:r>
+      <w:proofErr w:type="gramEnd"/>
+      <w:r>
+        <w:rPr>
+          <w:rStyle w:val="Bold"/>
+          <w:b w:val="0"/>
+        </w:rPr>
+        <w:t xml:space="preserve"> map coordinates (</w:t>
+      </w:r>
+      <w:r>
+        <w:rPr>
+          <w:rStyle w:val="Bold"/>
+          <w:b w:val="0"/>
+        </w:rPr>
+        <w:t>-</w:t>
+      </w:r>
+      <w:proofErr w:type="spellStart"/>
+      <w:r>
+        <w:rPr>
+          <w:rStyle w:val="Bold"/>
+          <w:b w:val="0"/>
+        </w:rPr>
+        <w:t>z_coordinate_system</w:t>
+      </w:r>
+      <w:proofErr w:type="spellEnd"/>
+      <w:r>
+        <w:rPr>
+          <w:rStyle w:val="Bold"/>
+          <w:b w:val="0"/>
+        </w:rPr>
+        <w:t>)</w:t>
+      </w:r>
+      <w:r>
+        <w:rPr>
+          <w:rStyle w:val="Bold"/>
+          <w:b w:val="0"/>
+        </w:rPr>
+        <w:tab/>
+      </w:r>
+      <w:r>
+        <w:rPr>
+          <w:rStyle w:val="Bold"/>
+          <w:b w:val="0"/>
+        </w:rPr>
+        <w:tab/>
+      </w:r>
+      <w:r>
+        <w:rPr>
+          <w:rStyle w:val="Bold"/>
+          <w:b w:val="0"/>
+        </w:rPr>
+        <w:t>WELL_USE_MAP_Z.rtf</w:t>
+      </w:r>
+    </w:p>
+    <w:p>
+      <w:pPr>
+        <w:pStyle w:val="NoSpacing"/>
+        <w:rPr>
+          <w:rStyle w:val="Bold"/>
+          <w:b w:val="0"/>
+        </w:rPr>
+      </w:pPr>
+    </w:p>
+    <w:p>
+      <w:pPr>
+        <w:pStyle w:val="NoSpacing"/>
+        <w:rPr>
+          <w:rStyle w:val="Bold"/>
+          <w:b w:val="0"/>
+        </w:rPr>
+      </w:pPr>
+      <w:r>
+        <w:rPr>
+          <w:rStyle w:val="Bold"/>
+          <w:b w:val="0"/>
+        </w:rPr>
+        <w:t>Currently works as it should.</w:t>
+      </w:r>
+    </w:p>
+    <w:p>
+      <w:pPr>
+        <w:pStyle w:val="NoSpacing"/>
+        <w:rPr>
+          <w:rStyle w:val="Bold"/>
+          <w:b w:val="0"/>
+        </w:rPr>
+      </w:pPr>
+      <w:r>
+        <w:rPr>
+          <w:rStyle w:val="Bold"/>
+          <w:b w:val="0"/>
+        </w:rPr>
+        <w:tab/>
+      </w:r>
+      <w:r>
+        <w:rPr>
+          <w:rStyle w:val="Bold"/>
+          <w:b w:val="0"/>
+        </w:rPr>
+        <w:t>Selecting Depth radio bu</w:t>
+      </w:r>
+      <w:r>
+        <w:rPr>
+          <w:rStyle w:val="Bold"/>
+          <w:b w:val="0"/>
+        </w:rPr>
+        <w:t xml:space="preserve">tton enables Land surface datum </w:t>
+      </w:r>
+    </w:p>
+    <w:p>
+      <w:pPr>
+        <w:pStyle w:val="NoSpacing"/>
+        <w:rPr>
+          <w:rStyle w:val="Bold"/>
+          <w:b w:val="0"/>
+        </w:rPr>
+      </w:pPr>
+      <w:r>
+        <w:rPr>
+          <w:rStyle w:val="Bold"/>
+          <w:b w:val="0"/>
+        </w:rPr>
+        <w:tab/>
+      </w:r>
+      <w:r>
+        <w:rPr>
+          <w:rStyle w:val="Bold"/>
+          <w:b w:val="0"/>
+        </w:rPr>
+        <w:t>Selecting Elevation disables Land surface dat</w:t>
+      </w:r>
+      <w:r>
+        <w:rPr>
+          <w:rStyle w:val="Bold"/>
+          <w:b w:val="0"/>
+        </w:rPr>
+        <w:t>u</w:t>
+      </w:r>
+      <w:r>
+        <w:rPr>
+          <w:rStyle w:val="Bold"/>
+          <w:b w:val="0"/>
+        </w:rPr>
+        <w:t>m.</w:t>
+      </w:r>
+    </w:p>
+    <w:p>
+      <w:pPr>
+        <w:pStyle w:val="NoSpacing"/>
+        <w:rPr>
+          <w:rStyle w:val="Bold"/>
+          <w:b w:val="0"/>
+        </w:rPr>
+      </w:pPr>
+      <w:r>
+        <w:rPr>
+          <w:rStyle w:val="Bold"/>
+          <w:b w:val="0"/>
+        </w:rPr>
+        <w:tab/>
+        <w:t>Use map coordinates applies to both Elevation (elevations are in map/grid) and</w:t>
+      </w:r>
+    </w:p>
+    <w:p>
+      <w:pPr>
+        <w:pStyle w:val="NoSpacing"/>
+        <w:rPr>
+          <w:rStyle w:val="Bold"/>
+          <w:b w:val="0"/>
+        </w:rPr>
+      </w:pPr>
+      <w:r>
+        <w:rPr>
+          <w:rStyle w:val="Bold"/>
+          <w:b w:val="0"/>
+        </w:rPr>
+        <w:tab/>
+      </w:r>
+      <w:r>
+        <w:rPr>
+          <w:rStyle w:val="Bold"/>
+          <w:b w:val="0"/>
+        </w:rPr>
+        <w:tab/>
+      </w:r>
+      <w:proofErr w:type="gramStart"/>
+      <w:r>
+        <w:rPr>
+          <w:rStyle w:val="Bold"/>
+          <w:b w:val="0"/>
+        </w:rPr>
+        <w:t>depth</w:t>
+      </w:r>
+      <w:proofErr w:type="gramEnd"/>
+      <w:r>
+        <w:rPr>
+          <w:rStyle w:val="Bold"/>
+          <w:b w:val="0"/>
+        </w:rPr>
+        <w:t xml:space="preserve"> (LSD is in Map/Grid) and depth is in the same units.</w:t>
+      </w:r>
+    </w:p>
+    <w:p>
+      <w:pPr>
+        <w:pStyle w:val="NoSpacing"/>
+        <w:rPr>
+          <w:rStyle w:val="Bold"/>
+          <w:b w:val="0"/>
+        </w:rPr>
+      </w:pPr>
+    </w:p>
+    <w:p>
+      <w:pPr>
+        <w:rPr>
+          <w:rStyle w:val="Bold"/>
+        </w:rPr>
+      </w:pPr>
+      <w:r>
+        <w:rPr>
+          <w:rStyle w:val="Bold"/>
+        </w:rPr>
+        <w:t>ZONE_FLOW:</w:t>
+      </w:r>
+      <w:r>
+        <w:rPr>
+          <w:b/>
+        </w:rPr>
+        <w:t xml:space="preserve"> </w:t>
+      </w:r>
+      <w:r>
+        <w:rPr>
+          <w:b/>
+        </w:rPr>
+        <w:t>(</w:t>
+      </w:r>
+      <w:proofErr w:type="spellStart"/>
+      <w:r>
+        <w:rPr>
+          <w:b/>
+        </w:rPr>
+        <w:t>CZoneFlowRatePropertyPage</w:t>
+      </w:r>
+      <w:proofErr w:type="spellEnd"/>
+      <w:r>
+        <w:rPr>
+          <w:b/>
+        </w:rPr>
+        <w:t>--</w:t>
+      </w:r>
+      <w:r>
+        <w:t xml:space="preserve"> </w:t>
+      </w:r>
+      <w:r>
+        <w:rPr>
+          <w:b/>
+        </w:rPr>
+        <w:t>IDD_FLOW_RATE_PROPPAGE2</w:t>
+      </w:r>
+      <w:r>
+        <w:rPr>
+          <w:b/>
+        </w:rPr>
+        <w:t>)</w:t>
+      </w:r>
+    </w:p>
+    <w:p>
+      <w:pPr>
+        <w:pStyle w:val="NoSpacing"/>
+        <w:rPr>
+          <w:rStyle w:val="Bold"/>
+          <w:b w:val="0"/>
+        </w:rPr>
+      </w:pPr>
+      <w:r>
+        <w:rPr>
+          <w:rStyle w:val="Bold"/>
+          <w:b w:val="0"/>
+        </w:rPr>
+        <w:t>Number</w:t>
+      </w:r>
+      <w:r>
+        <w:rPr>
+          <w:rStyle w:val="Bold"/>
+          <w:b w:val="0"/>
+        </w:rPr>
+        <w:tab/>
+      </w:r>
+      <w:r>
+        <w:rPr>
+          <w:rStyle w:val="Bold"/>
+          <w:b w:val="0"/>
+        </w:rPr>
+        <w:tab/>
+      </w:r>
+      <w:r>
+        <w:rPr>
+          <w:rStyle w:val="Bold"/>
+          <w:b w:val="0"/>
+        </w:rPr>
+        <w:tab/>
+      </w:r>
+      <w:r>
+        <w:rPr>
+          <w:rStyle w:val="Bold"/>
+          <w:b w:val="0"/>
+        </w:rPr>
+        <w:tab/>
+      </w:r>
+      <w:r>
+        <w:rPr>
+          <w:rStyle w:val="Bold"/>
+          <w:b w:val="0"/>
+        </w:rPr>
+        <w:tab/>
+      </w:r>
+      <w:r>
+        <w:rPr>
+          <w:rStyle w:val="Bold"/>
+          <w:b w:val="0"/>
+        </w:rPr>
+        <w:tab/>
+      </w:r>
+      <w:r>
+        <w:rPr>
+          <w:rStyle w:val="Bold"/>
+          <w:b w:val="0"/>
+        </w:rPr>
+        <w:t>ZF_NUMBER.rtf</w:t>
+      </w:r>
+    </w:p>
+    <w:p>
+      <w:pPr>
+        <w:pStyle w:val="NoSpacing"/>
+        <w:rPr>
+          <w:rStyle w:val="Bold"/>
+          <w:b w:val="0"/>
+        </w:rPr>
+      </w:pPr>
+      <w:r>
+        <w:rPr>
+          <w:rStyle w:val="Bold"/>
+          <w:b w:val="0"/>
+        </w:rPr>
+        <w:t>Description</w:t>
+      </w:r>
+      <w:r>
+        <w:rPr>
+          <w:rStyle w:val="Bold"/>
+          <w:b w:val="0"/>
+        </w:rPr>
+        <w:tab/>
+      </w:r>
+      <w:r>
+        <w:rPr>
+          <w:rStyle w:val="Bold"/>
+          <w:b w:val="0"/>
+        </w:rPr>
+        <w:tab/>
+      </w:r>
+      <w:r>
+        <w:rPr>
+          <w:rStyle w:val="Bold"/>
+          <w:b w:val="0"/>
+        </w:rPr>
+        <w:tab/>
+      </w:r>
+      <w:r>
+        <w:rPr>
+          <w:rStyle w:val="Bold"/>
+          <w:b w:val="0"/>
+        </w:rPr>
+        <w:tab/>
+      </w:r>
+      <w:r>
+        <w:rPr>
+          <w:rStyle w:val="Bold"/>
+          <w:b w:val="0"/>
+        </w:rPr>
+        <w:tab/>
+      </w:r>
+      <w:r>
+        <w:rPr>
+          <w:rStyle w:val="Bold"/>
+          <w:b w:val="0"/>
+        </w:rPr>
+        <w:tab/>
+      </w:r>
+      <w:r>
+        <w:rPr>
+          <w:rStyle w:val="Bold"/>
+          <w:b w:val="0"/>
+        </w:rPr>
+        <w:t>ZF_DESC.rtf</w:t>
+      </w:r>
+    </w:p>
+    <w:p>
+      <w:pPr>
+        <w:pStyle w:val="NoSpacing"/>
+        <w:rPr>
+          <w:rStyle w:val="Bold"/>
+          <w:b w:val="0"/>
+        </w:rPr>
+      </w:pPr>
+      <w:proofErr w:type="gramStart"/>
+      <w:r>
+        <w:rPr>
+          <w:rStyle w:val="Bold"/>
+          <w:b w:val="0"/>
+        </w:rPr>
+        <w:t>Combination?</w:t>
+      </w:r>
+      <w:proofErr w:type="gramEnd"/>
+      <w:r>
+        <w:rPr>
+          <w:rStyle w:val="Bold"/>
+          <w:b w:val="0"/>
+        </w:rPr>
+        <w:tab/>
+      </w:r>
+      <w:r>
+        <w:rPr>
+          <w:rStyle w:val="Bold"/>
+          <w:b w:val="0"/>
+        </w:rPr>
+        <w:tab/>
+      </w:r>
+      <w:r>
+        <w:rPr>
+          <w:rStyle w:val="Bold"/>
+          <w:b w:val="0"/>
+        </w:rPr>
+        <w:tab/>
+      </w:r>
+      <w:r>
+        <w:rPr>
+          <w:rStyle w:val="Bold"/>
+          <w:b w:val="0"/>
+        </w:rPr>
+        <w:tab/>
+      </w:r>
+      <w:r>
+        <w:rPr>
+          <w:rStyle w:val="Bold"/>
+          <w:b w:val="0"/>
+        </w:rPr>
+        <w:tab/>
+      </w:r>
+      <w:r>
+        <w:rPr>
+          <w:rStyle w:val="Bold"/>
+          <w:b w:val="0"/>
+        </w:rPr>
+        <w:tab/>
+      </w:r>
+      <w:r>
+        <w:rPr>
+          <w:rStyle w:val="Bold"/>
+          <w:b w:val="0"/>
+        </w:rPr>
+        <w:t>ZF_COMBO.rtf</w:t>
+      </w:r>
+    </w:p>
+    <w:p>
+      <w:pPr>
+        <w:pStyle w:val="NoSpacing"/>
+        <w:rPr>
+          <w:rStyle w:val="Bold"/>
+          <w:b w:val="0"/>
+        </w:rPr>
+      </w:pPr>
+      <w:r>
+        <w:rPr>
+          <w:rStyle w:val="Bold"/>
+          <w:b w:val="0"/>
+        </w:rPr>
+        <w:t>@@@</w:t>
+      </w:r>
+      <w:r>
+        <w:rPr>
+          <w:rStyle w:val="Bold"/>
+          <w:b w:val="0"/>
+        </w:rPr>
+        <w:t>-</w:t>
+      </w:r>
+      <w:proofErr w:type="spellStart"/>
+      <w:r>
+        <w:rPr>
+          <w:rStyle w:val="Bold"/>
+          <w:b w:val="0"/>
+        </w:rPr>
+        <w:t>write_heads_xyzt</w:t>
+      </w:r>
+      <w:proofErr w:type="spellEnd"/>
+      <w:r>
+        <w:rPr>
+          <w:rStyle w:val="Bold"/>
+          <w:b w:val="0"/>
+        </w:rPr>
+        <w:tab/>
+      </w:r>
+      <w:r>
+        <w:rPr>
+          <w:rStyle w:val="Bold"/>
+          <w:b w:val="0"/>
+        </w:rPr>
+        <w:tab/>
+      </w:r>
+      <w:r>
+        <w:rPr>
+          <w:rStyle w:val="Bold"/>
+          <w:b w:val="0"/>
+        </w:rPr>
+        <w:tab/>
+      </w:r>
+      <w:r>
+        <w:rPr>
+          <w:rStyle w:val="Bold"/>
+          <w:b w:val="0"/>
+        </w:rPr>
+        <w:tab/>
+      </w:r>
       <w:r>
         <w:rPr>
           <w:rStyle w:val="Bold"/>

</xml_diff>